<commit_message>
Prima versione completa del discorso della presentazione
</commit_message>
<xml_diff>
--- a/Presentazione.docx
+++ b/Presentazione.docx
@@ -29,22 +29,32 @@
           <w:rFonts w:ascii="Times New Roman" w:hAnsi="Times New Roman" w:cs="Times New Roman"/>
           <w:b/>
           <w:bCs/>
-          <w:color w:val="FF0000"/>
-          <w:sz w:val="28"/>
-          <w:szCs w:val="28"/>
-        </w:rPr>
-      </w:pPr>
-      <w:r>
-        <w:rPr>
-          <w:rFonts w:ascii="Times New Roman" w:hAnsi="Times New Roman" w:cs="Times New Roman"/>
-          <w:b/>
-          <w:bCs/>
-          <w:color w:val="FF0000"/>
-          <w:sz w:val="28"/>
-          <w:szCs w:val="28"/>
-        </w:rPr>
-        <w:t>Slide 1: Introduction</w:t>
-      </w:r>
+          <w:sz w:val="28"/>
+          <w:szCs w:val="28"/>
+        </w:rPr>
+      </w:pPr>
+      <w:r>
+        <w:rPr>
+          <w:rFonts w:ascii="Times New Roman" w:hAnsi="Times New Roman" w:cs="Times New Roman"/>
+          <w:b/>
+          <w:bCs/>
+          <w:sz w:val="28"/>
+          <w:szCs w:val="28"/>
+        </w:rPr>
+        <w:t xml:space="preserve">Slide 1: </w:t>
+      </w:r>
+      <w:proofErr w:type="spellStart"/>
+      <w:r>
+        <w:rPr>
+          <w:rFonts w:ascii="Times New Roman" w:hAnsi="Times New Roman" w:cs="Times New Roman"/>
+          <w:b/>
+          <w:bCs/>
+          <w:sz w:val="28"/>
+          <w:szCs w:val="28"/>
+        </w:rPr>
+        <w:t>Introduction</w:t>
+      </w:r>
+      <w:proofErr w:type="spellEnd"/>
     </w:p>
     <w:p>
       <w:pPr>
@@ -69,101 +79,57 @@
       <w:pPr>
         <w:rPr>
           <w:rFonts w:ascii="Times New Roman" w:hAnsi="Times New Roman" w:cs="Times New Roman"/>
-          <w:color w:val="FF0000"/>
-          <w:sz w:val="28"/>
-          <w:szCs w:val="28"/>
-          <w:lang w:val="en-GB"/>
-        </w:rPr>
-      </w:pPr>
-      <w:r>
-        <w:rPr>
-          <w:rFonts w:ascii="Times New Roman" w:hAnsi="Times New Roman" w:cs="Times New Roman"/>
-          <w:color w:val="FF0000"/>
-          <w:sz w:val="28"/>
-          <w:szCs w:val="28"/>
-          <w:lang w:val="en-GB"/>
-        </w:rPr>
-        <w:t>[</w:t>
-      </w:r>
-      <w:r>
-        <w:rPr>
-          <w:rFonts w:ascii="Times New Roman" w:hAnsi="Times New Roman" w:cs="Times New Roman"/>
-          <w:color w:val="FF0000"/>
-          <w:sz w:val="28"/>
-          <w:szCs w:val="28"/>
-          <w:lang w:val="en-GB"/>
-        </w:rPr>
-        <w:t>???Lo tengo</w:t>
-      </w:r>
-      <w:r>
-        <w:rPr>
-          <w:rFonts w:ascii="Times New Roman" w:hAnsi="Times New Roman" w:cs="Times New Roman"/>
-          <w:color w:val="FF0000"/>
-          <w:sz w:val="28"/>
-          <w:szCs w:val="28"/>
-          <w:lang w:val="en-GB"/>
-        </w:rPr>
-        <w:t xml:space="preserve">? </w:t>
-      </w:r>
-      <w:r>
-        <w:rPr>
-          <w:rFonts w:ascii="Times New Roman" w:hAnsi="Times New Roman" w:cs="Times New Roman"/>
-          <w:color w:val="FF0000"/>
-          <w:sz w:val="28"/>
-          <w:szCs w:val="28"/>
-          <w:lang w:val="en-GB"/>
-        </w:rPr>
-        <w:t>???</w:t>
-      </w:r>
-      <w:r>
-        <w:rPr>
-          <w:rFonts w:ascii="Times New Roman" w:hAnsi="Times New Roman" w:cs="Times New Roman"/>
-          <w:color w:val="FF0000"/>
+          <w:sz w:val="28"/>
+          <w:szCs w:val="28"/>
+          <w:lang w:val="en-GB"/>
+        </w:rPr>
+      </w:pPr>
+      <w:r>
+        <w:rPr>
+          <w:rFonts w:ascii="Times New Roman" w:hAnsi="Times New Roman" w:cs="Times New Roman"/>
+          <w:b/>
+          <w:sz w:val="28"/>
+          <w:szCs w:val="28"/>
+          <w:lang w:val="en-GB"/>
+        </w:rPr>
+        <w:t xml:space="preserve">Before starting, </w:t>
+      </w:r>
+      <w:r>
+        <w:rPr>
+          <w:rFonts w:ascii="Times New Roman" w:hAnsi="Times New Roman" w:cs="Times New Roman"/>
           <w:sz w:val="28"/>
           <w:szCs w:val="28"/>
           <w:lang w:val="en-GB"/>
         </w:rPr>
         <w:t>I would like to thank my advisor, Prof. Massimo Violante, and my internship tutor, Ing. Emilio Bertrand, for their guidance throughout this journey.</w:t>
       </w:r>
-      <w:r>
-        <w:rPr>
-          <w:rFonts w:ascii="Times New Roman" w:hAnsi="Times New Roman" w:cs="Times New Roman"/>
-          <w:color w:val="FF0000"/>
-          <w:sz w:val="28"/>
-          <w:szCs w:val="28"/>
-          <w:lang w:val="en-GB"/>
-        </w:rPr>
-        <w:t>]</w:t>
-      </w:r>
-    </w:p>
-    <w:p>
-      <w:pPr>
-        <w:rPr>
-          <w:rFonts w:ascii="Times New Roman" w:hAnsi="Times New Roman" w:cs="Times New Roman"/>
-          <w:sz w:val="28"/>
-          <w:szCs w:val="28"/>
-          <w:lang w:val="en-GB"/>
-        </w:rPr>
-      </w:pPr>
-    </w:p>
-    <w:p>
-      <w:pPr>
-        <w:rPr>
-          <w:rFonts w:ascii="Times New Roman" w:hAnsi="Times New Roman" w:cs="Times New Roman"/>
-          <w:b/>
-          <w:bCs/>
-          <w:color w:val="FF0000"/>
-          <w:sz w:val="28"/>
-          <w:szCs w:val="28"/>
-          <w:lang w:val="en-GB"/>
-        </w:rPr>
-      </w:pPr>
-      <w:r>
-        <w:rPr>
-          <w:rFonts w:ascii="Times New Roman" w:hAnsi="Times New Roman" w:cs="Times New Roman"/>
-          <w:b/>
-          <w:bCs/>
-          <w:color w:val="FF0000"/>
+    </w:p>
+    <w:p>
+      <w:pPr>
+        <w:rPr>
+          <w:rFonts w:ascii="Times New Roman" w:hAnsi="Times New Roman" w:cs="Times New Roman"/>
+          <w:sz w:val="28"/>
+          <w:szCs w:val="28"/>
+          <w:lang w:val="en-GB"/>
+        </w:rPr>
+      </w:pPr>
+    </w:p>
+    <w:p>
+      <w:pPr>
+        <w:rPr>
+          <w:rFonts w:ascii="Times New Roman" w:hAnsi="Times New Roman" w:cs="Times New Roman"/>
+          <w:b/>
+          <w:bCs/>
+          <w:sz w:val="28"/>
+          <w:szCs w:val="28"/>
+          <w:lang w:val="en-GB"/>
+        </w:rPr>
+      </w:pPr>
+      <w:r>
+        <w:rPr>
+          <w:rFonts w:ascii="Times New Roman" w:hAnsi="Times New Roman" w:cs="Times New Roman"/>
+          <w:b/>
+          <w:bCs/>
           <w:sz w:val="28"/>
           <w:szCs w:val="28"/>
           <w:lang w:val="en-GB"/>
@@ -223,17 +189,16 @@
           <w:szCs w:val="28"/>
           <w:lang w:val="en-GB"/>
         </w:rPr>
-        <w:t xml:space="preserve"> in Volvera, Turin, </w:t>
-      </w:r>
-      <w:r>
-        <w:rPr>
-          <w:rFonts w:ascii="Times New Roman" w:hAnsi="Times New Roman" w:cs="Times New Roman"/>
-          <w:color w:val="FF0000"/>
-          <w:sz w:val="28"/>
-          <w:szCs w:val="28"/>
-          <w:lang w:val="en-GB"/>
-        </w:rPr>
-        <w:t>where I gained valuable insights into the automotive industry.</w:t>
+        <w:t xml:space="preserve"> in Volvera, Turin</w:t>
+      </w:r>
+      <w:r>
+        <w:rPr>
+          <w:rFonts w:ascii="Times New Roman" w:hAnsi="Times New Roman" w:cs="Times New Roman"/>
+          <w:sz w:val="28"/>
+          <w:szCs w:val="28"/>
+          <w:lang w:val="en-GB"/>
+        </w:rPr>
+        <w:t>.</w:t>
       </w:r>
     </w:p>
     <w:p>
@@ -304,7 +269,27 @@
           <w:szCs w:val="28"/>
           <w:lang w:val="en-GB"/>
         </w:rPr>
-        <w:t>The necessity to overcome the current SW complexity in order to reduce errors and time required, along with the desire to offer customers easy-to-use interfaces for model-based development, led to the ideation of this thesis.</w:t>
+        <w:t xml:space="preserve">The necessity to overcome the current SW complexity </w:t>
+      </w:r>
+      <w:proofErr w:type="gramStart"/>
+      <w:r>
+        <w:rPr>
+          <w:rFonts w:ascii="Times New Roman" w:hAnsi="Times New Roman" w:cs="Times New Roman"/>
+          <w:sz w:val="28"/>
+          <w:szCs w:val="28"/>
+          <w:lang w:val="en-GB"/>
+        </w:rPr>
+        <w:t>in order to</w:t>
+      </w:r>
+      <w:proofErr w:type="gramEnd"/>
+      <w:r>
+        <w:rPr>
+          <w:rFonts w:ascii="Times New Roman" w:hAnsi="Times New Roman" w:cs="Times New Roman"/>
+          <w:sz w:val="28"/>
+          <w:szCs w:val="28"/>
+          <w:lang w:val="en-GB"/>
+        </w:rPr>
+        <w:t xml:space="preserve"> reduce errors and time required, along with the desire to offer customers easy-to-use interfaces for model-based development, led to the ideation of this thesis.</w:t>
       </w:r>
     </w:p>
     <w:p>
@@ -464,284 +449,1277 @@
           <w:lang w:val="en-GB"/>
         </w:rPr>
       </w:pPr>
-      <w:r>
-        <w:rPr>
-          <w:rFonts w:ascii="Times New Roman" w:hAnsi="Times New Roman" w:cs="Times New Roman"/>
-          <w:sz w:val="28"/>
-          <w:szCs w:val="28"/>
-          <w:lang w:val="en-GB"/>
-        </w:rPr>
-        <w:t>Last but not least, the plan included the development of one or more demo applications to validate the implemented solutions.</w:t>
-      </w:r>
-    </w:p>
-    <w:p>
-      <w:pPr>
-        <w:rPr>
-          <w:rFonts w:ascii="Times New Roman" w:hAnsi="Times New Roman" w:cs="Times New Roman"/>
-          <w:sz w:val="28"/>
-          <w:szCs w:val="28"/>
-          <w:lang w:val="en-GB"/>
-        </w:rPr>
-      </w:pPr>
-    </w:p>
-    <w:p>
-      <w:pPr>
-        <w:rPr>
-          <w:rFonts w:ascii="Times New Roman" w:hAnsi="Times New Roman" w:cs="Times New Roman"/>
-          <w:b/>
-          <w:bCs/>
+      <w:proofErr w:type="gramStart"/>
+      <w:r>
+        <w:rPr>
+          <w:rFonts w:ascii="Times New Roman" w:hAnsi="Times New Roman" w:cs="Times New Roman"/>
+          <w:sz w:val="28"/>
+          <w:szCs w:val="28"/>
+          <w:lang w:val="en-GB"/>
+        </w:rPr>
+        <w:t>Last but not least</w:t>
+      </w:r>
+      <w:proofErr w:type="gramEnd"/>
+      <w:r>
+        <w:rPr>
+          <w:rFonts w:ascii="Times New Roman" w:hAnsi="Times New Roman" w:cs="Times New Roman"/>
+          <w:sz w:val="28"/>
+          <w:szCs w:val="28"/>
+          <w:lang w:val="en-GB"/>
+        </w:rPr>
+        <w:t>, the plan included the development of one or more demo applications to validate the implemented solutions.</w:t>
+      </w:r>
+    </w:p>
+    <w:p>
+      <w:pPr>
+        <w:rPr>
+          <w:rFonts w:ascii="Times New Roman" w:hAnsi="Times New Roman" w:cs="Times New Roman"/>
+          <w:sz w:val="28"/>
+          <w:szCs w:val="28"/>
+          <w:lang w:val="en-GB"/>
+        </w:rPr>
+      </w:pPr>
+    </w:p>
+    <w:p>
+      <w:pPr>
+        <w:rPr>
+          <w:rFonts w:ascii="Times New Roman" w:hAnsi="Times New Roman" w:cs="Times New Roman"/>
+          <w:b/>
+          <w:bCs/>
+          <w:sz w:val="28"/>
+          <w:szCs w:val="28"/>
+          <w:lang w:val="en-GB"/>
+        </w:rPr>
+      </w:pPr>
+      <w:r>
+        <w:rPr>
+          <w:rFonts w:ascii="Times New Roman" w:hAnsi="Times New Roman" w:cs="Times New Roman"/>
+          <w:b/>
+          <w:bCs/>
+          <w:sz w:val="28"/>
+          <w:szCs w:val="28"/>
+          <w:lang w:val="en-GB"/>
+        </w:rPr>
+        <w:t>Slide 5: Architecture</w:t>
+      </w:r>
+    </w:p>
+    <w:p>
+      <w:pPr>
+        <w:rPr>
+          <w:rFonts w:ascii="Times New Roman" w:hAnsi="Times New Roman" w:cs="Times New Roman"/>
+          <w:sz w:val="28"/>
+          <w:szCs w:val="28"/>
+          <w:lang w:val="en-GB"/>
+        </w:rPr>
+      </w:pPr>
+      <w:r>
+        <w:rPr>
+          <w:rFonts w:ascii="Times New Roman" w:hAnsi="Times New Roman" w:cs="Times New Roman"/>
+          <w:sz w:val="28"/>
+          <w:szCs w:val="28"/>
+          <w:lang w:val="en-GB"/>
+        </w:rPr>
+        <w:t>I’ll explain this graph more in detail later, but as you can see as the foundation of this work, there’s a solid and general-purpose memory management strategy.</w:t>
+      </w:r>
+    </w:p>
+    <w:p>
+      <w:pPr>
+        <w:rPr>
+          <w:rFonts w:ascii="Times New Roman" w:hAnsi="Times New Roman" w:cs="Times New Roman"/>
+          <w:sz w:val="28"/>
+          <w:szCs w:val="28"/>
+          <w:lang w:val="en-GB"/>
+        </w:rPr>
+      </w:pPr>
+      <w:r>
+        <w:rPr>
+          <w:rFonts w:ascii="Times New Roman" w:hAnsi="Times New Roman" w:cs="Times New Roman"/>
+          <w:sz w:val="28"/>
+          <w:szCs w:val="28"/>
+          <w:lang w:val="en-GB"/>
+        </w:rPr>
+        <w:t>We needed it to be general purpose, both as a good principle per se and mainly because at this moment we still had no idea of how the OBD system would be implemented.</w:t>
+      </w:r>
+    </w:p>
+    <w:p>
+      <w:pPr>
+        <w:rPr>
+          <w:rFonts w:ascii="Times New Roman" w:hAnsi="Times New Roman" w:cs="Times New Roman"/>
+          <w:sz w:val="28"/>
+          <w:szCs w:val="28"/>
+          <w:lang w:val="en-GB"/>
+        </w:rPr>
+      </w:pPr>
+      <w:r>
+        <w:rPr>
+          <w:rFonts w:ascii="Times New Roman" w:hAnsi="Times New Roman" w:cs="Times New Roman"/>
+          <w:sz w:val="28"/>
+          <w:szCs w:val="28"/>
+          <w:lang w:val="en-GB"/>
+        </w:rPr>
+        <w:t>We designed the strategy to ensure flexibility as we navigated the complexities of the On-Board Diagnostic (OBD) system. We made use of the NVRAM modules of the HDS9 board in combination with the designed strategy to obtain data redundancy and reliability.</w:t>
+      </w:r>
+    </w:p>
+    <w:p>
+      <w:pPr>
+        <w:rPr>
+          <w:rFonts w:ascii="Times New Roman" w:hAnsi="Times New Roman" w:cs="Times New Roman"/>
+          <w:sz w:val="28"/>
+          <w:szCs w:val="28"/>
+          <w:lang w:val="en-GB"/>
+        </w:rPr>
+      </w:pPr>
+    </w:p>
+    <w:p>
+      <w:pPr>
+        <w:rPr>
+          <w:rFonts w:ascii="Times New Roman" w:hAnsi="Times New Roman" w:cs="Times New Roman"/>
+          <w:b/>
+          <w:bCs/>
+          <w:sz w:val="28"/>
+          <w:szCs w:val="28"/>
+          <w:lang w:val="en-GB"/>
+        </w:rPr>
+      </w:pPr>
+      <w:r>
+        <w:rPr>
+          <w:rFonts w:ascii="Times New Roman" w:hAnsi="Times New Roman" w:cs="Times New Roman"/>
+          <w:b/>
+          <w:bCs/>
+          <w:sz w:val="28"/>
+          <w:szCs w:val="28"/>
+          <w:lang w:val="en-GB"/>
+        </w:rPr>
+        <w:t>Slide 6: NVRAM Management - HIL Testing</w:t>
+      </w:r>
+    </w:p>
+    <w:p>
+      <w:pPr>
+        <w:rPr>
+          <w:rFonts w:ascii="Times New Roman" w:hAnsi="Times New Roman" w:cs="Times New Roman"/>
+          <w:sz w:val="28"/>
+          <w:szCs w:val="28"/>
+          <w:lang w:val="en-GB"/>
+        </w:rPr>
+      </w:pPr>
+      <w:r>
+        <w:rPr>
+          <w:rFonts w:ascii="Times New Roman" w:hAnsi="Times New Roman" w:cs="Times New Roman"/>
+          <w:sz w:val="28"/>
+          <w:szCs w:val="28"/>
+          <w:lang w:val="en-GB"/>
+        </w:rPr>
+        <w:t>To validate our memory management system under continuous working conditions (powering on, reading, writing, and powering off) and to ensure the correct functioning of the strategy, we conducted Hardware-in-the-Loop (HIL) testing.</w:t>
+      </w:r>
+    </w:p>
+    <w:p>
+      <w:pPr>
+        <w:rPr>
+          <w:rFonts w:ascii="Times New Roman" w:hAnsi="Times New Roman" w:cs="Times New Roman"/>
+          <w:sz w:val="28"/>
+          <w:szCs w:val="28"/>
+          <w:lang w:val="en-GB"/>
+        </w:rPr>
+      </w:pPr>
+      <w:r>
+        <w:rPr>
+          <w:rFonts w:ascii="Times New Roman" w:hAnsi="Times New Roman" w:cs="Times New Roman"/>
+          <w:sz w:val="28"/>
+          <w:szCs w:val="28"/>
+          <w:lang w:val="en-GB"/>
+        </w:rPr>
+        <w:t>Two automated tests were implemented using LabVIEW, focussing on the system's resilience under stress and the flexibility of our memorisation strategy.</w:t>
+      </w:r>
+    </w:p>
+    <w:p>
+      <w:pPr>
+        <w:rPr>
+          <w:rFonts w:ascii="Times New Roman" w:hAnsi="Times New Roman" w:cs="Times New Roman"/>
+          <w:sz w:val="28"/>
+          <w:szCs w:val="28"/>
+          <w:lang w:val="en-GB"/>
+        </w:rPr>
+      </w:pPr>
+      <w:r>
+        <w:rPr>
+          <w:rFonts w:ascii="Times New Roman" w:hAnsi="Times New Roman" w:cs="Times New Roman"/>
+          <w:sz w:val="28"/>
+          <w:szCs w:val="28"/>
+          <w:lang w:val="en-GB"/>
+        </w:rPr>
+        <w:t>Communication between the board and the test program was established via the CAN protocol.</w:t>
+      </w:r>
+    </w:p>
+    <w:p>
+      <w:pPr>
+        <w:rPr>
+          <w:rFonts w:ascii="Times New Roman" w:hAnsi="Times New Roman" w:cs="Times New Roman"/>
+          <w:sz w:val="28"/>
+          <w:szCs w:val="28"/>
+          <w:lang w:val="en-GB"/>
+        </w:rPr>
+      </w:pPr>
+    </w:p>
+    <w:p>
+      <w:pPr>
+        <w:rPr>
+          <w:rFonts w:ascii="Times New Roman" w:hAnsi="Times New Roman" w:cs="Times New Roman"/>
+          <w:b/>
+          <w:bCs/>
+          <w:sz w:val="28"/>
+          <w:szCs w:val="28"/>
+          <w:lang w:val="en-GB"/>
+        </w:rPr>
+      </w:pPr>
+      <w:r>
+        <w:rPr>
+          <w:rFonts w:ascii="Times New Roman" w:hAnsi="Times New Roman" w:cs="Times New Roman"/>
+          <w:b/>
+          <w:bCs/>
+          <w:sz w:val="28"/>
+          <w:szCs w:val="28"/>
+          <w:lang w:val="en-GB"/>
+        </w:rPr>
+        <w:t>Slide 7: NVRAM Management - Results</w:t>
+      </w:r>
+    </w:p>
+    <w:p>
+      <w:pPr>
+        <w:rPr>
+          <w:rFonts w:ascii="Times New Roman" w:hAnsi="Times New Roman" w:cs="Times New Roman"/>
+          <w:sz w:val="28"/>
+          <w:szCs w:val="28"/>
+          <w:lang w:val="en-GB"/>
+        </w:rPr>
+      </w:pPr>
+      <w:r>
+        <w:rPr>
+          <w:rFonts w:ascii="Times New Roman" w:hAnsi="Times New Roman" w:cs="Times New Roman"/>
+          <w:sz w:val="28"/>
+          <w:szCs w:val="28"/>
+          <w:lang w:val="en-GB"/>
+        </w:rPr>
+        <w:t xml:space="preserve">The data collected </w:t>
+      </w:r>
+      <w:r>
+        <w:rPr>
+          <w:rFonts w:ascii="Times New Roman" w:hAnsi="Times New Roman" w:cs="Times New Roman"/>
+          <w:sz w:val="28"/>
+          <w:szCs w:val="28"/>
+          <w:lang w:val="en-GB"/>
+        </w:rPr>
+        <w:t xml:space="preserve">were then </w:t>
+      </w:r>
+      <w:r>
+        <w:rPr>
+          <w:rFonts w:ascii="Times New Roman" w:hAnsi="Times New Roman" w:cs="Times New Roman"/>
+          <w:sz w:val="28"/>
+          <w:szCs w:val="28"/>
+          <w:lang w:val="en-GB"/>
+        </w:rPr>
+        <w:t>compared to the expected results (</w:t>
+      </w:r>
+      <w:r>
+        <w:rPr>
+          <w:rFonts w:ascii="Times New Roman" w:hAnsi="Times New Roman" w:cs="Times New Roman"/>
+          <w:sz w:val="28"/>
+          <w:szCs w:val="28"/>
+          <w:lang w:val="en-GB"/>
+        </w:rPr>
+        <w:t>the values calculated by the board were all defined by mathematical formulas</w:t>
+      </w:r>
+      <w:r>
+        <w:rPr>
+          <w:rFonts w:ascii="Times New Roman" w:hAnsi="Times New Roman" w:cs="Times New Roman"/>
+          <w:sz w:val="28"/>
+          <w:szCs w:val="28"/>
+          <w:lang w:val="en-GB"/>
+        </w:rPr>
+        <w:t xml:space="preserve"> that can be found in the thesis)</w:t>
+      </w:r>
+      <w:r>
+        <w:rPr>
+          <w:rFonts w:ascii="Times New Roman" w:hAnsi="Times New Roman" w:cs="Times New Roman"/>
+          <w:sz w:val="28"/>
+          <w:szCs w:val="28"/>
+          <w:lang w:val="en-GB"/>
+        </w:rPr>
+        <w:t xml:space="preserve">. </w:t>
+      </w:r>
+    </w:p>
+    <w:p>
+      <w:pPr>
+        <w:rPr>
+          <w:rFonts w:ascii="Times New Roman" w:hAnsi="Times New Roman" w:cs="Times New Roman"/>
+          <w:sz w:val="28"/>
+          <w:szCs w:val="28"/>
+          <w:lang w:val="en-GB"/>
+        </w:rPr>
+      </w:pPr>
+      <w:r>
+        <w:rPr>
+          <w:rFonts w:ascii="Times New Roman" w:hAnsi="Times New Roman" w:cs="Times New Roman"/>
+          <w:sz w:val="28"/>
+          <w:szCs w:val="28"/>
+          <w:lang w:val="en-GB"/>
+        </w:rPr>
+        <w:t>The results of our tests were promising. The second test ran for over four days, simulating 6000 ignition cycles and collecting more than 30,000 samples. We observed the expected behavio</w:t>
+      </w:r>
+      <w:r>
+        <w:rPr>
+          <w:rFonts w:ascii="Times New Roman" w:hAnsi="Times New Roman" w:cs="Times New Roman"/>
+          <w:sz w:val="28"/>
+          <w:szCs w:val="28"/>
+          <w:lang w:val="en-GB"/>
+        </w:rPr>
+        <w:t>u</w:t>
+      </w:r>
+      <w:r>
+        <w:rPr>
+          <w:rFonts w:ascii="Times New Roman" w:hAnsi="Times New Roman" w:cs="Times New Roman"/>
+          <w:sz w:val="28"/>
+          <w:szCs w:val="28"/>
+          <w:lang w:val="en-GB"/>
+        </w:rPr>
+        <w:t>r, confirming the integrity of the data stored in memory. The first test also demonstrated correct data retrieval and module selection.</w:t>
+      </w:r>
+    </w:p>
+    <w:p>
+      <w:pPr>
+        <w:rPr>
+          <w:rFonts w:ascii="Times New Roman" w:hAnsi="Times New Roman" w:cs="Times New Roman"/>
+          <w:sz w:val="28"/>
+          <w:szCs w:val="28"/>
+          <w:lang w:val="en-GB"/>
+        </w:rPr>
+      </w:pPr>
+    </w:p>
+    <w:p>
+      <w:pPr>
+        <w:rPr>
+          <w:rFonts w:ascii="Times New Roman" w:hAnsi="Times New Roman" w:cs="Times New Roman"/>
+          <w:sz w:val="28"/>
+          <w:szCs w:val="28"/>
+          <w:lang w:val="en-GB"/>
+        </w:rPr>
+      </w:pPr>
+    </w:p>
+    <w:p>
+      <w:pPr>
+        <w:rPr>
+          <w:rFonts w:ascii="Times New Roman" w:hAnsi="Times New Roman" w:cs="Times New Roman"/>
+          <w:b/>
+          <w:bCs/>
+          <w:sz w:val="28"/>
+          <w:szCs w:val="28"/>
+          <w:lang w:val="en-GB"/>
+        </w:rPr>
+      </w:pPr>
+      <w:r>
+        <w:rPr>
+          <w:rFonts w:ascii="Times New Roman" w:hAnsi="Times New Roman" w:cs="Times New Roman"/>
+          <w:b/>
+          <w:bCs/>
+          <w:sz w:val="28"/>
+          <w:szCs w:val="28"/>
+          <w:lang w:val="en-GB"/>
+        </w:rPr>
+        <w:lastRenderedPageBreak/>
+        <w:t xml:space="preserve">Slide 8: </w:t>
+      </w:r>
+      <w:r>
+        <w:rPr>
+          <w:rFonts w:ascii="Times New Roman" w:hAnsi="Times New Roman" w:cs="Times New Roman"/>
+          <w:b/>
+          <w:bCs/>
+          <w:sz w:val="28"/>
+          <w:szCs w:val="28"/>
+          <w:lang w:val="en-GB"/>
+        </w:rPr>
+        <w:t xml:space="preserve">Diagnostic Requirements </w:t>
+      </w:r>
+    </w:p>
+    <w:p>
+      <w:pPr>
+        <w:rPr>
+          <w:rFonts w:ascii="Times New Roman" w:hAnsi="Times New Roman" w:cs="Times New Roman"/>
+          <w:sz w:val="28"/>
+          <w:szCs w:val="28"/>
+          <w:lang w:val="en-GB"/>
+        </w:rPr>
+      </w:pPr>
+      <w:r>
+        <w:rPr>
+          <w:rFonts w:ascii="Times New Roman" w:hAnsi="Times New Roman" w:cs="Times New Roman"/>
+          <w:sz w:val="28"/>
+          <w:szCs w:val="28"/>
+          <w:lang w:val="en-GB"/>
+        </w:rPr>
+        <w:t>We'll now move on to the thesis' main goal, which is to restructure the on-board diagnostic system to meet the most recent requirements.</w:t>
+      </w:r>
+    </w:p>
+    <w:p>
+      <w:pPr>
+        <w:rPr>
+          <w:rFonts w:ascii="Times New Roman" w:hAnsi="Times New Roman" w:cs="Times New Roman"/>
+          <w:sz w:val="28"/>
+          <w:szCs w:val="28"/>
+          <w:lang w:val="en-GB"/>
+        </w:rPr>
+      </w:pPr>
+      <w:r>
+        <w:rPr>
+          <w:rFonts w:ascii="Times New Roman" w:hAnsi="Times New Roman" w:cs="Times New Roman"/>
+          <w:sz w:val="28"/>
+          <w:szCs w:val="28"/>
+          <w:lang w:val="en-GB"/>
+        </w:rPr>
+        <w:t>At the same time, it was also meant to decrease the system's and its interfaces' complexity for greater maintainability and ease-of-use by future customers. It may also serve as a starting point for future implementations.</w:t>
+      </w:r>
+    </w:p>
+    <w:p>
+      <w:pPr>
+        <w:rPr>
+          <w:rFonts w:ascii="Times New Roman" w:hAnsi="Times New Roman" w:cs="Times New Roman"/>
+          <w:sz w:val="28"/>
+          <w:szCs w:val="28"/>
+          <w:lang w:val="en-GB"/>
+        </w:rPr>
+      </w:pPr>
+      <w:r>
+        <w:rPr>
+          <w:rFonts w:ascii="Times New Roman" w:hAnsi="Times New Roman" w:cs="Times New Roman"/>
+          <w:sz w:val="28"/>
+          <w:szCs w:val="28"/>
+          <w:lang w:val="en-GB"/>
+        </w:rPr>
+        <w:t>The work started with the analysis of the top-of-the-line On-Board Diagnostic standards, like Euro-VI and China-VI, defining the system requirements to subsequently develop the architecture you see here.</w:t>
+      </w:r>
+    </w:p>
+    <w:p>
+      <w:pPr>
+        <w:rPr>
+          <w:rFonts w:ascii="Times New Roman" w:hAnsi="Times New Roman" w:cs="Times New Roman"/>
+          <w:sz w:val="28"/>
+          <w:szCs w:val="28"/>
+          <w:lang w:val="en-GB"/>
+        </w:rPr>
+      </w:pPr>
+    </w:p>
+    <w:p>
+      <w:pPr>
+        <w:rPr>
+          <w:rFonts w:ascii="Times New Roman" w:hAnsi="Times New Roman" w:cs="Times New Roman"/>
+          <w:b/>
+          <w:bCs/>
+          <w:sz w:val="28"/>
+          <w:szCs w:val="28"/>
+          <w:lang w:val="en-GB"/>
+        </w:rPr>
+      </w:pPr>
+      <w:r>
+        <w:rPr>
+          <w:rFonts w:ascii="Times New Roman" w:hAnsi="Times New Roman" w:cs="Times New Roman"/>
+          <w:b/>
+          <w:bCs/>
+          <w:sz w:val="28"/>
+          <w:szCs w:val="28"/>
+          <w:lang w:val="en-GB"/>
+        </w:rPr>
+        <w:t xml:space="preserve">Slide 9: </w:t>
+      </w:r>
+      <w:r>
+        <w:rPr>
+          <w:rFonts w:ascii="Times New Roman" w:hAnsi="Times New Roman" w:cs="Times New Roman"/>
+          <w:b/>
+          <w:bCs/>
+          <w:sz w:val="28"/>
+          <w:szCs w:val="28"/>
+          <w:lang w:val="en-GB"/>
+        </w:rPr>
+        <w:t>Diagnos</w:t>
+      </w:r>
+      <w:r>
+        <w:rPr>
+          <w:rFonts w:ascii="Times New Roman" w:hAnsi="Times New Roman" w:cs="Times New Roman"/>
+          <w:b/>
+          <w:bCs/>
+          <w:sz w:val="28"/>
+          <w:szCs w:val="28"/>
+          <w:lang w:val="en-GB"/>
+        </w:rPr>
+        <w:t>is</w:t>
+      </w:r>
+      <w:r>
+        <w:rPr>
+          <w:rFonts w:ascii="Times New Roman" w:hAnsi="Times New Roman" w:cs="Times New Roman"/>
+          <w:b/>
+          <w:bCs/>
+          <w:sz w:val="28"/>
+          <w:szCs w:val="28"/>
+          <w:lang w:val="en-GB"/>
+        </w:rPr>
+        <w:t xml:space="preserve"> Flow</w:t>
+      </w:r>
+    </w:p>
+    <w:p>
+      <w:pPr>
+        <w:rPr>
+          <w:rFonts w:ascii="Times New Roman" w:hAnsi="Times New Roman" w:cs="Times New Roman"/>
+          <w:sz w:val="28"/>
+          <w:szCs w:val="28"/>
+          <w:lang w:val="en-GB"/>
+        </w:rPr>
+      </w:pPr>
+      <w:r>
+        <w:rPr>
+          <w:rFonts w:ascii="Times New Roman" w:hAnsi="Times New Roman" w:cs="Times New Roman"/>
+          <w:sz w:val="28"/>
+          <w:szCs w:val="28"/>
+          <w:lang w:val="en-GB"/>
+        </w:rPr>
+        <w:t>The different components of the architecture correspond to the various phases of the diagnostic flow, that is, the sequence of actions intercurring between a fault detection thanks to the board’s sensors and its actual validation and eventual insertion in the error memory.</w:t>
+      </w:r>
+    </w:p>
+    <w:p>
+      <w:pPr>
+        <w:rPr>
+          <w:rFonts w:ascii="Times New Roman" w:hAnsi="Times New Roman" w:cs="Times New Roman"/>
+          <w:sz w:val="28"/>
+          <w:szCs w:val="28"/>
+          <w:lang w:val="en-GB"/>
+        </w:rPr>
+      </w:pPr>
+      <w:r>
+        <w:rPr>
+          <w:rFonts w:ascii="Times New Roman" w:hAnsi="Times New Roman" w:cs="Times New Roman"/>
+          <w:sz w:val="28"/>
+          <w:szCs w:val="28"/>
+          <w:lang w:val="en-GB"/>
+        </w:rPr>
+        <w:t>As it can be seen in this representation, we selected a modular approach to enhance maintainability.</w:t>
+      </w:r>
+    </w:p>
+    <w:p>
+      <w:pPr>
+        <w:rPr>
+          <w:rFonts w:ascii="Times New Roman" w:hAnsi="Times New Roman" w:cs="Times New Roman"/>
+          <w:sz w:val="28"/>
+          <w:szCs w:val="28"/>
+          <w:lang w:val="en-GB"/>
+        </w:rPr>
+      </w:pPr>
+      <w:r>
+        <w:rPr>
+          <w:rFonts w:ascii="Times New Roman" w:hAnsi="Times New Roman" w:cs="Times New Roman"/>
+          <w:sz w:val="28"/>
+          <w:szCs w:val="28"/>
+          <w:lang w:val="en-GB"/>
+        </w:rPr>
+        <w:t>Circled by a dotted line, you can see the parts that can be managed by the users. Any other component works “behind the scenes” and can only be accessed by a user through predefined APIs.</w:t>
+      </w:r>
+    </w:p>
+    <w:p>
+      <w:pPr>
+        <w:rPr>
+          <w:rFonts w:ascii="Times New Roman" w:hAnsi="Times New Roman" w:cs="Times New Roman"/>
+          <w:sz w:val="28"/>
+          <w:szCs w:val="28"/>
+          <w:lang w:val="en-GB"/>
+        </w:rPr>
+      </w:pPr>
+      <w:r>
+        <w:rPr>
+          <w:rFonts w:ascii="Times New Roman" w:hAnsi="Times New Roman" w:cs="Times New Roman"/>
+          <w:sz w:val="28"/>
+          <w:szCs w:val="28"/>
+          <w:lang w:val="en-GB"/>
+        </w:rPr>
+        <w:t>Of all these components, the most important is without a doubt the finite state machine, which, as you can see, pilots the three final components.</w:t>
+      </w:r>
+    </w:p>
+    <w:p>
+      <w:pPr>
+        <w:rPr>
+          <w:rFonts w:ascii="Times New Roman" w:hAnsi="Times New Roman" w:cs="Times New Roman"/>
           <w:color w:val="FF0000"/>
           <w:sz w:val="28"/>
           <w:szCs w:val="28"/>
           <w:lang w:val="en-GB"/>
         </w:rPr>
       </w:pPr>
-      <w:r>
-        <w:rPr>
-          <w:rFonts w:ascii="Times New Roman" w:hAnsi="Times New Roman" w:cs="Times New Roman"/>
-          <w:b/>
-          <w:bCs/>
+    </w:p>
+    <w:p>
+      <w:pPr>
+        <w:rPr>
+          <w:rFonts w:ascii="Times New Roman" w:hAnsi="Times New Roman" w:cs="Times New Roman"/>
+          <w:b/>
+          <w:bCs/>
+          <w:sz w:val="28"/>
+          <w:szCs w:val="28"/>
+          <w:lang w:val="en-GB"/>
+        </w:rPr>
+      </w:pPr>
+      <w:r>
+        <w:rPr>
+          <w:rFonts w:ascii="Times New Roman" w:hAnsi="Times New Roman" w:cs="Times New Roman"/>
+          <w:b/>
+          <w:bCs/>
+          <w:sz w:val="28"/>
+          <w:szCs w:val="28"/>
+          <w:lang w:val="en-GB"/>
+        </w:rPr>
+        <w:t>Slide 10: FSM</w:t>
+      </w:r>
+    </w:p>
+    <w:p>
+      <w:pPr>
+        <w:rPr>
+          <w:rFonts w:ascii="Times New Roman" w:hAnsi="Times New Roman" w:cs="Times New Roman"/>
+          <w:sz w:val="28"/>
+          <w:szCs w:val="28"/>
+          <w:lang w:val="en-GB"/>
+        </w:rPr>
+      </w:pPr>
+      <w:r>
+        <w:rPr>
+          <w:rFonts w:ascii="Times New Roman" w:hAnsi="Times New Roman" w:cs="Times New Roman"/>
+          <w:sz w:val="28"/>
+          <w:szCs w:val="28"/>
+          <w:lang w:val="en-GB"/>
+        </w:rPr>
+        <w:t>The automaton, named ADIA from Automatic Diagnostic, plays the crucial role of validating the identified faults and managing the error memory accordingly, all while setting up the MIL and the recovery lines.</w:t>
+      </w:r>
+    </w:p>
+    <w:p>
+      <w:pPr>
+        <w:rPr>
+          <w:rFonts w:ascii="Times New Roman" w:hAnsi="Times New Roman" w:cs="Times New Roman"/>
+          <w:sz w:val="28"/>
+          <w:szCs w:val="28"/>
+          <w:lang w:val="en-GB"/>
+        </w:rPr>
+      </w:pPr>
+      <w:r>
+        <w:rPr>
+          <w:rFonts w:ascii="Times New Roman" w:hAnsi="Times New Roman" w:cs="Times New Roman"/>
+          <w:sz w:val="28"/>
+          <w:szCs w:val="28"/>
+          <w:lang w:val="en-GB"/>
+        </w:rPr>
+        <w:t>Each fault has its own ADIA, which cycles through different states based on the received inputs and the user-defined calibrations.</w:t>
+      </w:r>
+    </w:p>
+    <w:p>
+      <w:pPr>
+        <w:rPr>
+          <w:rFonts w:ascii="Times New Roman" w:hAnsi="Times New Roman" w:cs="Times New Roman"/>
+          <w:sz w:val="28"/>
+          <w:szCs w:val="28"/>
+          <w:lang w:val="en-GB"/>
+        </w:rPr>
+      </w:pPr>
+      <w:r>
+        <w:rPr>
+          <w:rFonts w:ascii="Times New Roman" w:hAnsi="Times New Roman" w:cs="Times New Roman"/>
+          <w:sz w:val="28"/>
+          <w:szCs w:val="28"/>
+          <w:lang w:val="en-GB"/>
+        </w:rPr>
+        <w:t>The original code was simplified, condensing the multiple types of ADIA into a single, standard-compliant automaton, as you can see from these images. Please note that the actual implementation was not implemented through model-based software but with lower-level code, as reported in the thesis.</w:t>
+      </w:r>
+    </w:p>
+    <w:p>
+      <w:pPr>
+        <w:rPr>
+          <w:rFonts w:ascii="Times New Roman" w:hAnsi="Times New Roman" w:cs="Times New Roman"/>
           <w:color w:val="FF0000"/>
           <w:sz w:val="28"/>
           <w:szCs w:val="28"/>
           <w:lang w:val="en-GB"/>
         </w:rPr>
-        <w:t>Slide 5: Architecture</w:t>
-      </w:r>
-    </w:p>
-    <w:p>
-      <w:pPr>
-        <w:rPr>
-          <w:rFonts w:ascii="Times New Roman" w:hAnsi="Times New Roman" w:cs="Times New Roman"/>
-          <w:sz w:val="28"/>
-          <w:szCs w:val="28"/>
-          <w:lang w:val="en-GB"/>
-        </w:rPr>
-      </w:pPr>
-      <w:r>
-        <w:rPr>
-          <w:rFonts w:ascii="Times New Roman" w:hAnsi="Times New Roman" w:cs="Times New Roman"/>
-          <w:sz w:val="28"/>
-          <w:szCs w:val="28"/>
-          <w:lang w:val="en-GB"/>
-        </w:rPr>
-        <w:t>I’ll explain this graph more in detail later, but as you can see as the foundation of this work, there’s a solid and general-purpose memory management strategy.</w:t>
-      </w:r>
-    </w:p>
-    <w:p>
-      <w:pPr>
-        <w:rPr>
-          <w:rFonts w:ascii="Times New Roman" w:hAnsi="Times New Roman" w:cs="Times New Roman"/>
-          <w:sz w:val="28"/>
-          <w:szCs w:val="28"/>
-          <w:lang w:val="en-GB"/>
-        </w:rPr>
-      </w:pPr>
-      <w:r>
-        <w:rPr>
-          <w:rFonts w:ascii="Times New Roman" w:hAnsi="Times New Roman" w:cs="Times New Roman"/>
-          <w:sz w:val="28"/>
-          <w:szCs w:val="28"/>
-          <w:lang w:val="en-GB"/>
-        </w:rPr>
-        <w:t>We needed it to be general purpose, both as a good principle per se and mainly because at this moment we still had no idea of how the OBD system would be implemented.</w:t>
-      </w:r>
-    </w:p>
-    <w:p>
-      <w:pPr>
-        <w:rPr>
-          <w:rFonts w:ascii="Times New Roman" w:hAnsi="Times New Roman" w:cs="Times New Roman"/>
-          <w:sz w:val="28"/>
-          <w:szCs w:val="28"/>
-          <w:lang w:val="en-GB"/>
-        </w:rPr>
-      </w:pPr>
-      <w:r>
-        <w:rPr>
-          <w:rFonts w:ascii="Times New Roman" w:hAnsi="Times New Roman" w:cs="Times New Roman"/>
-          <w:sz w:val="28"/>
-          <w:szCs w:val="28"/>
-          <w:lang w:val="en-GB"/>
-        </w:rPr>
-        <w:t>We designed the strategy to ensure flexibility as we navigated the complexities of the On-Board Diagnostic (OBD) system. We made use of the NVRAM modules of the HDS9 board in combination with the designed strategy to obtain data redundancy and reliability.</w:t>
-      </w:r>
-    </w:p>
-    <w:p>
-      <w:pPr>
-        <w:rPr>
-          <w:rFonts w:ascii="Times New Roman" w:hAnsi="Times New Roman" w:cs="Times New Roman"/>
-          <w:sz w:val="28"/>
-          <w:szCs w:val="28"/>
-          <w:lang w:val="en-GB"/>
-        </w:rPr>
-      </w:pPr>
-    </w:p>
-    <w:p>
-      <w:pPr>
-        <w:rPr>
-          <w:rFonts w:ascii="Times New Roman" w:hAnsi="Times New Roman" w:cs="Times New Roman"/>
-          <w:b/>
-          <w:bCs/>
-          <w:sz w:val="28"/>
-          <w:szCs w:val="28"/>
-          <w:lang w:val="en-GB"/>
-        </w:rPr>
-      </w:pPr>
-      <w:r>
-        <w:rPr>
-          <w:rFonts w:ascii="Times New Roman" w:hAnsi="Times New Roman" w:cs="Times New Roman"/>
-          <w:b/>
-          <w:bCs/>
-          <w:sz w:val="28"/>
-          <w:szCs w:val="28"/>
-          <w:lang w:val="en-GB"/>
-        </w:rPr>
-        <w:t>Slide 6: NVRAM Management - HIL Testing</w:t>
-      </w:r>
-    </w:p>
-    <w:p>
-      <w:pPr>
-        <w:rPr>
-          <w:rFonts w:ascii="Times New Roman" w:hAnsi="Times New Roman" w:cs="Times New Roman"/>
-          <w:sz w:val="28"/>
-          <w:szCs w:val="28"/>
-          <w:lang w:val="en-GB"/>
-        </w:rPr>
-      </w:pPr>
-      <w:r>
-        <w:rPr>
-          <w:rFonts w:ascii="Times New Roman" w:hAnsi="Times New Roman" w:cs="Times New Roman"/>
-          <w:sz w:val="28"/>
-          <w:szCs w:val="28"/>
-          <w:lang w:val="en-GB"/>
-        </w:rPr>
-        <w:t>To validate our memory management system under continuous working conditions (powering on, reading, writing, and powering off) and to ensure the correct functioning of the strategy, we conducted Hardware-in-the-Loop (HIL) testing.</w:t>
-      </w:r>
-    </w:p>
-    <w:p>
-      <w:pPr>
-        <w:rPr>
-          <w:rFonts w:ascii="Times New Roman" w:hAnsi="Times New Roman" w:cs="Times New Roman"/>
-          <w:sz w:val="28"/>
-          <w:szCs w:val="28"/>
-          <w:lang w:val="en-GB"/>
-        </w:rPr>
-      </w:pPr>
-      <w:r>
-        <w:rPr>
-          <w:rFonts w:ascii="Times New Roman" w:hAnsi="Times New Roman" w:cs="Times New Roman"/>
-          <w:sz w:val="28"/>
-          <w:szCs w:val="28"/>
-          <w:lang w:val="en-GB"/>
-        </w:rPr>
-        <w:t>Two automated tests were implemented using LabVIEW, focussing on the system's resilience under stress and the flexibility of our memorisation strategy.</w:t>
-      </w:r>
-    </w:p>
-    <w:p>
-      <w:pPr>
-        <w:rPr>
-          <w:rFonts w:ascii="Times New Roman" w:hAnsi="Times New Roman" w:cs="Times New Roman"/>
-          <w:sz w:val="28"/>
-          <w:szCs w:val="28"/>
-          <w:lang w:val="en-GB"/>
-        </w:rPr>
-      </w:pPr>
-      <w:r>
-        <w:rPr>
-          <w:rFonts w:ascii="Times New Roman" w:hAnsi="Times New Roman" w:cs="Times New Roman"/>
-          <w:sz w:val="28"/>
-          <w:szCs w:val="28"/>
-          <w:lang w:val="en-GB"/>
-        </w:rPr>
-        <w:t>Communication between the board and the test program was established via the CAN protocol.</w:t>
-      </w:r>
-    </w:p>
-    <w:p>
-      <w:pPr>
-        <w:rPr>
-          <w:rFonts w:ascii="Times New Roman" w:hAnsi="Times New Roman" w:cs="Times New Roman"/>
-          <w:sz w:val="28"/>
-          <w:szCs w:val="28"/>
-          <w:lang w:val="en-GB"/>
-        </w:rPr>
-      </w:pPr>
-    </w:p>
-    <w:p>
-      <w:pPr>
-        <w:rPr>
-          <w:rFonts w:ascii="Times New Roman" w:hAnsi="Times New Roman" w:cs="Times New Roman"/>
-          <w:b/>
-          <w:bCs/>
-          <w:sz w:val="28"/>
-          <w:szCs w:val="28"/>
-          <w:lang w:val="en-GB"/>
-        </w:rPr>
-      </w:pPr>
-      <w:r>
-        <w:rPr>
-          <w:rFonts w:ascii="Times New Roman" w:hAnsi="Times New Roman" w:cs="Times New Roman"/>
-          <w:b/>
-          <w:bCs/>
-          <w:sz w:val="28"/>
-          <w:szCs w:val="28"/>
-          <w:lang w:val="en-GB"/>
-        </w:rPr>
-        <w:t>Slide 7: NVRAM Management - Results</w:t>
-      </w:r>
-    </w:p>
-    <w:p>
-      <w:pPr>
-        <w:rPr>
-          <w:rFonts w:ascii="Times New Roman" w:hAnsi="Times New Roman" w:cs="Times New Roman"/>
-          <w:sz w:val="28"/>
-          <w:szCs w:val="28"/>
-          <w:lang w:val="en-GB"/>
-        </w:rPr>
-      </w:pPr>
-      <w:r>
-        <w:rPr>
-          <w:rFonts w:ascii="Times New Roman" w:hAnsi="Times New Roman" w:cs="Times New Roman"/>
-          <w:sz w:val="28"/>
-          <w:szCs w:val="28"/>
-          <w:lang w:val="en-GB"/>
-        </w:rPr>
-        <w:t xml:space="preserve">The data collected </w:t>
-      </w:r>
-      <w:r>
-        <w:rPr>
-          <w:rFonts w:ascii="Times New Roman" w:hAnsi="Times New Roman" w:cs="Times New Roman"/>
-          <w:sz w:val="28"/>
-          <w:szCs w:val="28"/>
-          <w:lang w:val="en-GB"/>
-        </w:rPr>
-        <w:t xml:space="preserve">were then </w:t>
-      </w:r>
-      <w:r>
-        <w:rPr>
-          <w:rFonts w:ascii="Times New Roman" w:hAnsi="Times New Roman" w:cs="Times New Roman"/>
-          <w:sz w:val="28"/>
-          <w:szCs w:val="28"/>
-          <w:lang w:val="en-GB"/>
-        </w:rPr>
-        <w:t>compared to the expected results (</w:t>
-      </w:r>
-      <w:r>
-        <w:rPr>
-          <w:rFonts w:ascii="Times New Roman" w:hAnsi="Times New Roman" w:cs="Times New Roman"/>
-          <w:sz w:val="28"/>
-          <w:szCs w:val="28"/>
-          <w:lang w:val="en-GB"/>
-        </w:rPr>
-        <w:t>the values calculated by the board were all defined by mathematical formulas</w:t>
-      </w:r>
-      <w:r>
-        <w:rPr>
-          <w:rFonts w:ascii="Times New Roman" w:hAnsi="Times New Roman" w:cs="Times New Roman"/>
-          <w:sz w:val="28"/>
-          <w:szCs w:val="28"/>
-          <w:lang w:val="en-GB"/>
-        </w:rPr>
-        <w:t xml:space="preserve"> that can be found in the thesis)</w:t>
+      </w:pPr>
+    </w:p>
+    <w:p>
+      <w:pPr>
+        <w:rPr>
+          <w:rFonts w:ascii="Times New Roman" w:hAnsi="Times New Roman" w:cs="Times New Roman"/>
+          <w:color w:val="FF0000"/>
+          <w:sz w:val="28"/>
+          <w:szCs w:val="28"/>
+          <w:lang w:val="en-GB"/>
+        </w:rPr>
+      </w:pPr>
+    </w:p>
+    <w:p>
+      <w:pPr>
+        <w:rPr>
+          <w:rFonts w:ascii="Times New Roman" w:hAnsi="Times New Roman" w:cs="Times New Roman"/>
+          <w:b/>
+          <w:bCs/>
+          <w:sz w:val="28"/>
+          <w:szCs w:val="28"/>
+          <w:lang w:val="en-GB"/>
+        </w:rPr>
+      </w:pPr>
+      <w:r>
+        <w:rPr>
+          <w:rFonts w:ascii="Times New Roman" w:hAnsi="Times New Roman" w:cs="Times New Roman"/>
+          <w:b/>
+          <w:bCs/>
+          <w:sz w:val="28"/>
+          <w:szCs w:val="28"/>
+          <w:lang w:val="en-GB"/>
+        </w:rPr>
+        <w:lastRenderedPageBreak/>
+        <w:t>Slide 1</w:t>
+      </w:r>
+      <w:r>
+        <w:rPr>
+          <w:rFonts w:ascii="Times New Roman" w:hAnsi="Times New Roman" w:cs="Times New Roman"/>
+          <w:b/>
+          <w:bCs/>
+          <w:sz w:val="28"/>
+          <w:szCs w:val="28"/>
+          <w:lang w:val="en-GB"/>
+        </w:rPr>
+        <w:t>1</w:t>
+      </w:r>
+      <w:r>
+        <w:rPr>
+          <w:rFonts w:ascii="Times New Roman" w:hAnsi="Times New Roman" w:cs="Times New Roman"/>
+          <w:b/>
+          <w:bCs/>
+          <w:sz w:val="28"/>
+          <w:szCs w:val="28"/>
+          <w:lang w:val="en-GB"/>
+        </w:rPr>
+        <w:t>: Error Memory &amp; Freeze Frame</w:t>
+      </w:r>
+    </w:p>
+    <w:p>
+      <w:pPr>
+        <w:rPr>
+          <w:rFonts w:ascii="Times New Roman" w:hAnsi="Times New Roman" w:cs="Times New Roman"/>
+          <w:sz w:val="28"/>
+          <w:szCs w:val="28"/>
+          <w:lang w:val="en-GB"/>
+        </w:rPr>
+      </w:pPr>
+      <w:r>
+        <w:rPr>
+          <w:rFonts w:ascii="Times New Roman" w:hAnsi="Times New Roman" w:cs="Times New Roman"/>
+          <w:sz w:val="28"/>
+          <w:szCs w:val="28"/>
+          <w:lang w:val="en-GB"/>
+        </w:rPr>
+        <w:t xml:space="preserve">As said, the ADIA pilots the </w:t>
+      </w:r>
+      <w:r>
+        <w:rPr>
+          <w:rFonts w:ascii="Times New Roman" w:hAnsi="Times New Roman" w:cs="Times New Roman"/>
+          <w:sz w:val="28"/>
+          <w:szCs w:val="28"/>
+          <w:lang w:val="en-GB"/>
+        </w:rPr>
+        <w:t xml:space="preserve">Error Memory and Freeze Frame (a snapshot of the engine state </w:t>
+      </w:r>
+      <w:proofErr w:type="gramStart"/>
+      <w:r>
+        <w:rPr>
+          <w:rFonts w:ascii="Times New Roman" w:hAnsi="Times New Roman" w:cs="Times New Roman"/>
+          <w:sz w:val="28"/>
+          <w:szCs w:val="28"/>
+          <w:lang w:val="en-GB"/>
+        </w:rPr>
+        <w:t>at the moment</w:t>
+      </w:r>
+      <w:proofErr w:type="gramEnd"/>
+      <w:r>
+        <w:rPr>
+          <w:rFonts w:ascii="Times New Roman" w:hAnsi="Times New Roman" w:cs="Times New Roman"/>
+          <w:sz w:val="28"/>
+          <w:szCs w:val="28"/>
+          <w:lang w:val="en-GB"/>
+        </w:rPr>
+        <w:t xml:space="preserve"> of the fault)</w:t>
+      </w:r>
+      <w:r>
+        <w:rPr>
+          <w:rFonts w:ascii="Times New Roman" w:hAnsi="Times New Roman" w:cs="Times New Roman"/>
+          <w:sz w:val="28"/>
+          <w:szCs w:val="28"/>
+          <w:lang w:val="en-GB"/>
+        </w:rPr>
+        <w:t>, both</w:t>
+      </w:r>
+      <w:r>
+        <w:rPr>
+          <w:rFonts w:ascii="Times New Roman" w:hAnsi="Times New Roman" w:cs="Times New Roman"/>
+          <w:sz w:val="28"/>
+          <w:szCs w:val="28"/>
+          <w:lang w:val="en-GB"/>
+        </w:rPr>
+        <w:t xml:space="preserve"> vital components for the OBD, </w:t>
+      </w:r>
+      <w:r>
+        <w:rPr>
+          <w:rFonts w:ascii="Times New Roman" w:hAnsi="Times New Roman" w:cs="Times New Roman"/>
+          <w:sz w:val="28"/>
+          <w:szCs w:val="28"/>
+          <w:lang w:val="en-GB"/>
+        </w:rPr>
+        <w:t>whose</w:t>
+      </w:r>
+      <w:r>
+        <w:rPr>
+          <w:rFonts w:ascii="Times New Roman" w:hAnsi="Times New Roman" w:cs="Times New Roman"/>
+          <w:sz w:val="28"/>
+          <w:szCs w:val="28"/>
+          <w:lang w:val="en-GB"/>
+        </w:rPr>
+        <w:t xml:space="preserve"> behaviours are widely described in the standards.</w:t>
+      </w:r>
+    </w:p>
+    <w:p>
+      <w:pPr>
+        <w:rPr>
+          <w:rFonts w:ascii="Times New Roman" w:hAnsi="Times New Roman" w:cs="Times New Roman"/>
+          <w:sz w:val="28"/>
+          <w:szCs w:val="28"/>
+          <w:lang w:val="en-GB"/>
+        </w:rPr>
+      </w:pPr>
+      <w:r>
+        <w:rPr>
+          <w:rFonts w:ascii="Times New Roman" w:hAnsi="Times New Roman" w:cs="Times New Roman"/>
+          <w:sz w:val="28"/>
+          <w:szCs w:val="28"/>
+          <w:lang w:val="en-GB"/>
+        </w:rPr>
+        <w:t>Their contents are essential for the correct functioning of the MIL and other components.</w:t>
+      </w:r>
+    </w:p>
+    <w:p>
+      <w:pPr>
+        <w:rPr>
+          <w:rFonts w:ascii="Times New Roman" w:hAnsi="Times New Roman" w:cs="Times New Roman"/>
+          <w:sz w:val="28"/>
+          <w:szCs w:val="28"/>
+          <w:lang w:val="en-GB"/>
+        </w:rPr>
+      </w:pPr>
+      <w:r>
+        <w:rPr>
+          <w:rFonts w:ascii="Times New Roman" w:hAnsi="Times New Roman" w:cs="Times New Roman"/>
+          <w:sz w:val="28"/>
+          <w:szCs w:val="28"/>
+          <w:lang w:val="en-GB"/>
+        </w:rPr>
+        <w:t>For their implementation, we focused on minimising the data stored in non-volatile memory while ensuring that essential information is retained for effective diagnostics.</w:t>
+      </w:r>
+    </w:p>
+    <w:p>
+      <w:pPr>
+        <w:rPr>
+          <w:rFonts w:ascii="Times New Roman" w:hAnsi="Times New Roman" w:cs="Times New Roman"/>
+          <w:sz w:val="28"/>
+          <w:szCs w:val="28"/>
+          <w:lang w:val="en-GB"/>
+        </w:rPr>
+      </w:pPr>
+      <w:r>
+        <w:rPr>
+          <w:rFonts w:ascii="Times New Roman" w:hAnsi="Times New Roman" w:cs="Times New Roman"/>
+          <w:sz w:val="28"/>
+          <w:szCs w:val="28"/>
+          <w:lang w:val="en-GB"/>
+        </w:rPr>
+        <w:t>Here you can see the direct correlation between the structure for the faults in memory and the associated freeze frames.</w:t>
+      </w:r>
+    </w:p>
+    <w:p>
+      <w:pPr>
+        <w:rPr>
+          <w:rFonts w:ascii="Times New Roman" w:hAnsi="Times New Roman" w:cs="Times New Roman"/>
+          <w:sz w:val="28"/>
+          <w:szCs w:val="28"/>
+          <w:lang w:val="en-GB"/>
+        </w:rPr>
+      </w:pPr>
+      <w:r>
+        <w:rPr>
+          <w:rFonts w:ascii="Times New Roman" w:hAnsi="Times New Roman" w:cs="Times New Roman"/>
+          <w:sz w:val="28"/>
+          <w:szCs w:val="28"/>
+          <w:lang w:val="en-GB"/>
+        </w:rPr>
+        <w:t>The fields of the latter were obtained by combining and pruning the requests of both Euro-VI and China-VI.</w:t>
+      </w:r>
+    </w:p>
+    <w:p>
+      <w:pPr>
+        <w:rPr>
+          <w:rFonts w:ascii="Times New Roman" w:hAnsi="Times New Roman" w:cs="Times New Roman"/>
+          <w:sz w:val="28"/>
+          <w:szCs w:val="28"/>
+          <w:lang w:val="en-GB"/>
+        </w:rPr>
+      </w:pPr>
+    </w:p>
+    <w:p>
+      <w:pPr>
+        <w:rPr>
+          <w:rFonts w:ascii="Times New Roman" w:hAnsi="Times New Roman" w:cs="Times New Roman"/>
+          <w:b/>
+          <w:bCs/>
+          <w:sz w:val="28"/>
+          <w:szCs w:val="28"/>
+          <w:lang w:val="en-GB"/>
+        </w:rPr>
+      </w:pPr>
+      <w:r>
+        <w:rPr>
+          <w:rFonts w:ascii="Times New Roman" w:hAnsi="Times New Roman" w:cs="Times New Roman"/>
+          <w:b/>
+          <w:bCs/>
+          <w:sz w:val="28"/>
+          <w:szCs w:val="28"/>
+          <w:lang w:val="en-GB"/>
+        </w:rPr>
+        <w:t>Slide 1</w:t>
+      </w:r>
+      <w:r>
+        <w:rPr>
+          <w:rFonts w:ascii="Times New Roman" w:hAnsi="Times New Roman" w:cs="Times New Roman"/>
+          <w:b/>
+          <w:bCs/>
+          <w:sz w:val="28"/>
+          <w:szCs w:val="28"/>
+          <w:lang w:val="en-GB"/>
+        </w:rPr>
+        <w:t>2</w:t>
+      </w:r>
+      <w:r>
+        <w:rPr>
+          <w:rFonts w:ascii="Times New Roman" w:hAnsi="Times New Roman" w:cs="Times New Roman"/>
+          <w:b/>
+          <w:bCs/>
+          <w:sz w:val="28"/>
+          <w:szCs w:val="28"/>
+          <w:lang w:val="en-GB"/>
+        </w:rPr>
+        <w:t>: Interfaces</w:t>
+      </w:r>
+    </w:p>
+    <w:p>
+      <w:pPr>
+        <w:rPr>
+          <w:rFonts w:ascii="Times New Roman" w:hAnsi="Times New Roman" w:cs="Times New Roman"/>
+          <w:sz w:val="28"/>
+          <w:szCs w:val="28"/>
+          <w:lang w:val="en-GB"/>
+        </w:rPr>
+      </w:pPr>
+      <w:r>
+        <w:rPr>
+          <w:rFonts w:ascii="Times New Roman" w:hAnsi="Times New Roman" w:cs="Times New Roman"/>
+          <w:sz w:val="28"/>
+          <w:szCs w:val="28"/>
+          <w:lang w:val="en-GB"/>
+        </w:rPr>
+        <w:t>To facilitate model-based design, we created APIs that are now available as SIMULINK blocks in the company’s library. Additionally, we developed user-friendly SIMULINK masks to simplify the setup process for the OBD strategy.</w:t>
+      </w:r>
+    </w:p>
+    <w:p>
+      <w:pPr>
+        <w:rPr>
+          <w:rFonts w:ascii="Times New Roman" w:hAnsi="Times New Roman" w:cs="Times New Roman"/>
+          <w:color w:val="FF0000"/>
+          <w:sz w:val="28"/>
+          <w:szCs w:val="28"/>
+          <w:lang w:val="en-GB"/>
+        </w:rPr>
+      </w:pPr>
+    </w:p>
+    <w:p>
+      <w:pPr>
+        <w:rPr>
+          <w:rFonts w:ascii="Times New Roman" w:hAnsi="Times New Roman" w:cs="Times New Roman"/>
+          <w:b/>
+          <w:bCs/>
+          <w:sz w:val="28"/>
+          <w:szCs w:val="28"/>
+          <w:lang w:val="en-GB"/>
+        </w:rPr>
+      </w:pPr>
+      <w:r>
+        <w:rPr>
+          <w:rFonts w:ascii="Times New Roman" w:hAnsi="Times New Roman" w:cs="Times New Roman"/>
+          <w:b/>
+          <w:bCs/>
+          <w:sz w:val="28"/>
+          <w:szCs w:val="28"/>
+          <w:lang w:val="en-GB"/>
+        </w:rPr>
+        <w:t>Slide 13: Video</w:t>
+      </w:r>
+    </w:p>
+    <w:p>
+      <w:pPr>
+        <w:rPr>
+          <w:rFonts w:ascii="Times New Roman" w:hAnsi="Times New Roman" w:cs="Times New Roman"/>
+          <w:sz w:val="28"/>
+          <w:szCs w:val="28"/>
+          <w:lang w:val="en-GB"/>
+        </w:rPr>
+      </w:pPr>
+      <w:r>
+        <w:rPr>
+          <w:rFonts w:ascii="Times New Roman" w:hAnsi="Times New Roman" w:cs="Times New Roman"/>
+          <w:sz w:val="28"/>
+          <w:szCs w:val="28"/>
+          <w:lang w:val="en-GB"/>
+        </w:rPr>
+        <w:t>Now, I would like to show you a short video of the execution of the demo application made to test the final version of the solution.</w:t>
+      </w:r>
+    </w:p>
+    <w:p>
+      <w:pPr>
+        <w:rPr>
+          <w:rFonts w:ascii="Times New Roman" w:hAnsi="Times New Roman" w:cs="Times New Roman"/>
+          <w:sz w:val="28"/>
+          <w:szCs w:val="28"/>
+          <w:lang w:val="en-GB"/>
+        </w:rPr>
+      </w:pPr>
+      <w:r>
+        <w:rPr>
+          <w:rFonts w:ascii="Times New Roman" w:hAnsi="Times New Roman" w:cs="Times New Roman"/>
+          <w:sz w:val="28"/>
+          <w:szCs w:val="28"/>
+          <w:lang w:val="en-GB"/>
+        </w:rPr>
+        <w:t>On the left, you can see the screen of CANape, an analysis tool used to communicate with the board and read and write data directly to it. Inside of this screen, two graphs show the behaviour of the MIL and the internal counter of the chosen fault's ADIA.</w:t>
+      </w:r>
+    </w:p>
+    <w:p>
+      <w:pPr>
+        <w:rPr>
+          <w:rFonts w:ascii="Times New Roman" w:hAnsi="Times New Roman" w:cs="Times New Roman"/>
+          <w:sz w:val="28"/>
+          <w:szCs w:val="28"/>
+          <w:lang w:val="en-GB"/>
+        </w:rPr>
+      </w:pPr>
+      <w:r>
+        <w:rPr>
+          <w:rFonts w:ascii="Times New Roman" w:hAnsi="Times New Roman" w:cs="Times New Roman"/>
+          <w:sz w:val="28"/>
+          <w:szCs w:val="28"/>
+          <w:lang w:val="en-GB"/>
+        </w:rPr>
+        <w:t>Next to the counter graph, you can see a visual representation of the fault-activated recovery lines.</w:t>
+      </w:r>
+    </w:p>
+    <w:p>
+      <w:pPr>
+        <w:rPr>
+          <w:rFonts w:ascii="Times New Roman" w:hAnsi="Times New Roman" w:cs="Times New Roman"/>
+          <w:sz w:val="28"/>
+          <w:szCs w:val="28"/>
+          <w:lang w:val="en-GB"/>
+        </w:rPr>
+      </w:pPr>
+      <w:r>
+        <w:rPr>
+          <w:rFonts w:ascii="Times New Roman" w:hAnsi="Times New Roman" w:cs="Times New Roman"/>
+          <w:sz w:val="28"/>
+          <w:szCs w:val="28"/>
+          <w:lang w:val="en-GB"/>
+        </w:rPr>
+        <w:t>On the right, instead, the breakout box of the board is used to show the MIL status with the red LED and the created fault with the blue one.</w:t>
+      </w:r>
+    </w:p>
+    <w:p>
+      <w:pPr>
+        <w:rPr>
+          <w:rFonts w:ascii="Times New Roman" w:hAnsi="Times New Roman" w:cs="Times New Roman"/>
+          <w:sz w:val="28"/>
+          <w:szCs w:val="28"/>
+          <w:lang w:val="en-GB"/>
+        </w:rPr>
+      </w:pPr>
+      <w:r>
+        <w:rPr>
+          <w:rFonts w:ascii="Times New Roman" w:hAnsi="Times New Roman" w:cs="Times New Roman"/>
+          <w:sz w:val="28"/>
+          <w:szCs w:val="28"/>
+          <w:lang w:val="en-GB"/>
+        </w:rPr>
+        <w:t>The open load fault is created by detaching a pin.</w:t>
+      </w:r>
+    </w:p>
+    <w:p>
+      <w:pPr>
+        <w:rPr>
+          <w:rFonts w:ascii="Times New Roman" w:hAnsi="Times New Roman" w:cs="Times New Roman"/>
+          <w:sz w:val="28"/>
+          <w:szCs w:val="28"/>
+          <w:lang w:val="en-GB"/>
+        </w:rPr>
+      </w:pPr>
+      <w:r>
+        <w:rPr>
+          <w:rFonts w:ascii="Times New Roman" w:hAnsi="Times New Roman" w:cs="Times New Roman"/>
+          <w:sz w:val="28"/>
+          <w:szCs w:val="28"/>
+          <w:lang w:val="en-GB"/>
+        </w:rPr>
+        <w:t>As you can see, the LED turns off, and the ADIA counter immediately starts to raise as it receives the “open load” fault.</w:t>
+      </w:r>
+    </w:p>
+    <w:p>
+      <w:pPr>
+        <w:rPr>
+          <w:rFonts w:ascii="Times New Roman" w:hAnsi="Times New Roman" w:cs="Times New Roman"/>
+          <w:sz w:val="28"/>
+          <w:szCs w:val="28"/>
+          <w:lang w:val="en-GB"/>
+        </w:rPr>
+      </w:pPr>
+      <w:r>
+        <w:rPr>
+          <w:rFonts w:ascii="Times New Roman" w:hAnsi="Times New Roman" w:cs="Times New Roman"/>
+          <w:sz w:val="28"/>
+          <w:szCs w:val="28"/>
+          <w:lang w:val="en-GB"/>
+        </w:rPr>
+        <w:t>Once the counter reaches the threshold, it stabilises, and the recovery lines are activated. In this case, only the first line was selected.</w:t>
+      </w:r>
+    </w:p>
+    <w:p>
+      <w:pPr>
+        <w:rPr>
+          <w:rFonts w:ascii="Times New Roman" w:hAnsi="Times New Roman" w:cs="Times New Roman"/>
+          <w:sz w:val="28"/>
+          <w:szCs w:val="28"/>
+          <w:lang w:val="en-GB"/>
+        </w:rPr>
+      </w:pPr>
+      <w:r>
+        <w:rPr>
+          <w:rFonts w:ascii="Times New Roman" w:hAnsi="Times New Roman" w:cs="Times New Roman"/>
+          <w:sz w:val="28"/>
+          <w:szCs w:val="28"/>
+          <w:lang w:val="en-GB"/>
+        </w:rPr>
+        <w:lastRenderedPageBreak/>
+        <w:t>As a fault is now present in memory, the MIL behaviour changes, showing three peaks rather than one every five seconds.</w:t>
+      </w:r>
+    </w:p>
+    <w:p>
+      <w:pPr>
+        <w:rPr>
+          <w:rFonts w:ascii="Times New Roman" w:hAnsi="Times New Roman" w:cs="Times New Roman"/>
+          <w:sz w:val="28"/>
+          <w:szCs w:val="28"/>
+          <w:lang w:val="en-GB"/>
+        </w:rPr>
+      </w:pPr>
+      <w:r>
+        <w:rPr>
+          <w:rFonts w:ascii="Times New Roman" w:hAnsi="Times New Roman" w:cs="Times New Roman"/>
+          <w:sz w:val="28"/>
+          <w:szCs w:val="28"/>
+          <w:lang w:val="en-GB"/>
+        </w:rPr>
+        <w:t>Once we heal the fault by reconnecting the pin, the ADIA counter begins to fall, and once it reaches zero, the fault is devalidated, the recovery line is turned off, and after a while the MIL behaviour returns to normal.</w:t>
+      </w:r>
+    </w:p>
+    <w:p>
+      <w:pPr>
+        <w:rPr>
+          <w:rFonts w:ascii="Times New Roman" w:hAnsi="Times New Roman" w:cs="Times New Roman"/>
+          <w:b/>
+          <w:bCs/>
+          <w:sz w:val="28"/>
+          <w:szCs w:val="28"/>
+          <w:lang w:val="en-GB"/>
+        </w:rPr>
+      </w:pPr>
+    </w:p>
+    <w:p>
+      <w:pPr>
+        <w:rPr>
+          <w:rFonts w:ascii="Times New Roman" w:hAnsi="Times New Roman" w:cs="Times New Roman"/>
+          <w:b/>
+          <w:bCs/>
+          <w:sz w:val="28"/>
+          <w:szCs w:val="28"/>
+          <w:lang w:val="en-GB"/>
+        </w:rPr>
+      </w:pPr>
+      <w:r>
+        <w:rPr>
+          <w:rFonts w:ascii="Times New Roman" w:hAnsi="Times New Roman" w:cs="Times New Roman"/>
+          <w:b/>
+          <w:bCs/>
+          <w:sz w:val="28"/>
+          <w:szCs w:val="28"/>
+          <w:lang w:val="en-GB"/>
+        </w:rPr>
+        <w:t>Slide 1</w:t>
+      </w:r>
+      <w:r>
+        <w:rPr>
+          <w:rFonts w:ascii="Times New Roman" w:hAnsi="Times New Roman" w:cs="Times New Roman"/>
+          <w:b/>
+          <w:bCs/>
+          <w:sz w:val="28"/>
+          <w:szCs w:val="28"/>
+          <w:lang w:val="en-GB"/>
+        </w:rPr>
+        <w:t>4</w:t>
+      </w:r>
+      <w:r>
+        <w:rPr>
+          <w:rFonts w:ascii="Times New Roman" w:hAnsi="Times New Roman" w:cs="Times New Roman"/>
+          <w:b/>
+          <w:bCs/>
+          <w:sz w:val="28"/>
+          <w:szCs w:val="28"/>
+          <w:lang w:val="en-GB"/>
+        </w:rPr>
+        <w:t>: Work Recap</w:t>
+      </w:r>
+    </w:p>
+    <w:p>
+      <w:pPr>
+        <w:rPr>
+          <w:rFonts w:ascii="Times New Roman" w:hAnsi="Times New Roman" w:cs="Times New Roman"/>
+          <w:sz w:val="28"/>
+          <w:szCs w:val="28"/>
+          <w:lang w:val="en-GB"/>
+        </w:rPr>
+      </w:pPr>
+      <w:r>
+        <w:rPr>
+          <w:rFonts w:ascii="Times New Roman" w:hAnsi="Times New Roman" w:cs="Times New Roman"/>
+          <w:sz w:val="28"/>
+          <w:szCs w:val="28"/>
+          <w:lang w:val="en-GB"/>
+        </w:rPr>
+        <w:t>Before concluding, here is a short summary o</w:t>
+      </w:r>
+      <w:r>
+        <w:rPr>
+          <w:rFonts w:ascii="Times New Roman" w:hAnsi="Times New Roman" w:cs="Times New Roman"/>
+          <w:sz w:val="28"/>
+          <w:szCs w:val="28"/>
+          <w:lang w:val="en-GB"/>
+        </w:rPr>
+        <w:t>f the work done for this thesis</w:t>
       </w:r>
       <w:r>
         <w:rPr>
@@ -769,328 +1747,16 @@
           <w:szCs w:val="28"/>
           <w:lang w:val="en-GB"/>
         </w:rPr>
-        <w:t>The results of our tests were promising. The second test ran for over four days, simulating 6000 ignition cycles and collecting more than 30,000 samples. We observed the expected behavio</w:t>
-      </w:r>
-      <w:r>
-        <w:rPr>
-          <w:rFonts w:ascii="Times New Roman" w:hAnsi="Times New Roman" w:cs="Times New Roman"/>
-          <w:sz w:val="28"/>
-          <w:szCs w:val="28"/>
-          <w:lang w:val="en-GB"/>
-        </w:rPr>
-        <w:t>u</w:t>
-      </w:r>
-      <w:r>
-        <w:rPr>
-          <w:rFonts w:ascii="Times New Roman" w:hAnsi="Times New Roman" w:cs="Times New Roman"/>
-          <w:sz w:val="28"/>
-          <w:szCs w:val="28"/>
-          <w:lang w:val="en-GB"/>
-        </w:rPr>
-        <w:t>r, confirming the integrity of the data stored in memory. The first test also demonstrated correct data retrieval and module selection.</w:t>
-      </w:r>
-    </w:p>
-    <w:p>
-      <w:pPr>
-        <w:rPr>
-          <w:rFonts w:ascii="Times New Roman" w:hAnsi="Times New Roman" w:cs="Times New Roman"/>
-          <w:sz w:val="28"/>
-          <w:szCs w:val="28"/>
-          <w:lang w:val="en-GB"/>
-        </w:rPr>
-      </w:pPr>
-    </w:p>
-    <w:p>
-      <w:pPr>
-        <w:rPr>
-          <w:rFonts w:ascii="Times New Roman" w:hAnsi="Times New Roman" w:cs="Times New Roman"/>
-          <w:b/>
-          <w:bCs/>
-          <w:sz w:val="28"/>
-          <w:szCs w:val="28"/>
-          <w:lang w:val="en-GB"/>
-        </w:rPr>
-      </w:pPr>
-      <w:r>
-        <w:rPr>
-          <w:rFonts w:ascii="Times New Roman" w:hAnsi="Times New Roman" w:cs="Times New Roman"/>
-          <w:b/>
-          <w:bCs/>
-          <w:sz w:val="28"/>
-          <w:szCs w:val="28"/>
-          <w:lang w:val="en-GB"/>
-        </w:rPr>
-        <w:t xml:space="preserve">Slide 8: </w:t>
-      </w:r>
-      <w:r>
-        <w:rPr>
-          <w:rFonts w:ascii="Times New Roman" w:hAnsi="Times New Roman" w:cs="Times New Roman"/>
-          <w:b/>
-          <w:bCs/>
-          <w:sz w:val="28"/>
-          <w:szCs w:val="28"/>
-          <w:lang w:val="en-GB"/>
-        </w:rPr>
-        <w:t xml:space="preserve">Diagnostic Requirements </w:t>
-      </w:r>
-    </w:p>
-    <w:p>
-      <w:pPr>
-        <w:rPr>
-          <w:rFonts w:ascii="Times New Roman" w:hAnsi="Times New Roman" w:cs="Times New Roman"/>
-          <w:sz w:val="28"/>
-          <w:szCs w:val="28"/>
-          <w:lang w:val="en-GB"/>
-        </w:rPr>
-      </w:pPr>
-      <w:r>
-        <w:rPr>
-          <w:rFonts w:ascii="Times New Roman" w:hAnsi="Times New Roman" w:cs="Times New Roman"/>
-          <w:sz w:val="28"/>
-          <w:szCs w:val="28"/>
-          <w:lang w:val="en-GB"/>
-        </w:rPr>
-        <w:lastRenderedPageBreak/>
-        <w:t>We'll now move on to the thesis' main goal, which is to restructure the on-board diagnostic system to meet the most recent requirements.</w:t>
-      </w:r>
-    </w:p>
-    <w:p>
-      <w:pPr>
-        <w:rPr>
-          <w:rFonts w:ascii="Times New Roman" w:hAnsi="Times New Roman" w:cs="Times New Roman"/>
-          <w:sz w:val="28"/>
-          <w:szCs w:val="28"/>
-          <w:lang w:val="en-GB"/>
-        </w:rPr>
-      </w:pPr>
-      <w:r>
-        <w:rPr>
-          <w:rFonts w:ascii="Times New Roman" w:hAnsi="Times New Roman" w:cs="Times New Roman"/>
-          <w:sz w:val="28"/>
-          <w:szCs w:val="28"/>
-          <w:lang w:val="en-GB"/>
-        </w:rPr>
-        <w:t>At the same time, it was also meant to decrease the system's and its interfaces' complexity for greater maintainability and ease-of-use by future customers. It may also serve as a starting point for future implementations.</w:t>
-      </w:r>
-    </w:p>
-    <w:p>
-      <w:pPr>
-        <w:rPr>
-          <w:rFonts w:ascii="Times New Roman" w:hAnsi="Times New Roman" w:cs="Times New Roman"/>
-          <w:sz w:val="28"/>
-          <w:szCs w:val="28"/>
-          <w:lang w:val="en-GB"/>
-        </w:rPr>
-      </w:pPr>
-      <w:r>
-        <w:rPr>
-          <w:rFonts w:ascii="Times New Roman" w:hAnsi="Times New Roman" w:cs="Times New Roman"/>
-          <w:sz w:val="28"/>
-          <w:szCs w:val="28"/>
-          <w:lang w:val="en-GB"/>
-        </w:rPr>
-        <w:t>The work started with the analysis of the top-of-the-line On-Board Diagnostic standards, like Euro-VI and China-VI, defining the system requirements to subsequently develop the architecture you see here.</w:t>
-      </w:r>
-    </w:p>
-    <w:p>
-      <w:pPr>
-        <w:rPr>
-          <w:rFonts w:ascii="Times New Roman" w:hAnsi="Times New Roman" w:cs="Times New Roman"/>
-          <w:sz w:val="28"/>
-          <w:szCs w:val="28"/>
-          <w:lang w:val="en-GB"/>
-        </w:rPr>
-      </w:pPr>
-    </w:p>
-    <w:p>
-      <w:pPr>
-        <w:rPr>
-          <w:rFonts w:ascii="Times New Roman" w:hAnsi="Times New Roman" w:cs="Times New Roman"/>
-          <w:b/>
-          <w:bCs/>
-          <w:sz w:val="28"/>
-          <w:szCs w:val="28"/>
-          <w:lang w:val="en-GB"/>
-        </w:rPr>
-      </w:pPr>
-      <w:r>
-        <w:rPr>
-          <w:rFonts w:ascii="Times New Roman" w:hAnsi="Times New Roman" w:cs="Times New Roman"/>
-          <w:b/>
-          <w:bCs/>
-          <w:sz w:val="28"/>
-          <w:szCs w:val="28"/>
-          <w:lang w:val="en-GB"/>
-        </w:rPr>
-        <w:t xml:space="preserve">Slide 9: </w:t>
-      </w:r>
-      <w:r>
-        <w:rPr>
-          <w:rFonts w:ascii="Times New Roman" w:hAnsi="Times New Roman" w:cs="Times New Roman"/>
-          <w:b/>
-          <w:bCs/>
-          <w:sz w:val="28"/>
-          <w:szCs w:val="28"/>
-          <w:lang w:val="en-GB"/>
-        </w:rPr>
-        <w:t>Diagnos</w:t>
-      </w:r>
-      <w:r>
-        <w:rPr>
-          <w:rFonts w:ascii="Times New Roman" w:hAnsi="Times New Roman" w:cs="Times New Roman"/>
-          <w:b/>
-          <w:bCs/>
-          <w:sz w:val="28"/>
-          <w:szCs w:val="28"/>
-          <w:lang w:val="en-GB"/>
-        </w:rPr>
-        <w:t>is</w:t>
-      </w:r>
-      <w:r>
-        <w:rPr>
-          <w:rFonts w:ascii="Times New Roman" w:hAnsi="Times New Roman" w:cs="Times New Roman"/>
-          <w:b/>
-          <w:bCs/>
-          <w:sz w:val="28"/>
-          <w:szCs w:val="28"/>
-          <w:lang w:val="en-GB"/>
-        </w:rPr>
-        <w:t xml:space="preserve"> Flow</w:t>
-      </w:r>
-    </w:p>
-    <w:p>
-      <w:pPr>
-        <w:rPr>
-          <w:rFonts w:ascii="Times New Roman" w:hAnsi="Times New Roman" w:cs="Times New Roman"/>
-          <w:sz w:val="28"/>
-          <w:szCs w:val="28"/>
-        </w:rPr>
-      </w:pPr>
-      <w:r>
-        <w:rPr>
-          <w:rFonts w:ascii="Times New Roman" w:hAnsi="Times New Roman" w:cs="Times New Roman"/>
-          <w:sz w:val="28"/>
-          <w:szCs w:val="28"/>
-        </w:rPr>
-        <w:t>The different components of the architecture correspond to the various phases of the diagnostic flow, that is, the sequence of actions intercurring between a fault detection thanks to the board’s sensors and its actual validation and eventual insertion in the error memory.</w:t>
-      </w:r>
-    </w:p>
-    <w:p>
-      <w:pPr>
-        <w:rPr>
-          <w:rFonts w:ascii="Times New Roman" w:hAnsi="Times New Roman" w:cs="Times New Roman"/>
-          <w:sz w:val="28"/>
-          <w:szCs w:val="28"/>
-        </w:rPr>
-      </w:pPr>
-      <w:r>
-        <w:rPr>
-          <w:rFonts w:ascii="Times New Roman" w:hAnsi="Times New Roman" w:cs="Times New Roman"/>
-          <w:sz w:val="28"/>
-          <w:szCs w:val="28"/>
-        </w:rPr>
-        <w:t>As it can be seen in this representation, we selected a modular approach to enhance maintainability.</w:t>
-      </w:r>
-    </w:p>
-    <w:p>
-      <w:pPr>
-        <w:rPr>
-          <w:rFonts w:ascii="Times New Roman" w:hAnsi="Times New Roman" w:cs="Times New Roman"/>
-          <w:sz w:val="28"/>
-          <w:szCs w:val="28"/>
-        </w:rPr>
-      </w:pPr>
-      <w:r>
-        <w:rPr>
-          <w:rFonts w:ascii="Times New Roman" w:hAnsi="Times New Roman" w:cs="Times New Roman"/>
-          <w:sz w:val="28"/>
-          <w:szCs w:val="28"/>
-        </w:rPr>
-        <w:t>Circled by a dotted line, you can see the parts that can be managed by the users. Any other component works “behind the scenes” and can only be accessed by a user through predefined APIs.</w:t>
-      </w:r>
-    </w:p>
-    <w:p>
-      <w:pPr>
-        <w:rPr>
-          <w:rFonts w:ascii="Times New Roman" w:hAnsi="Times New Roman" w:cs="Times New Roman"/>
-          <w:sz w:val="28"/>
-          <w:szCs w:val="28"/>
-        </w:rPr>
-      </w:pPr>
-      <w:r>
-        <w:rPr>
-          <w:rFonts w:ascii="Times New Roman" w:hAnsi="Times New Roman" w:cs="Times New Roman"/>
-          <w:sz w:val="28"/>
-          <w:szCs w:val="28"/>
-        </w:rPr>
-        <w:t>Of all these components, the most important is without a doubt the finite state machine, which, as you can see, pilots the three final components.</w:t>
-      </w:r>
-    </w:p>
-    <w:p>
-      <w:pPr>
-        <w:rPr>
-          <w:rFonts w:ascii="Times New Roman" w:hAnsi="Times New Roman" w:cs="Times New Roman"/>
-          <w:color w:val="FF0000"/>
-          <w:sz w:val="28"/>
-          <w:szCs w:val="28"/>
-          <w:lang w:val="en-GB"/>
-        </w:rPr>
-      </w:pPr>
-    </w:p>
-    <w:p>
-      <w:pPr>
-        <w:rPr>
-          <w:rFonts w:ascii="Times New Roman" w:hAnsi="Times New Roman" w:cs="Times New Roman"/>
-          <w:b/>
-          <w:bCs/>
-          <w:color w:val="FF0000"/>
-          <w:sz w:val="28"/>
-          <w:szCs w:val="28"/>
-          <w:lang w:val="en-GB"/>
-        </w:rPr>
-      </w:pPr>
-      <w:r>
-        <w:rPr>
-          <w:rFonts w:ascii="Times New Roman" w:hAnsi="Times New Roman" w:cs="Times New Roman"/>
-          <w:b/>
-          <w:bCs/>
-          <w:color w:val="FF0000"/>
-          <w:sz w:val="28"/>
-          <w:szCs w:val="28"/>
-          <w:lang w:val="en-GB"/>
-        </w:rPr>
-        <w:t>Slide 10: FSM</w:t>
-      </w:r>
-    </w:p>
-    <w:p>
-      <w:pPr>
-        <w:rPr>
-          <w:rFonts w:ascii="Times New Roman" w:hAnsi="Times New Roman" w:cs="Times New Roman"/>
-          <w:color w:val="FF0000"/>
-          <w:sz w:val="28"/>
-          <w:szCs w:val="28"/>
-          <w:lang w:val="en-GB"/>
-        </w:rPr>
-      </w:pPr>
-      <w:r>
-        <w:rPr>
-          <w:rFonts w:ascii="Times New Roman" w:hAnsi="Times New Roman" w:cs="Times New Roman"/>
-          <w:color w:val="FF0000"/>
-          <w:sz w:val="28"/>
-          <w:szCs w:val="28"/>
-          <w:lang w:val="en-GB"/>
-        </w:rPr>
-        <w:t>[???</w:t>
-      </w:r>
-      <w:r>
-        <w:rPr>
-          <w:rFonts w:ascii="Times New Roman" w:hAnsi="Times New Roman" w:cs="Times New Roman"/>
-          <w:color w:val="FF0000"/>
-          <w:sz w:val="28"/>
-          <w:szCs w:val="28"/>
-          <w:lang w:val="en-GB"/>
-        </w:rPr>
-        <w:t>The automaton, named ADIA, plays a crucial role in validating error conditions and managing the error memory. We simplified the original code, condensing multiple types of ADIA into a standard-compliant Finite State Machine (FSM).</w:t>
+        <w:t xml:space="preserve">First, </w:t>
+      </w:r>
+      <w:r>
+        <w:rPr>
+          <w:rFonts w:ascii="Times New Roman" w:hAnsi="Times New Roman" w:cs="Times New Roman"/>
+          <w:sz w:val="28"/>
+          <w:szCs w:val="28"/>
+          <w:lang w:val="en-GB"/>
+        </w:rPr>
+        <w:t>we</w:t>
       </w:r>
       <w:r>
         <w:rPr>
@@ -1104,39 +1770,144 @@
       <w:r>
         <w:rPr>
           <w:rFonts w:ascii="Times New Roman" w:hAnsi="Times New Roman" w:cs="Times New Roman"/>
-          <w:color w:val="FF0000"/>
-          <w:sz w:val="28"/>
-          <w:szCs w:val="28"/>
-          <w:lang w:val="en-GB"/>
-        </w:rPr>
-        <w:t>The ADIA automaton cycles through its states to validate error conditions, ensuring efficient management of the error memory and recovery strategies.</w:t>
-      </w:r>
-      <w:r>
-        <w:rPr>
-          <w:rFonts w:ascii="Times New Roman" w:hAnsi="Times New Roman" w:cs="Times New Roman"/>
-          <w:color w:val="FF0000"/>
-          <w:sz w:val="28"/>
-          <w:szCs w:val="28"/>
-          <w:lang w:val="en-GB"/>
-        </w:rPr>
-        <w:t>???</w:t>
-      </w:r>
-      <w:r>
-        <w:rPr>
-          <w:rFonts w:ascii="Times New Roman" w:hAnsi="Times New Roman" w:cs="Times New Roman"/>
-          <w:color w:val="FF0000"/>
-          <w:sz w:val="28"/>
-          <w:szCs w:val="28"/>
-          <w:lang w:val="en-GB"/>
-        </w:rPr>
-        <w:t>]</w:t>
-      </w:r>
-    </w:p>
-    <w:p>
-      <w:pPr>
-        <w:rPr>
-          <w:rFonts w:ascii="Times New Roman" w:hAnsi="Times New Roman" w:cs="Times New Roman"/>
-          <w:color w:val="FF0000"/>
+          <w:sz w:val="28"/>
+          <w:szCs w:val="28"/>
+          <w:lang w:val="en-GB"/>
+        </w:rPr>
+        <w:t>analysed</w:t>
+      </w:r>
+      <w:r>
+        <w:rPr>
+          <w:rFonts w:ascii="Times New Roman" w:hAnsi="Times New Roman" w:cs="Times New Roman"/>
+          <w:sz w:val="28"/>
+          <w:szCs w:val="28"/>
+          <w:lang w:val="en-GB"/>
+        </w:rPr>
+        <w:t xml:space="preserve"> pre-existing code and implemented a new strategy, </w:t>
+      </w:r>
+      <w:r>
+        <w:rPr>
+          <w:rFonts w:ascii="Times New Roman" w:hAnsi="Times New Roman" w:cs="Times New Roman"/>
+          <w:sz w:val="28"/>
+          <w:szCs w:val="28"/>
+          <w:lang w:val="en-GB"/>
+        </w:rPr>
+        <w:t xml:space="preserve">using HIL testing to </w:t>
+      </w:r>
+      <w:r>
+        <w:rPr>
+          <w:rFonts w:ascii="Times New Roman" w:hAnsi="Times New Roman" w:cs="Times New Roman"/>
+          <w:sz w:val="28"/>
+          <w:szCs w:val="28"/>
+          <w:lang w:val="en-GB"/>
+        </w:rPr>
+        <w:t>tune the designed solution</w:t>
+      </w:r>
+      <w:r>
+        <w:rPr>
+          <w:rFonts w:ascii="Times New Roman" w:hAnsi="Times New Roman" w:cs="Times New Roman"/>
+          <w:sz w:val="28"/>
+          <w:szCs w:val="28"/>
+          <w:lang w:val="en-GB"/>
+        </w:rPr>
+        <w:t xml:space="preserve">. </w:t>
+      </w:r>
+    </w:p>
+    <w:p>
+      <w:pPr>
+        <w:rPr>
+          <w:rFonts w:ascii="Times New Roman" w:hAnsi="Times New Roman" w:cs="Times New Roman"/>
+          <w:sz w:val="28"/>
+          <w:szCs w:val="28"/>
+          <w:lang w:val="en-GB"/>
+        </w:rPr>
+      </w:pPr>
+      <w:r>
+        <w:rPr>
+          <w:rFonts w:ascii="Times New Roman" w:hAnsi="Times New Roman" w:cs="Times New Roman"/>
+          <w:sz w:val="28"/>
+          <w:szCs w:val="28"/>
+          <w:lang w:val="en-GB"/>
+        </w:rPr>
+        <w:t>In the s</w:t>
+      </w:r>
+      <w:r>
+        <w:rPr>
+          <w:rFonts w:ascii="Times New Roman" w:hAnsi="Times New Roman" w:cs="Times New Roman"/>
+          <w:sz w:val="28"/>
+          <w:szCs w:val="28"/>
+          <w:lang w:val="en-GB"/>
+        </w:rPr>
+        <w:t>econd</w:t>
+      </w:r>
+      <w:r>
+        <w:rPr>
+          <w:rFonts w:ascii="Times New Roman" w:hAnsi="Times New Roman" w:cs="Times New Roman"/>
+          <w:sz w:val="28"/>
+          <w:szCs w:val="28"/>
+          <w:lang w:val="en-GB"/>
+        </w:rPr>
+        <w:t xml:space="preserve"> part</w:t>
+      </w:r>
+      <w:r>
+        <w:rPr>
+          <w:rFonts w:ascii="Times New Roman" w:hAnsi="Times New Roman" w:cs="Times New Roman"/>
+          <w:sz w:val="28"/>
+          <w:szCs w:val="28"/>
+          <w:lang w:val="en-GB"/>
+        </w:rPr>
+        <w:t xml:space="preserve">, </w:t>
+      </w:r>
+      <w:r>
+        <w:rPr>
+          <w:rFonts w:ascii="Times New Roman" w:hAnsi="Times New Roman" w:cs="Times New Roman"/>
+          <w:sz w:val="28"/>
+          <w:szCs w:val="28"/>
+          <w:lang w:val="en-GB"/>
+        </w:rPr>
+        <w:t>we</w:t>
+      </w:r>
+      <w:r>
+        <w:rPr>
+          <w:rFonts w:ascii="Times New Roman" w:hAnsi="Times New Roman" w:cs="Times New Roman"/>
+          <w:sz w:val="28"/>
+          <w:szCs w:val="28"/>
+          <w:lang w:val="en-GB"/>
+        </w:rPr>
+        <w:t xml:space="preserve"> </w:t>
+      </w:r>
+      <w:r>
+        <w:rPr>
+          <w:rFonts w:ascii="Times New Roman" w:hAnsi="Times New Roman" w:cs="Times New Roman"/>
+          <w:sz w:val="28"/>
+          <w:szCs w:val="28"/>
+          <w:lang w:val="en-GB"/>
+        </w:rPr>
+        <w:t xml:space="preserve">started with the analysis of </w:t>
+      </w:r>
+      <w:r>
+        <w:rPr>
+          <w:rFonts w:ascii="Times New Roman" w:hAnsi="Times New Roman" w:cs="Times New Roman"/>
+          <w:sz w:val="28"/>
+          <w:szCs w:val="28"/>
+          <w:lang w:val="en-GB"/>
+        </w:rPr>
+        <w:t xml:space="preserve">the current standards to design and implement each component of a new OBD strategy, </w:t>
+      </w:r>
+      <w:r>
+        <w:rPr>
+          <w:rFonts w:ascii="Times New Roman" w:hAnsi="Times New Roman" w:cs="Times New Roman"/>
+          <w:sz w:val="28"/>
+          <w:szCs w:val="28"/>
+          <w:lang w:val="en-GB"/>
+        </w:rPr>
+        <w:t>performing both integration and system testing, and producing useful interfaces for the users to interact with the system.</w:t>
+      </w:r>
+    </w:p>
+    <w:p>
+      <w:pPr>
+        <w:rPr>
+          <w:rFonts w:ascii="Times New Roman" w:hAnsi="Times New Roman" w:cs="Times New Roman"/>
           <w:sz w:val="28"/>
           <w:szCs w:val="28"/>
           <w:lang w:val="en-GB"/>
@@ -1174,575 +1945,6 @@
           <w:szCs w:val="28"/>
           <w:lang w:val="en-GB"/>
         </w:rPr>
-        <w:t>1</w:t>
-      </w:r>
-      <w:r>
-        <w:rPr>
-          <w:rFonts w:ascii="Times New Roman" w:hAnsi="Times New Roman" w:cs="Times New Roman"/>
-          <w:b/>
-          <w:bCs/>
-          <w:sz w:val="28"/>
-          <w:szCs w:val="28"/>
-          <w:lang w:val="en-GB"/>
-        </w:rPr>
-        <w:t>: Error Memory &amp; Freeze Frame</w:t>
-      </w:r>
-    </w:p>
-    <w:p>
-      <w:pPr>
-        <w:rPr>
-          <w:rFonts w:ascii="Times New Roman" w:hAnsi="Times New Roman" w:cs="Times New Roman"/>
-          <w:sz w:val="28"/>
-          <w:szCs w:val="28"/>
-          <w:lang w:val="en-GB"/>
-        </w:rPr>
-      </w:pPr>
-      <w:r>
-        <w:rPr>
-          <w:rFonts w:ascii="Times New Roman" w:hAnsi="Times New Roman" w:cs="Times New Roman"/>
-          <w:sz w:val="28"/>
-          <w:szCs w:val="28"/>
-          <w:lang w:val="en-GB"/>
-        </w:rPr>
-        <w:t>The Error Memory and Freeze Frame (a snapshot of the engine state at the moment of the fault) are vital components for the OBD, and their behaviours are widely described in the standards.</w:t>
-      </w:r>
-    </w:p>
-    <w:p>
-      <w:pPr>
-        <w:rPr>
-          <w:rFonts w:ascii="Times New Roman" w:hAnsi="Times New Roman" w:cs="Times New Roman"/>
-          <w:sz w:val="28"/>
-          <w:szCs w:val="28"/>
-          <w:lang w:val="en-GB"/>
-        </w:rPr>
-      </w:pPr>
-      <w:r>
-        <w:rPr>
-          <w:rFonts w:ascii="Times New Roman" w:hAnsi="Times New Roman" w:cs="Times New Roman"/>
-          <w:sz w:val="28"/>
-          <w:szCs w:val="28"/>
-          <w:lang w:val="en-GB"/>
-        </w:rPr>
-        <w:t>Their contents are essential for the correct functioning of the MIL and other components.</w:t>
-      </w:r>
-    </w:p>
-    <w:p>
-      <w:pPr>
-        <w:rPr>
-          <w:rFonts w:ascii="Times New Roman" w:hAnsi="Times New Roman" w:cs="Times New Roman"/>
-          <w:sz w:val="28"/>
-          <w:szCs w:val="28"/>
-          <w:lang w:val="en-GB"/>
-        </w:rPr>
-      </w:pPr>
-      <w:r>
-        <w:rPr>
-          <w:rFonts w:ascii="Times New Roman" w:hAnsi="Times New Roman" w:cs="Times New Roman"/>
-          <w:sz w:val="28"/>
-          <w:szCs w:val="28"/>
-          <w:lang w:val="en-GB"/>
-        </w:rPr>
-        <w:lastRenderedPageBreak/>
-        <w:t>For their implementation, we focused on minimising the data stored in non-volatile memory while ensuring that essential information is retained for effective diagnostics.</w:t>
-      </w:r>
-    </w:p>
-    <w:p>
-      <w:pPr>
-        <w:rPr>
-          <w:rFonts w:ascii="Times New Roman" w:hAnsi="Times New Roman" w:cs="Times New Roman"/>
-          <w:sz w:val="28"/>
-          <w:szCs w:val="28"/>
-          <w:lang w:val="en-GB"/>
-        </w:rPr>
-      </w:pPr>
-      <w:r>
-        <w:rPr>
-          <w:rFonts w:ascii="Times New Roman" w:hAnsi="Times New Roman" w:cs="Times New Roman"/>
-          <w:sz w:val="28"/>
-          <w:szCs w:val="28"/>
-          <w:lang w:val="en-GB"/>
-        </w:rPr>
-        <w:t>Here you can see the direct correlation between the structure for the faults in memory and the associated freeze frames.</w:t>
-      </w:r>
-    </w:p>
-    <w:p>
-      <w:pPr>
-        <w:rPr>
-          <w:rFonts w:ascii="Times New Roman" w:hAnsi="Times New Roman" w:cs="Times New Roman"/>
-          <w:sz w:val="28"/>
-          <w:szCs w:val="28"/>
-          <w:lang w:val="en-GB"/>
-        </w:rPr>
-      </w:pPr>
-      <w:r>
-        <w:rPr>
-          <w:rFonts w:ascii="Times New Roman" w:hAnsi="Times New Roman" w:cs="Times New Roman"/>
-          <w:sz w:val="28"/>
-          <w:szCs w:val="28"/>
-          <w:lang w:val="en-GB"/>
-        </w:rPr>
-        <w:t>The fields of the latter were obtained by combining and pruning the requests of both Euro-VI and China-VI.</w:t>
-      </w:r>
-    </w:p>
-    <w:p>
-      <w:pPr>
-        <w:rPr>
-          <w:rFonts w:ascii="Times New Roman" w:hAnsi="Times New Roman" w:cs="Times New Roman"/>
-          <w:sz w:val="28"/>
-          <w:szCs w:val="28"/>
-          <w:lang w:val="en-GB"/>
-        </w:rPr>
-      </w:pPr>
-    </w:p>
-    <w:p>
-      <w:pPr>
-        <w:rPr>
-          <w:rFonts w:ascii="Times New Roman" w:hAnsi="Times New Roman" w:cs="Times New Roman"/>
-          <w:b/>
-          <w:bCs/>
-          <w:sz w:val="28"/>
-          <w:szCs w:val="28"/>
-          <w:lang w:val="en-GB"/>
-        </w:rPr>
-      </w:pPr>
-      <w:r>
-        <w:rPr>
-          <w:rFonts w:ascii="Times New Roman" w:hAnsi="Times New Roman" w:cs="Times New Roman"/>
-          <w:b/>
-          <w:bCs/>
-          <w:sz w:val="28"/>
-          <w:szCs w:val="28"/>
-          <w:lang w:val="en-GB"/>
-        </w:rPr>
-        <w:t>Slide 1</w:t>
-      </w:r>
-      <w:r>
-        <w:rPr>
-          <w:rFonts w:ascii="Times New Roman" w:hAnsi="Times New Roman" w:cs="Times New Roman"/>
-          <w:b/>
-          <w:bCs/>
-          <w:sz w:val="28"/>
-          <w:szCs w:val="28"/>
-          <w:lang w:val="en-GB"/>
-        </w:rPr>
-        <w:t>2</w:t>
-      </w:r>
-      <w:r>
-        <w:rPr>
-          <w:rFonts w:ascii="Times New Roman" w:hAnsi="Times New Roman" w:cs="Times New Roman"/>
-          <w:b/>
-          <w:bCs/>
-          <w:sz w:val="28"/>
-          <w:szCs w:val="28"/>
-          <w:lang w:val="en-GB"/>
-        </w:rPr>
-        <w:t>: Interfaces</w:t>
-      </w:r>
-    </w:p>
-    <w:p>
-      <w:pPr>
-        <w:rPr>
-          <w:rFonts w:ascii="Times New Roman" w:hAnsi="Times New Roman" w:cs="Times New Roman"/>
-          <w:sz w:val="28"/>
-          <w:szCs w:val="28"/>
-          <w:lang w:val="en-GB"/>
-        </w:rPr>
-      </w:pPr>
-      <w:r>
-        <w:rPr>
-          <w:rFonts w:ascii="Times New Roman" w:hAnsi="Times New Roman" w:cs="Times New Roman"/>
-          <w:sz w:val="28"/>
-          <w:szCs w:val="28"/>
-          <w:lang w:val="en-GB"/>
-        </w:rPr>
-        <w:t>To facilitate model-based design, we created APIs that are now available as SIMULINK blocks in the company’s library. Additionally, we developed user-friendly SIMULINK masks to simplify the setup process for the OBD strategy.</w:t>
-      </w:r>
-    </w:p>
-    <w:p>
-      <w:pPr>
-        <w:rPr>
-          <w:rFonts w:ascii="Times New Roman" w:hAnsi="Times New Roman" w:cs="Times New Roman"/>
-          <w:color w:val="FF0000"/>
-          <w:sz w:val="28"/>
-          <w:szCs w:val="28"/>
-          <w:lang w:val="en-GB"/>
-        </w:rPr>
-      </w:pPr>
-    </w:p>
-    <w:p>
-      <w:pPr>
-        <w:rPr>
-          <w:rFonts w:ascii="Times New Roman" w:hAnsi="Times New Roman" w:cs="Times New Roman"/>
-          <w:b/>
-          <w:bCs/>
-          <w:color w:val="FF0000"/>
-          <w:sz w:val="28"/>
-          <w:szCs w:val="28"/>
-          <w:lang w:val="en-GB"/>
-        </w:rPr>
-      </w:pPr>
-      <w:r>
-        <w:rPr>
-          <w:rFonts w:ascii="Times New Roman" w:hAnsi="Times New Roman" w:cs="Times New Roman"/>
-          <w:b/>
-          <w:bCs/>
-          <w:color w:val="FF0000"/>
-          <w:sz w:val="28"/>
-          <w:szCs w:val="28"/>
-          <w:lang w:val="en-GB"/>
-        </w:rPr>
-        <w:t>Slide 13: Video</w:t>
-      </w:r>
-    </w:p>
-    <w:p>
-      <w:pPr>
-        <w:rPr>
-          <w:rFonts w:ascii="Times New Roman" w:hAnsi="Times New Roman" w:cs="Times New Roman"/>
-          <w:color w:val="FF0000"/>
-          <w:sz w:val="28"/>
-          <w:szCs w:val="28"/>
-          <w:lang w:val="en-GB"/>
-        </w:rPr>
-      </w:pPr>
-      <w:r>
-        <w:rPr>
-          <w:rFonts w:ascii="Times New Roman" w:hAnsi="Times New Roman" w:cs="Times New Roman"/>
-          <w:color w:val="FF0000"/>
-          <w:sz w:val="28"/>
-          <w:szCs w:val="28"/>
-          <w:lang w:val="en-GB"/>
-        </w:rPr>
-        <w:t>[</w:t>
-      </w:r>
-      <w:r>
-        <w:rPr>
-          <w:rFonts w:ascii="Times New Roman" w:hAnsi="Times New Roman" w:cs="Times New Roman"/>
-          <w:color w:val="FF0000"/>
-          <w:sz w:val="28"/>
-          <w:szCs w:val="28"/>
-          <w:lang w:val="en-GB"/>
-        </w:rPr>
-        <w:t>???</w:t>
-      </w:r>
-      <w:r>
-        <w:rPr>
-          <w:rFonts w:ascii="Times New Roman" w:hAnsi="Times New Roman" w:cs="Times New Roman"/>
-          <w:color w:val="FF0000"/>
-          <w:sz w:val="28"/>
-          <w:szCs w:val="28"/>
-          <w:lang w:val="en-GB"/>
-        </w:rPr>
-        <w:t>]</w:t>
-      </w:r>
-    </w:p>
-    <w:p>
-      <w:pPr>
-        <w:rPr>
-          <w:rFonts w:ascii="Times New Roman" w:hAnsi="Times New Roman" w:cs="Times New Roman"/>
-          <w:b/>
-          <w:bCs/>
-          <w:sz w:val="28"/>
-          <w:szCs w:val="28"/>
-          <w:lang w:val="en-GB"/>
-        </w:rPr>
-      </w:pPr>
-    </w:p>
-    <w:p>
-      <w:pPr>
-        <w:rPr>
-          <w:rFonts w:ascii="Times New Roman" w:hAnsi="Times New Roman" w:cs="Times New Roman"/>
-          <w:b/>
-          <w:bCs/>
-          <w:sz w:val="28"/>
-          <w:szCs w:val="28"/>
-          <w:lang w:val="en-GB"/>
-        </w:rPr>
-      </w:pPr>
-      <w:r>
-        <w:rPr>
-          <w:rFonts w:ascii="Times New Roman" w:hAnsi="Times New Roman" w:cs="Times New Roman"/>
-          <w:b/>
-          <w:bCs/>
-          <w:sz w:val="28"/>
-          <w:szCs w:val="28"/>
-          <w:lang w:val="en-GB"/>
-        </w:rPr>
-        <w:t>Slide 1</w:t>
-      </w:r>
-      <w:r>
-        <w:rPr>
-          <w:rFonts w:ascii="Times New Roman" w:hAnsi="Times New Roman" w:cs="Times New Roman"/>
-          <w:b/>
-          <w:bCs/>
-          <w:sz w:val="28"/>
-          <w:szCs w:val="28"/>
-          <w:lang w:val="en-GB"/>
-        </w:rPr>
-        <w:t>4</w:t>
-      </w:r>
-      <w:r>
-        <w:rPr>
-          <w:rFonts w:ascii="Times New Roman" w:hAnsi="Times New Roman" w:cs="Times New Roman"/>
-          <w:b/>
-          <w:bCs/>
-          <w:sz w:val="28"/>
-          <w:szCs w:val="28"/>
-          <w:lang w:val="en-GB"/>
-        </w:rPr>
-        <w:t>: Work Recap</w:t>
-      </w:r>
-    </w:p>
-    <w:p>
-      <w:pPr>
-        <w:rPr>
-          <w:rFonts w:ascii="Times New Roman" w:hAnsi="Times New Roman" w:cs="Times New Roman"/>
-          <w:sz w:val="28"/>
-          <w:szCs w:val="28"/>
-          <w:lang w:val="en-GB"/>
-        </w:rPr>
-      </w:pPr>
-      <w:r>
-        <w:rPr>
-          <w:rFonts w:ascii="Times New Roman" w:hAnsi="Times New Roman" w:cs="Times New Roman"/>
-          <w:sz w:val="28"/>
-          <w:szCs w:val="28"/>
-          <w:lang w:val="en-GB"/>
-        </w:rPr>
-        <w:t>Before concluding, here is a short summary o</w:t>
-      </w:r>
-      <w:r>
-        <w:rPr>
-          <w:rFonts w:ascii="Times New Roman" w:hAnsi="Times New Roman" w:cs="Times New Roman"/>
-          <w:sz w:val="28"/>
-          <w:szCs w:val="28"/>
-          <w:lang w:val="en-GB"/>
-        </w:rPr>
-        <w:t>f the work done for this thesis</w:t>
-      </w:r>
-      <w:r>
-        <w:rPr>
-          <w:rFonts w:ascii="Times New Roman" w:hAnsi="Times New Roman" w:cs="Times New Roman"/>
-          <w:sz w:val="28"/>
-          <w:szCs w:val="28"/>
-          <w:lang w:val="en-GB"/>
-        </w:rPr>
-        <w:t xml:space="preserve">. </w:t>
-      </w:r>
-    </w:p>
-    <w:p>
-      <w:pPr>
-        <w:rPr>
-          <w:rFonts w:ascii="Times New Roman" w:hAnsi="Times New Roman" w:cs="Times New Roman"/>
-          <w:sz w:val="28"/>
-          <w:szCs w:val="28"/>
-          <w:lang w:val="en-GB"/>
-        </w:rPr>
-      </w:pPr>
-      <w:r>
-        <w:rPr>
-          <w:rFonts w:ascii="Times New Roman" w:hAnsi="Times New Roman" w:cs="Times New Roman"/>
-          <w:sz w:val="28"/>
-          <w:szCs w:val="28"/>
-          <w:lang w:val="en-GB"/>
-        </w:rPr>
-        <w:t xml:space="preserve">First, </w:t>
-      </w:r>
-      <w:r>
-        <w:rPr>
-          <w:rFonts w:ascii="Times New Roman" w:hAnsi="Times New Roman" w:cs="Times New Roman"/>
-          <w:sz w:val="28"/>
-          <w:szCs w:val="28"/>
-          <w:lang w:val="en-GB"/>
-        </w:rPr>
-        <w:t>we</w:t>
-      </w:r>
-      <w:r>
-        <w:rPr>
-          <w:rFonts w:ascii="Times New Roman" w:hAnsi="Times New Roman" w:cs="Times New Roman"/>
-          <w:sz w:val="28"/>
-          <w:szCs w:val="28"/>
-          <w:lang w:val="en-GB"/>
-        </w:rPr>
-        <w:t xml:space="preserve"> </w:t>
-      </w:r>
-      <w:r>
-        <w:rPr>
-          <w:rFonts w:ascii="Times New Roman" w:hAnsi="Times New Roman" w:cs="Times New Roman"/>
-          <w:sz w:val="28"/>
-          <w:szCs w:val="28"/>
-          <w:lang w:val="en-GB"/>
-        </w:rPr>
-        <w:t>analysed</w:t>
-      </w:r>
-      <w:r>
-        <w:rPr>
-          <w:rFonts w:ascii="Times New Roman" w:hAnsi="Times New Roman" w:cs="Times New Roman"/>
-          <w:sz w:val="28"/>
-          <w:szCs w:val="28"/>
-          <w:lang w:val="en-GB"/>
-        </w:rPr>
-        <w:t xml:space="preserve"> pre-existing code and implemented a new strategy, </w:t>
-      </w:r>
-      <w:r>
-        <w:rPr>
-          <w:rFonts w:ascii="Times New Roman" w:hAnsi="Times New Roman" w:cs="Times New Roman"/>
-          <w:sz w:val="28"/>
-          <w:szCs w:val="28"/>
-          <w:lang w:val="en-GB"/>
-        </w:rPr>
-        <w:t xml:space="preserve">using HIL testing to </w:t>
-      </w:r>
-      <w:r>
-        <w:rPr>
-          <w:rFonts w:ascii="Times New Roman" w:hAnsi="Times New Roman" w:cs="Times New Roman"/>
-          <w:sz w:val="28"/>
-          <w:szCs w:val="28"/>
-          <w:lang w:val="en-GB"/>
-        </w:rPr>
-        <w:t>tune the designed solution</w:t>
-      </w:r>
-      <w:r>
-        <w:rPr>
-          <w:rFonts w:ascii="Times New Roman" w:hAnsi="Times New Roman" w:cs="Times New Roman"/>
-          <w:sz w:val="28"/>
-          <w:szCs w:val="28"/>
-          <w:lang w:val="en-GB"/>
-        </w:rPr>
-        <w:t xml:space="preserve">. </w:t>
-      </w:r>
-    </w:p>
-    <w:p>
-      <w:pPr>
-        <w:rPr>
-          <w:rFonts w:ascii="Times New Roman" w:hAnsi="Times New Roman" w:cs="Times New Roman"/>
-          <w:sz w:val="28"/>
-          <w:szCs w:val="28"/>
-          <w:lang w:val="en-GB"/>
-        </w:rPr>
-      </w:pPr>
-      <w:r>
-        <w:rPr>
-          <w:rFonts w:ascii="Times New Roman" w:hAnsi="Times New Roman" w:cs="Times New Roman"/>
-          <w:sz w:val="28"/>
-          <w:szCs w:val="28"/>
-          <w:lang w:val="en-GB"/>
-        </w:rPr>
-        <w:t>In the s</w:t>
-      </w:r>
-      <w:r>
-        <w:rPr>
-          <w:rFonts w:ascii="Times New Roman" w:hAnsi="Times New Roman" w:cs="Times New Roman"/>
-          <w:sz w:val="28"/>
-          <w:szCs w:val="28"/>
-          <w:lang w:val="en-GB"/>
-        </w:rPr>
-        <w:t>econd</w:t>
-      </w:r>
-      <w:r>
-        <w:rPr>
-          <w:rFonts w:ascii="Times New Roman" w:hAnsi="Times New Roman" w:cs="Times New Roman"/>
-          <w:sz w:val="28"/>
-          <w:szCs w:val="28"/>
-          <w:lang w:val="en-GB"/>
-        </w:rPr>
-        <w:t xml:space="preserve"> part</w:t>
-      </w:r>
-      <w:r>
-        <w:rPr>
-          <w:rFonts w:ascii="Times New Roman" w:hAnsi="Times New Roman" w:cs="Times New Roman"/>
-          <w:sz w:val="28"/>
-          <w:szCs w:val="28"/>
-          <w:lang w:val="en-GB"/>
-        </w:rPr>
-        <w:t xml:space="preserve">, </w:t>
-      </w:r>
-      <w:r>
-        <w:rPr>
-          <w:rFonts w:ascii="Times New Roman" w:hAnsi="Times New Roman" w:cs="Times New Roman"/>
-          <w:sz w:val="28"/>
-          <w:szCs w:val="28"/>
-          <w:lang w:val="en-GB"/>
-        </w:rPr>
-        <w:t>we</w:t>
-      </w:r>
-      <w:r>
-        <w:rPr>
-          <w:rFonts w:ascii="Times New Roman" w:hAnsi="Times New Roman" w:cs="Times New Roman"/>
-          <w:sz w:val="28"/>
-          <w:szCs w:val="28"/>
-          <w:lang w:val="en-GB"/>
-        </w:rPr>
-        <w:t xml:space="preserve"> </w:t>
-      </w:r>
-      <w:r>
-        <w:rPr>
-          <w:rFonts w:ascii="Times New Roman" w:hAnsi="Times New Roman" w:cs="Times New Roman"/>
-          <w:sz w:val="28"/>
-          <w:szCs w:val="28"/>
-          <w:lang w:val="en-GB"/>
-        </w:rPr>
-        <w:t xml:space="preserve">started with the analysis of </w:t>
-      </w:r>
-      <w:r>
-        <w:rPr>
-          <w:rFonts w:ascii="Times New Roman" w:hAnsi="Times New Roman" w:cs="Times New Roman"/>
-          <w:sz w:val="28"/>
-          <w:szCs w:val="28"/>
-          <w:lang w:val="en-GB"/>
-        </w:rPr>
-        <w:t xml:space="preserve">the current standards to design and implement each component of a new OBD strategy, </w:t>
-      </w:r>
-      <w:r>
-        <w:rPr>
-          <w:rFonts w:ascii="Times New Roman" w:hAnsi="Times New Roman" w:cs="Times New Roman"/>
-          <w:sz w:val="28"/>
-          <w:szCs w:val="28"/>
-          <w:lang w:val="en-GB"/>
-        </w:rPr>
-        <w:t>performing both integration and system testing, and producing useful interfaces for the users to interact with the system.</w:t>
-      </w:r>
-    </w:p>
-    <w:p>
-      <w:pPr>
-        <w:rPr>
-          <w:rFonts w:ascii="Times New Roman" w:hAnsi="Times New Roman" w:cs="Times New Roman"/>
-          <w:sz w:val="28"/>
-          <w:szCs w:val="28"/>
-          <w:lang w:val="en-GB"/>
-        </w:rPr>
-      </w:pPr>
-    </w:p>
-    <w:p>
-      <w:pPr>
-        <w:rPr>
-          <w:rFonts w:ascii="Times New Roman" w:hAnsi="Times New Roman" w:cs="Times New Roman"/>
-          <w:b/>
-          <w:bCs/>
-          <w:sz w:val="28"/>
-          <w:szCs w:val="28"/>
-          <w:lang w:val="en-GB"/>
-        </w:rPr>
-      </w:pPr>
-      <w:r>
-        <w:rPr>
-          <w:rFonts w:ascii="Times New Roman" w:hAnsi="Times New Roman" w:cs="Times New Roman"/>
-          <w:b/>
-          <w:bCs/>
-          <w:sz w:val="28"/>
-          <w:szCs w:val="28"/>
-          <w:lang w:val="en-GB"/>
-        </w:rPr>
-        <w:t>Slide 1</w:t>
-      </w:r>
-      <w:r>
-        <w:rPr>
-          <w:rFonts w:ascii="Times New Roman" w:hAnsi="Times New Roman" w:cs="Times New Roman"/>
-          <w:b/>
-          <w:bCs/>
-          <w:sz w:val="28"/>
-          <w:szCs w:val="28"/>
-          <w:lang w:val="en-GB"/>
-        </w:rPr>
         <w:t>5</w:t>
       </w:r>
       <w:r>
@@ -1782,7 +1984,27 @@
           <w:szCs w:val="28"/>
           <w:lang w:val="en-GB"/>
         </w:rPr>
-        <w:t>, thus increasing maintainability and reducing the error points. We also</w:t>
+        <w:t xml:space="preserve">, thus </w:t>
+      </w:r>
+      <w:proofErr w:type="gramStart"/>
+      <w:r>
+        <w:rPr>
+          <w:rFonts w:ascii="Times New Roman" w:hAnsi="Times New Roman" w:cs="Times New Roman"/>
+          <w:sz w:val="28"/>
+          <w:szCs w:val="28"/>
+          <w:lang w:val="en-GB"/>
+        </w:rPr>
+        <w:t>increasing</w:t>
+      </w:r>
+      <w:proofErr w:type="gramEnd"/>
+      <w:r>
+        <w:rPr>
+          <w:rFonts w:ascii="Times New Roman" w:hAnsi="Times New Roman" w:cs="Times New Roman"/>
+          <w:sz w:val="28"/>
+          <w:szCs w:val="28"/>
+          <w:lang w:val="en-GB"/>
+        </w:rPr>
+        <w:t xml:space="preserve"> maintainability and reducing the error points. We also</w:t>
       </w:r>
       <w:r>
         <w:rPr>
@@ -1862,7 +2084,6 @@
           <w:szCs w:val="28"/>
           <w:lang w:val="en-GB"/>
         </w:rPr>
-        <w:lastRenderedPageBreak/>
         <w:t>That’s all, folks. Thank you for your attention. I am happy to answer any questions you may have.</w:t>
       </w:r>
     </w:p>

</xml_diff>

<commit_message>
Working on the presenattion
</commit_message>
<xml_diff>
--- a/Presentazione.docx
+++ b/Presentazione.docx
@@ -60,48 +60,149 @@
       <w:pPr>
         <w:rPr>
           <w:rFonts w:ascii="Times New Roman" w:hAnsi="Times New Roman" w:cs="Times New Roman"/>
-          <w:sz w:val="28"/>
-          <w:szCs w:val="28"/>
-          <w:lang w:val="en-GB"/>
-        </w:rPr>
-      </w:pPr>
-      <w:r>
-        <w:rPr>
-          <w:rFonts w:ascii="Times New Roman" w:hAnsi="Times New Roman" w:cs="Times New Roman"/>
-          <w:sz w:val="28"/>
-          <w:szCs w:val="28"/>
-          <w:lang w:val="en-GB"/>
-        </w:rPr>
-        <w:t xml:space="preserve">Good [morning/afternoon], everyone. My name is Mattia Oliva, and I am here to present my thesis, which focuses on defining a library for an automotive ECU API layer using a Model-Based approach. </w:t>
-      </w:r>
-    </w:p>
-    <w:p>
-      <w:pPr>
-        <w:rPr>
-          <w:rFonts w:ascii="Times New Roman" w:hAnsi="Times New Roman" w:cs="Times New Roman"/>
-          <w:sz w:val="28"/>
-          <w:szCs w:val="28"/>
-          <w:lang w:val="en-GB"/>
-        </w:rPr>
-      </w:pPr>
-      <w:r>
-        <w:rPr>
-          <w:rFonts w:ascii="Times New Roman" w:hAnsi="Times New Roman" w:cs="Times New Roman"/>
-          <w:b/>
-          <w:sz w:val="28"/>
-          <w:szCs w:val="28"/>
-          <w:lang w:val="en-GB"/>
-        </w:rPr>
-        <w:t xml:space="preserve">Before starting, </w:t>
-      </w:r>
-      <w:r>
-        <w:rPr>
-          <w:rFonts w:ascii="Times New Roman" w:hAnsi="Times New Roman" w:cs="Times New Roman"/>
-          <w:sz w:val="28"/>
-          <w:szCs w:val="28"/>
-          <w:lang w:val="en-GB"/>
-        </w:rPr>
-        <w:t>I would like to thank my advisor, Prof. Massimo Violante, and my internship tutor, Ing. Emilio Bertrand, for their guidance throughout this journey.</w:t>
+          <w:i/>
+          <w:iCs/>
+          <w:sz w:val="28"/>
+          <w:szCs w:val="28"/>
+          <w:lang w:val="en-GB"/>
+        </w:rPr>
+      </w:pPr>
+      <w:r>
+        <w:rPr>
+          <w:rFonts w:ascii="Times New Roman" w:hAnsi="Times New Roman" w:cs="Times New Roman"/>
+          <w:sz w:val="28"/>
+          <w:szCs w:val="28"/>
+          <w:lang w:val="en-GB"/>
+        </w:rPr>
+        <w:t>Good [morning/afternoon], everyone. My name is Mattia Oliva, and I am here to present my thesis</w:t>
+      </w:r>
+      <w:r>
+        <w:rPr>
+          <w:rFonts w:ascii="Times New Roman" w:hAnsi="Times New Roman" w:cs="Times New Roman"/>
+          <w:sz w:val="28"/>
+          <w:szCs w:val="28"/>
+          <w:lang w:val="en-GB"/>
+        </w:rPr>
+        <w:t xml:space="preserve"> on the</w:t>
+      </w:r>
+      <w:r>
+        <w:rPr>
+          <w:rFonts w:ascii="Times New Roman" w:hAnsi="Times New Roman" w:cs="Times New Roman"/>
+          <w:sz w:val="28"/>
+          <w:szCs w:val="28"/>
+          <w:lang w:val="en-GB"/>
+        </w:rPr>
+        <w:t xml:space="preserve"> </w:t>
+      </w:r>
+      <w:r>
+        <w:rPr>
+          <w:rFonts w:ascii="Times New Roman" w:hAnsi="Times New Roman" w:cs="Times New Roman"/>
+          <w:i/>
+          <w:iCs/>
+          <w:sz w:val="28"/>
+          <w:szCs w:val="28"/>
+          <w:lang w:val="en-US"/>
+        </w:rPr>
+        <w:t>definition of a library for an automotive ECU API layer using Model</w:t>
+      </w:r>
+      <w:r>
+        <w:rPr>
+          <w:rFonts w:ascii="Times New Roman" w:hAnsi="Times New Roman" w:cs="Times New Roman"/>
+          <w:i/>
+          <w:iCs/>
+          <w:sz w:val="28"/>
+          <w:szCs w:val="28"/>
+          <w:lang w:val="en-US"/>
+        </w:rPr>
+        <w:t>-</w:t>
+      </w:r>
+      <w:r>
+        <w:rPr>
+          <w:rFonts w:ascii="Times New Roman" w:hAnsi="Times New Roman" w:cs="Times New Roman"/>
+          <w:i/>
+          <w:iCs/>
+          <w:sz w:val="28"/>
+          <w:szCs w:val="28"/>
+          <w:lang w:val="en-US"/>
+        </w:rPr>
+        <w:t>Based approach</w:t>
+      </w:r>
+      <w:r>
+        <w:rPr>
+          <w:rFonts w:ascii="Times New Roman" w:hAnsi="Times New Roman" w:cs="Times New Roman"/>
+          <w:sz w:val="28"/>
+          <w:szCs w:val="28"/>
+          <w:lang w:val="en-US"/>
+        </w:rPr>
+        <w:t xml:space="preserve"> with a focus on </w:t>
+      </w:r>
+      <w:r>
+        <w:rPr>
+          <w:rFonts w:ascii="Times New Roman" w:hAnsi="Times New Roman" w:cs="Times New Roman"/>
+          <w:i/>
+          <w:iCs/>
+          <w:sz w:val="28"/>
+          <w:szCs w:val="28"/>
+          <w:lang w:val="en-US"/>
+        </w:rPr>
+        <w:t>memory management and on-board diagnostics.</w:t>
+      </w:r>
+    </w:p>
+    <w:p>
+      <w:pPr>
+        <w:rPr>
+          <w:rFonts w:ascii="Times New Roman" w:hAnsi="Times New Roman" w:cs="Times New Roman"/>
+          <w:sz w:val="28"/>
+          <w:szCs w:val="28"/>
+          <w:lang w:val="en-GB"/>
+        </w:rPr>
+      </w:pPr>
+      <w:r>
+        <w:rPr>
+          <w:rFonts w:ascii="Times New Roman" w:hAnsi="Times New Roman" w:cs="Times New Roman"/>
+          <w:bCs/>
+          <w:sz w:val="28"/>
+          <w:szCs w:val="28"/>
+          <w:lang w:val="en-GB"/>
+        </w:rPr>
+        <w:t>Before starting,</w:t>
+      </w:r>
+      <w:r>
+        <w:rPr>
+          <w:rFonts w:ascii="Times New Roman" w:hAnsi="Times New Roman" w:cs="Times New Roman"/>
+          <w:b/>
+          <w:sz w:val="28"/>
+          <w:szCs w:val="28"/>
+          <w:lang w:val="en-GB"/>
+        </w:rPr>
+        <w:t xml:space="preserve"> </w:t>
+      </w:r>
+      <w:r>
+        <w:rPr>
+          <w:rFonts w:ascii="Times New Roman" w:hAnsi="Times New Roman" w:cs="Times New Roman"/>
+          <w:sz w:val="28"/>
+          <w:szCs w:val="28"/>
+          <w:lang w:val="en-GB"/>
+        </w:rPr>
+        <w:t xml:space="preserve">I would like to thank my advisor, Prof. Massimo Violante, and my internship tutor, </w:t>
+      </w:r>
+      <w:r>
+        <w:rPr>
+          <w:rFonts w:ascii="Times New Roman" w:hAnsi="Times New Roman" w:cs="Times New Roman"/>
+          <w:sz w:val="28"/>
+          <w:szCs w:val="28"/>
+          <w:lang w:val="en-GB"/>
+        </w:rPr>
+        <w:t>E</w:t>
+      </w:r>
+      <w:r>
+        <w:rPr>
+          <w:rFonts w:ascii="Times New Roman" w:hAnsi="Times New Roman" w:cs="Times New Roman"/>
+          <w:sz w:val="28"/>
+          <w:szCs w:val="28"/>
+          <w:lang w:val="en-GB"/>
+        </w:rPr>
+        <w:t>ng. Emilio Bertrand, for their guidance throughout this journey.</w:t>
       </w:r>
     </w:p>
     <w:p>
@@ -153,7 +254,25 @@
           <w:szCs w:val="28"/>
           <w:lang w:val="en-GB"/>
         </w:rPr>
-        <w:t xml:space="preserve">This thesis was made possible through collaboration with Metatron S.p.A., a company within the Landi Renzo Group that specializes in developing electronic and mechanical components for alternative fuels. </w:t>
+        <w:t>This thesis was made possible through collaboration with Metatron S.p.A., a company within the Landi Renzo Group that speciali</w:t>
+      </w:r>
+      <w:r>
+        <w:rPr>
+          <w:rFonts w:ascii="Times New Roman" w:hAnsi="Times New Roman" w:cs="Times New Roman"/>
+          <w:sz w:val="28"/>
+          <w:szCs w:val="28"/>
+          <w:lang w:val="en-GB"/>
+        </w:rPr>
+        <w:t>s</w:t>
+      </w:r>
+      <w:r>
+        <w:rPr>
+          <w:rFonts w:ascii="Times New Roman" w:hAnsi="Times New Roman" w:cs="Times New Roman"/>
+          <w:sz w:val="28"/>
+          <w:szCs w:val="28"/>
+          <w:lang w:val="en-GB"/>
+        </w:rPr>
+        <w:t xml:space="preserve">es in developing electronic and mechanical components for alternative fuels. </w:t>
       </w:r>
       <w:r>
         <w:rPr>
@@ -269,46 +388,26 @@
           <w:szCs w:val="28"/>
           <w:lang w:val="en-GB"/>
         </w:rPr>
-        <w:t xml:space="preserve">The necessity to overcome the current SW complexity </w:t>
-      </w:r>
-      <w:proofErr w:type="gramStart"/>
-      <w:r>
-        <w:rPr>
-          <w:rFonts w:ascii="Times New Roman" w:hAnsi="Times New Roman" w:cs="Times New Roman"/>
-          <w:sz w:val="28"/>
-          <w:szCs w:val="28"/>
-          <w:lang w:val="en-GB"/>
-        </w:rPr>
-        <w:t>in order to</w:t>
-      </w:r>
-      <w:proofErr w:type="gramEnd"/>
-      <w:r>
-        <w:rPr>
-          <w:rFonts w:ascii="Times New Roman" w:hAnsi="Times New Roman" w:cs="Times New Roman"/>
-          <w:sz w:val="28"/>
-          <w:szCs w:val="28"/>
-          <w:lang w:val="en-GB"/>
-        </w:rPr>
-        <w:t xml:space="preserve"> reduce errors and time required, along with the desire to offer customers easy-to-use interfaces for model-based development, led to the ideation of this thesis.</w:t>
-      </w:r>
-    </w:p>
-    <w:p>
-      <w:pPr>
-        <w:rPr>
-          <w:rFonts w:ascii="Times New Roman" w:hAnsi="Times New Roman" w:cs="Times New Roman"/>
-          <w:sz w:val="28"/>
-          <w:szCs w:val="28"/>
-          <w:lang w:val="en-GB"/>
-        </w:rPr>
-      </w:pPr>
-      <w:r>
-        <w:rPr>
-          <w:rFonts w:ascii="Times New Roman" w:hAnsi="Times New Roman" w:cs="Times New Roman"/>
-          <w:sz w:val="28"/>
-          <w:szCs w:val="28"/>
-          <w:lang w:val="en-GB"/>
-        </w:rPr>
-        <w:t>Our goal was to create a standardised and flexible API layer that would simplify development, enhance portability, and ensure compliance with diagnostic standards across various markets.</w:t>
+        <w:t>The idea for this thesis came from the need to overcome the current complexity of SW in order to cut down on errors and time, as well as the desire to provide the customers with easy-to-use interfaces for model-based development.</w:t>
+      </w:r>
+    </w:p>
+    <w:p>
+      <w:pPr>
+        <w:rPr>
+          <w:rFonts w:ascii="Times New Roman" w:hAnsi="Times New Roman" w:cs="Times New Roman"/>
+          <w:sz w:val="28"/>
+          <w:szCs w:val="28"/>
+          <w:lang w:val="en-GB"/>
+        </w:rPr>
+      </w:pPr>
+      <w:r>
+        <w:rPr>
+          <w:rFonts w:ascii="Times New Roman" w:hAnsi="Times New Roman" w:cs="Times New Roman"/>
+          <w:sz w:val="28"/>
+          <w:szCs w:val="28"/>
+          <w:lang w:val="en-GB"/>
+        </w:rPr>
+        <w:t>Our goal was to create a flexible and standardised API layer that would simplify development, enhance portability, and ensure compliance with diagnostic standards across various markets.</w:t>
       </w:r>
     </w:p>
     <w:p>
@@ -360,7 +459,25 @@
           <w:szCs w:val="28"/>
           <w:lang w:val="en-GB"/>
         </w:rPr>
-        <w:t>This thesis continues the path of standardisation and revision of the interface level of the Metatron platforms and does so while focussing on the On-Board diagnostic.</w:t>
+        <w:t xml:space="preserve">This thesis </w:t>
+      </w:r>
+      <w:r>
+        <w:rPr>
+          <w:rFonts w:ascii="Times New Roman" w:hAnsi="Times New Roman" w:cs="Times New Roman"/>
+          <w:sz w:val="28"/>
+          <w:szCs w:val="28"/>
+          <w:lang w:val="en-GB"/>
+        </w:rPr>
+        <w:t xml:space="preserve">actually </w:t>
+      </w:r>
+      <w:r>
+        <w:rPr>
+          <w:rFonts w:ascii="Times New Roman" w:hAnsi="Times New Roman" w:cs="Times New Roman"/>
+          <w:sz w:val="28"/>
+          <w:szCs w:val="28"/>
+          <w:lang w:val="en-GB"/>
+        </w:rPr>
+        <w:t>continues the path of standardisation and revision of the interface level of the Metatron platforms and does so while focussing on the On-Board diagnostic.</w:t>
       </w:r>
     </w:p>
     <w:p>
@@ -449,25 +566,14 @@
           <w:lang w:val="en-GB"/>
         </w:rPr>
       </w:pPr>
-      <w:proofErr w:type="gramStart"/>
-      <w:r>
-        <w:rPr>
-          <w:rFonts w:ascii="Times New Roman" w:hAnsi="Times New Roman" w:cs="Times New Roman"/>
-          <w:sz w:val="28"/>
-          <w:szCs w:val="28"/>
-          <w:lang w:val="en-GB"/>
-        </w:rPr>
-        <w:t>Last but not least</w:t>
-      </w:r>
-      <w:proofErr w:type="gramEnd"/>
-      <w:r>
-        <w:rPr>
-          <w:rFonts w:ascii="Times New Roman" w:hAnsi="Times New Roman" w:cs="Times New Roman"/>
-          <w:sz w:val="28"/>
-          <w:szCs w:val="28"/>
-          <w:lang w:val="en-GB"/>
-        </w:rPr>
-        <w:t>, the plan included the development of one or more demo applications to validate the implemented solutions.</w:t>
+      <w:r>
+        <w:rPr>
+          <w:rFonts w:ascii="Times New Roman" w:hAnsi="Times New Roman" w:cs="Times New Roman"/>
+          <w:sz w:val="28"/>
+          <w:szCs w:val="28"/>
+          <w:lang w:val="en-GB"/>
+        </w:rPr>
+        <w:t>Last but not least, the plan included the development of one or more demo applications to validate the implemented solutions.</w:t>
       </w:r>
     </w:p>
     <w:p>
@@ -519,45 +625,102 @@
           <w:szCs w:val="28"/>
           <w:lang w:val="en-GB"/>
         </w:rPr>
-        <w:t>I’ll explain this graph more in detail later, but as you can see as the foundation of this work, there’s a solid and general-purpose memory management strategy.</w:t>
-      </w:r>
-    </w:p>
-    <w:p>
-      <w:pPr>
-        <w:rPr>
-          <w:rFonts w:ascii="Times New Roman" w:hAnsi="Times New Roman" w:cs="Times New Roman"/>
-          <w:sz w:val="28"/>
-          <w:szCs w:val="28"/>
-          <w:lang w:val="en-GB"/>
-        </w:rPr>
-      </w:pPr>
-      <w:r>
-        <w:rPr>
-          <w:rFonts w:ascii="Times New Roman" w:hAnsi="Times New Roman" w:cs="Times New Roman"/>
-          <w:sz w:val="28"/>
-          <w:szCs w:val="28"/>
-          <w:lang w:val="en-GB"/>
-        </w:rPr>
-        <w:t>We needed it to be general purpose, both as a good principle per se and mainly because at this moment we still had no idea of how the OBD system would be implemented.</w:t>
-      </w:r>
-    </w:p>
-    <w:p>
-      <w:pPr>
-        <w:rPr>
-          <w:rFonts w:ascii="Times New Roman" w:hAnsi="Times New Roman" w:cs="Times New Roman"/>
-          <w:sz w:val="28"/>
-          <w:szCs w:val="28"/>
-          <w:lang w:val="en-GB"/>
-        </w:rPr>
-      </w:pPr>
-      <w:r>
-        <w:rPr>
-          <w:rFonts w:ascii="Times New Roman" w:hAnsi="Times New Roman" w:cs="Times New Roman"/>
-          <w:sz w:val="28"/>
-          <w:szCs w:val="28"/>
-          <w:lang w:val="en-GB"/>
-        </w:rPr>
-        <w:t>We designed the strategy to ensure flexibility as we navigated the complexities of the On-Board Diagnostic (OBD) system. We made use of the NVRAM modules of the HDS9 board in combination with the designed strategy to obtain data redundancy and reliability.</w:t>
+        <w:t>Here you can see the software architecture of the HDS9 board we used as a base, with a well-defined separation of concerns like AUTOSAR’s.</w:t>
+      </w:r>
+    </w:p>
+    <w:p>
+      <w:pPr>
+        <w:rPr>
+          <w:rFonts w:ascii="Times New Roman" w:hAnsi="Times New Roman" w:cs="Times New Roman"/>
+          <w:sz w:val="28"/>
+          <w:szCs w:val="28"/>
+          <w:lang w:val="en-GB"/>
+        </w:rPr>
+      </w:pPr>
+      <w:r>
+        <w:rPr>
+          <w:rFonts w:ascii="Times New Roman" w:hAnsi="Times New Roman" w:cs="Times New Roman"/>
+          <w:sz w:val="28"/>
+          <w:szCs w:val="28"/>
+          <w:lang w:val="en-GB"/>
+        </w:rPr>
+        <w:t>The work of this thesis is limited to the upper and middle layers, with the implementation of APIs to be used at the model-based level.</w:t>
+      </w:r>
+    </w:p>
+    <w:p>
+      <w:pPr>
+        <w:rPr>
+          <w:rFonts w:ascii="Times New Roman" w:hAnsi="Times New Roman" w:cs="Times New Roman"/>
+          <w:sz w:val="28"/>
+          <w:szCs w:val="28"/>
+          <w:lang w:val="en-GB"/>
+        </w:rPr>
+      </w:pPr>
+      <w:r>
+        <w:rPr>
+          <w:rFonts w:ascii="Times New Roman" w:hAnsi="Times New Roman" w:cs="Times New Roman"/>
+          <w:sz w:val="28"/>
+          <w:szCs w:val="28"/>
+          <w:lang w:val="en-GB"/>
+        </w:rPr>
+        <w:t>This, instead, is the architecture of the implemented solution; as you can see, at the foundation of this work there’s a solid and general-purpose memory management strategy.</w:t>
+      </w:r>
+    </w:p>
+    <w:p>
+      <w:pPr>
+        <w:rPr>
+          <w:rFonts w:ascii="Times New Roman" w:hAnsi="Times New Roman" w:cs="Times New Roman"/>
+          <w:sz w:val="28"/>
+          <w:szCs w:val="28"/>
+          <w:lang w:val="en-GB"/>
+        </w:rPr>
+      </w:pPr>
+      <w:r>
+        <w:rPr>
+          <w:rFonts w:ascii="Times New Roman" w:hAnsi="Times New Roman" w:cs="Times New Roman"/>
+          <w:sz w:val="28"/>
+          <w:szCs w:val="28"/>
+          <w:lang w:val="en-GB"/>
+        </w:rPr>
+        <w:t>We needed it to be general purpose, both as a good principle per se and mainly because at this moment we still had no idea of how the on-board diagnostic system would be implemented.</w:t>
+      </w:r>
+    </w:p>
+    <w:p>
+      <w:pPr>
+        <w:rPr>
+          <w:rFonts w:ascii="Times New Roman" w:hAnsi="Times New Roman" w:cs="Times New Roman"/>
+          <w:sz w:val="28"/>
+          <w:szCs w:val="28"/>
+          <w:lang w:val="en-GB"/>
+        </w:rPr>
+      </w:pPr>
+      <w:r>
+        <w:rPr>
+          <w:rFonts w:ascii="Times New Roman" w:hAnsi="Times New Roman" w:cs="Times New Roman"/>
+          <w:sz w:val="28"/>
+          <w:szCs w:val="28"/>
+          <w:lang w:val="en-GB"/>
+        </w:rPr>
+        <w:t>We designed the strategy to ensure flexibility as we navigated the complexities of the OBD system.</w:t>
+      </w:r>
+    </w:p>
+    <w:p>
+      <w:pPr>
+        <w:rPr>
+          <w:rFonts w:ascii="Times New Roman" w:hAnsi="Times New Roman" w:cs="Times New Roman"/>
+          <w:sz w:val="28"/>
+          <w:szCs w:val="28"/>
+          <w:lang w:val="en-GB"/>
+        </w:rPr>
+      </w:pPr>
+      <w:r>
+        <w:rPr>
+          <w:rFonts w:ascii="Times New Roman" w:hAnsi="Times New Roman" w:cs="Times New Roman"/>
+          <w:sz w:val="28"/>
+          <w:szCs w:val="28"/>
+          <w:lang w:val="en-GB"/>
+        </w:rPr>
+        <w:t>We made use of the NVRAM modules of the board in combination with the designed strategy to obtain data redundancy and reliability.</w:t>
       </w:r>
     </w:p>
     <w:p>
@@ -647,7 +810,16 @@
           <w:szCs w:val="28"/>
           <w:lang w:val="en-GB"/>
         </w:rPr>
-        <w:t>Communication between the board and the test program was established via the CAN protocol.</w:t>
+        <w:t>Here you can see a D</w:t>
+      </w:r>
+      <w:r>
+        <w:rPr>
+          <w:rFonts w:ascii="Times New Roman" w:hAnsi="Times New Roman" w:cs="Times New Roman"/>
+          <w:sz w:val="28"/>
+          <w:szCs w:val="28"/>
+          <w:lang w:val="en-GB"/>
+        </w:rPr>
+        <w:t>ata Acquisition system used for the tests.</w:t>
       </w:r>
     </w:p>
     <w:p>
@@ -699,43 +871,1088 @@
           <w:szCs w:val="28"/>
           <w:lang w:val="en-GB"/>
         </w:rPr>
-        <w:t xml:space="preserve">The data collected </w:t>
-      </w:r>
-      <w:r>
-        <w:rPr>
-          <w:rFonts w:ascii="Times New Roman" w:hAnsi="Times New Roman" w:cs="Times New Roman"/>
-          <w:sz w:val="28"/>
-          <w:szCs w:val="28"/>
-          <w:lang w:val="en-GB"/>
-        </w:rPr>
-        <w:t xml:space="preserve">were then </w:t>
-      </w:r>
-      <w:r>
-        <w:rPr>
-          <w:rFonts w:ascii="Times New Roman" w:hAnsi="Times New Roman" w:cs="Times New Roman"/>
-          <w:sz w:val="28"/>
-          <w:szCs w:val="28"/>
-          <w:lang w:val="en-GB"/>
-        </w:rPr>
-        <w:t>compared to the expected results (</w:t>
-      </w:r>
-      <w:r>
-        <w:rPr>
-          <w:rFonts w:ascii="Times New Roman" w:hAnsi="Times New Roman" w:cs="Times New Roman"/>
-          <w:sz w:val="28"/>
-          <w:szCs w:val="28"/>
-          <w:lang w:val="en-GB"/>
-        </w:rPr>
-        <w:t>the values calculated by the board were all defined by mathematical formulas</w:t>
-      </w:r>
-      <w:r>
-        <w:rPr>
-          <w:rFonts w:ascii="Times New Roman" w:hAnsi="Times New Roman" w:cs="Times New Roman"/>
-          <w:sz w:val="28"/>
-          <w:szCs w:val="28"/>
-          <w:lang w:val="en-GB"/>
-        </w:rPr>
-        <w:t xml:space="preserve"> that can be found in the thesis)</w:t>
+        <w:t>The data collected were then compared to the expected results (the values calculated by the board were all defined by mathematical formulas that can be found in the thesis).</w:t>
+      </w:r>
+    </w:p>
+    <w:p>
+      <w:pPr>
+        <w:rPr>
+          <w:rFonts w:ascii="Times New Roman" w:hAnsi="Times New Roman" w:cs="Times New Roman"/>
+          <w:sz w:val="28"/>
+          <w:szCs w:val="28"/>
+          <w:lang w:val="en-GB"/>
+        </w:rPr>
+      </w:pPr>
+    </w:p>
+    <w:p>
+      <w:pPr>
+        <w:rPr>
+          <w:rFonts w:ascii="Times New Roman" w:hAnsi="Times New Roman" w:cs="Times New Roman"/>
+          <w:sz w:val="28"/>
+          <w:szCs w:val="28"/>
+          <w:lang w:val="en-GB"/>
+        </w:rPr>
+      </w:pPr>
+      <w:r>
+        <w:rPr>
+          <w:rFonts w:ascii="Times New Roman" w:hAnsi="Times New Roman" w:cs="Times New Roman"/>
+          <w:sz w:val="28"/>
+          <w:szCs w:val="28"/>
+          <w:lang w:val="en-GB"/>
+        </w:rPr>
+        <w:lastRenderedPageBreak/>
+        <w:t xml:space="preserve">The results of our tests were promising. The first test demonstrated correct data retrieval and module selection, while the second ran for over four days, simulating 6,000 ignition cycles and collecting more than 30,000 samples. </w:t>
+      </w:r>
+    </w:p>
+    <w:p>
+      <w:pPr>
+        <w:rPr>
+          <w:rFonts w:ascii="Times New Roman" w:hAnsi="Times New Roman" w:cs="Times New Roman"/>
+          <w:sz w:val="28"/>
+          <w:szCs w:val="28"/>
+          <w:lang w:val="en-GB"/>
+        </w:rPr>
+      </w:pPr>
+      <w:r>
+        <w:rPr>
+          <w:rFonts w:ascii="Times New Roman" w:hAnsi="Times New Roman" w:cs="Times New Roman"/>
+          <w:sz w:val="28"/>
+          <w:szCs w:val="28"/>
+          <w:lang w:val="en-GB"/>
+        </w:rPr>
+        <w:t>We observed the expected behaviour, confirming the integrity of the data stored in memory. </w:t>
+      </w:r>
+    </w:p>
+    <w:p>
+      <w:pPr>
+        <w:rPr>
+          <w:rFonts w:ascii="Times New Roman" w:hAnsi="Times New Roman" w:cs="Times New Roman"/>
+          <w:sz w:val="28"/>
+          <w:szCs w:val="28"/>
+          <w:lang w:val="en-GB"/>
+        </w:rPr>
+      </w:pPr>
+    </w:p>
+    <w:p>
+      <w:pPr>
+        <w:rPr>
+          <w:rFonts w:ascii="Times New Roman" w:hAnsi="Times New Roman" w:cs="Times New Roman"/>
+          <w:b/>
+          <w:bCs/>
+          <w:sz w:val="28"/>
+          <w:szCs w:val="28"/>
+          <w:lang w:val="en-GB"/>
+        </w:rPr>
+      </w:pPr>
+      <w:r>
+        <w:rPr>
+          <w:rFonts w:ascii="Times New Roman" w:hAnsi="Times New Roman" w:cs="Times New Roman"/>
+          <w:b/>
+          <w:bCs/>
+          <w:sz w:val="28"/>
+          <w:szCs w:val="28"/>
+          <w:lang w:val="en-GB"/>
+        </w:rPr>
+        <w:t xml:space="preserve">Slide 8: </w:t>
+      </w:r>
+      <w:r>
+        <w:rPr>
+          <w:rFonts w:ascii="Times New Roman" w:hAnsi="Times New Roman" w:cs="Times New Roman"/>
+          <w:b/>
+          <w:bCs/>
+          <w:sz w:val="28"/>
+          <w:szCs w:val="28"/>
+          <w:lang w:val="en-GB"/>
+        </w:rPr>
+        <w:t xml:space="preserve">Diagnostic Requirements </w:t>
+      </w:r>
+    </w:p>
+    <w:p>
+      <w:pPr>
+        <w:rPr>
+          <w:rFonts w:ascii="Times New Roman" w:hAnsi="Times New Roman" w:cs="Times New Roman"/>
+          <w:sz w:val="28"/>
+          <w:szCs w:val="28"/>
+          <w:lang w:val="en-GB"/>
+        </w:rPr>
+      </w:pPr>
+      <w:r>
+        <w:rPr>
+          <w:rFonts w:ascii="Times New Roman" w:hAnsi="Times New Roman" w:cs="Times New Roman"/>
+          <w:sz w:val="28"/>
+          <w:szCs w:val="28"/>
+          <w:lang w:val="en-GB"/>
+        </w:rPr>
+        <w:t>We'll now move on to the thesis' main goal, which is to restructure the on-board diagnostic system to meet the most recent requirements.</w:t>
+      </w:r>
+    </w:p>
+    <w:p>
+      <w:pPr>
+        <w:rPr>
+          <w:rFonts w:ascii="Times New Roman" w:hAnsi="Times New Roman" w:cs="Times New Roman"/>
+          <w:sz w:val="28"/>
+          <w:szCs w:val="28"/>
+          <w:lang w:val="en-GB"/>
+        </w:rPr>
+      </w:pPr>
+      <w:r>
+        <w:rPr>
+          <w:rFonts w:ascii="Times New Roman" w:hAnsi="Times New Roman" w:cs="Times New Roman"/>
+          <w:sz w:val="28"/>
+          <w:szCs w:val="28"/>
+          <w:lang w:val="en-GB"/>
+        </w:rPr>
+        <w:t xml:space="preserve">At the same time, it was also meant to decrease the system's and its interfaces' complexity for greater maintainability and ease-of-use by future customers. </w:t>
+      </w:r>
+    </w:p>
+    <w:p>
+      <w:pPr>
+        <w:rPr>
+          <w:rFonts w:ascii="Times New Roman" w:hAnsi="Times New Roman" w:cs="Times New Roman"/>
+          <w:sz w:val="28"/>
+          <w:szCs w:val="28"/>
+          <w:lang w:val="en-GB"/>
+        </w:rPr>
+      </w:pPr>
+      <w:r>
+        <w:rPr>
+          <w:rFonts w:ascii="Times New Roman" w:hAnsi="Times New Roman" w:cs="Times New Roman"/>
+          <w:sz w:val="28"/>
+          <w:szCs w:val="28"/>
+          <w:lang w:val="en-GB"/>
+        </w:rPr>
+        <w:t>It may also serve as a starting point for future implementations.</w:t>
+      </w:r>
+    </w:p>
+    <w:p>
+      <w:pPr>
+        <w:rPr>
+          <w:rFonts w:ascii="Times New Roman" w:hAnsi="Times New Roman" w:cs="Times New Roman"/>
+          <w:sz w:val="28"/>
+          <w:szCs w:val="28"/>
+          <w:lang w:val="en-GB"/>
+        </w:rPr>
+      </w:pPr>
+      <w:r>
+        <w:rPr>
+          <w:rFonts w:ascii="Times New Roman" w:hAnsi="Times New Roman" w:cs="Times New Roman"/>
+          <w:sz w:val="28"/>
+          <w:szCs w:val="28"/>
+          <w:lang w:val="en-GB"/>
+        </w:rPr>
+        <w:t>The work started with the analysis of the top-of-the-line On-Board Diagnostic standards, like Euro-VI and China-VI, defining the system requirements to subsequently develop the architecture you see here.</w:t>
+      </w:r>
+    </w:p>
+    <w:p>
+      <w:pPr>
+        <w:rPr>
+          <w:rFonts w:ascii="Times New Roman" w:hAnsi="Times New Roman" w:cs="Times New Roman"/>
+          <w:sz w:val="28"/>
+          <w:szCs w:val="28"/>
+          <w:lang w:val="en-GB"/>
+        </w:rPr>
+      </w:pPr>
+    </w:p>
+    <w:p>
+      <w:pPr>
+        <w:rPr>
+          <w:rFonts w:ascii="Times New Roman" w:hAnsi="Times New Roman" w:cs="Times New Roman"/>
+          <w:b/>
+          <w:bCs/>
+          <w:sz w:val="28"/>
+          <w:szCs w:val="28"/>
+          <w:lang w:val="en-GB"/>
+        </w:rPr>
+      </w:pPr>
+      <w:r>
+        <w:rPr>
+          <w:rFonts w:ascii="Times New Roman" w:hAnsi="Times New Roman" w:cs="Times New Roman"/>
+          <w:b/>
+          <w:bCs/>
+          <w:sz w:val="28"/>
+          <w:szCs w:val="28"/>
+          <w:lang w:val="en-GB"/>
+        </w:rPr>
+        <w:t xml:space="preserve">Slide 9: </w:t>
+      </w:r>
+      <w:r>
+        <w:rPr>
+          <w:rFonts w:ascii="Times New Roman" w:hAnsi="Times New Roman" w:cs="Times New Roman"/>
+          <w:b/>
+          <w:bCs/>
+          <w:sz w:val="28"/>
+          <w:szCs w:val="28"/>
+          <w:lang w:val="en-GB"/>
+        </w:rPr>
+        <w:t>Diagnos</w:t>
+      </w:r>
+      <w:r>
+        <w:rPr>
+          <w:rFonts w:ascii="Times New Roman" w:hAnsi="Times New Roman" w:cs="Times New Roman"/>
+          <w:b/>
+          <w:bCs/>
+          <w:sz w:val="28"/>
+          <w:szCs w:val="28"/>
+          <w:lang w:val="en-GB"/>
+        </w:rPr>
+        <w:t>is</w:t>
+      </w:r>
+      <w:r>
+        <w:rPr>
+          <w:rFonts w:ascii="Times New Roman" w:hAnsi="Times New Roman" w:cs="Times New Roman"/>
+          <w:b/>
+          <w:bCs/>
+          <w:sz w:val="28"/>
+          <w:szCs w:val="28"/>
+          <w:lang w:val="en-GB"/>
+        </w:rPr>
+        <w:t xml:space="preserve"> Flow</w:t>
+      </w:r>
+    </w:p>
+    <w:p>
+      <w:pPr>
+        <w:rPr>
+          <w:rFonts w:ascii="Times New Roman" w:hAnsi="Times New Roman" w:cs="Times New Roman"/>
+          <w:sz w:val="28"/>
+          <w:szCs w:val="28"/>
+          <w:lang w:val="en-GB"/>
+        </w:rPr>
+      </w:pPr>
+      <w:r>
+        <w:rPr>
+          <w:rFonts w:ascii="Times New Roman" w:hAnsi="Times New Roman" w:cs="Times New Roman"/>
+          <w:sz w:val="28"/>
+          <w:szCs w:val="28"/>
+          <w:lang w:val="en-GB"/>
+        </w:rPr>
+        <w:t>The different components of the architecture correspond to the various phases of the diagnostic flow, that is, the sequence of actions intercurring between a fault detection by the board’s sensors and its actual validation and eventual insertion in memory.</w:t>
+      </w:r>
+    </w:p>
+    <w:p>
+      <w:pPr>
+        <w:rPr>
+          <w:rFonts w:ascii="Times New Roman" w:hAnsi="Times New Roman" w:cs="Times New Roman"/>
+          <w:sz w:val="28"/>
+          <w:szCs w:val="28"/>
+          <w:lang w:val="en-GB"/>
+        </w:rPr>
+      </w:pPr>
+      <w:r>
+        <w:rPr>
+          <w:rFonts w:ascii="Times New Roman" w:hAnsi="Times New Roman" w:cs="Times New Roman"/>
+          <w:sz w:val="28"/>
+          <w:szCs w:val="28"/>
+          <w:lang w:val="en-GB"/>
+        </w:rPr>
+        <w:t>As it can be seen in this representation, we selected a modular approach to enhance maintainability.</w:t>
+      </w:r>
+    </w:p>
+    <w:p>
+      <w:pPr>
+        <w:rPr>
+          <w:rFonts w:ascii="Times New Roman" w:hAnsi="Times New Roman" w:cs="Times New Roman"/>
+          <w:sz w:val="28"/>
+          <w:szCs w:val="28"/>
+          <w:lang w:val="en-GB"/>
+        </w:rPr>
+      </w:pPr>
+      <w:r>
+        <w:rPr>
+          <w:rFonts w:ascii="Times New Roman" w:hAnsi="Times New Roman" w:cs="Times New Roman"/>
+          <w:sz w:val="28"/>
+          <w:szCs w:val="28"/>
+          <w:lang w:val="en-GB"/>
+        </w:rPr>
+        <w:t>Circled by a dotted line, you can see the parts that can be managed by the users. Any other component works “behind the scenes” and can only be accessed by a user through predefined APIs.</w:t>
+      </w:r>
+    </w:p>
+    <w:p>
+      <w:pPr>
+        <w:rPr>
+          <w:rFonts w:ascii="Times New Roman" w:hAnsi="Times New Roman" w:cs="Times New Roman"/>
+          <w:sz w:val="28"/>
+          <w:szCs w:val="28"/>
+          <w:lang w:val="en-GB"/>
+        </w:rPr>
+      </w:pPr>
+      <w:r>
+        <w:rPr>
+          <w:rFonts w:ascii="Times New Roman" w:hAnsi="Times New Roman" w:cs="Times New Roman"/>
+          <w:sz w:val="28"/>
+          <w:szCs w:val="28"/>
+          <w:lang w:val="en-GB"/>
+        </w:rPr>
+        <w:t xml:space="preserve">Of all these components, the most important is without a doubt the finite state machine, which, as you can see, pilots the three final components: </w:t>
+      </w:r>
+      <w:r>
+        <w:rPr>
+          <w:rFonts w:ascii="Times New Roman" w:hAnsi="Times New Roman" w:cs="Times New Roman"/>
+          <w:sz w:val="28"/>
+          <w:szCs w:val="28"/>
+          <w:lang w:val="en-GB"/>
+        </w:rPr>
+        <w:t xml:space="preserve">the </w:t>
+      </w:r>
+      <w:r>
+        <w:rPr>
+          <w:rFonts w:ascii="Times New Roman" w:hAnsi="Times New Roman" w:cs="Times New Roman"/>
+          <w:sz w:val="28"/>
+          <w:szCs w:val="28"/>
+          <w:lang w:val="en-GB"/>
+        </w:rPr>
+        <w:t xml:space="preserve">recovery actions, </w:t>
+      </w:r>
+      <w:r>
+        <w:rPr>
+          <w:rFonts w:ascii="Times New Roman" w:hAnsi="Times New Roman" w:cs="Times New Roman"/>
+          <w:sz w:val="28"/>
+          <w:szCs w:val="28"/>
+          <w:lang w:val="en-GB"/>
+        </w:rPr>
+        <w:t xml:space="preserve">the </w:t>
+      </w:r>
+      <w:r>
+        <w:rPr>
+          <w:rFonts w:ascii="Times New Roman" w:hAnsi="Times New Roman" w:cs="Times New Roman"/>
+          <w:sz w:val="28"/>
+          <w:szCs w:val="28"/>
+          <w:lang w:val="en-GB"/>
+        </w:rPr>
+        <w:t>malfunction indicator</w:t>
+      </w:r>
+      <w:r>
+        <w:rPr>
+          <w:rFonts w:ascii="Times New Roman" w:hAnsi="Times New Roman" w:cs="Times New Roman"/>
+          <w:sz w:val="28"/>
+          <w:szCs w:val="28"/>
+          <w:lang w:val="en-GB"/>
+        </w:rPr>
+        <w:t xml:space="preserve"> light</w:t>
+      </w:r>
+      <w:r>
+        <w:rPr>
+          <w:rFonts w:ascii="Times New Roman" w:hAnsi="Times New Roman" w:cs="Times New Roman"/>
+          <w:sz w:val="28"/>
+          <w:szCs w:val="28"/>
+          <w:lang w:val="en-GB"/>
+        </w:rPr>
+        <w:t>, and the error memory.</w:t>
+      </w:r>
+    </w:p>
+    <w:p>
+      <w:pPr>
+        <w:rPr>
+          <w:rFonts w:ascii="Times New Roman" w:hAnsi="Times New Roman" w:cs="Times New Roman"/>
+          <w:color w:val="FF0000"/>
+          <w:sz w:val="28"/>
+          <w:szCs w:val="28"/>
+          <w:lang w:val="en-GB"/>
+        </w:rPr>
+      </w:pPr>
+    </w:p>
+    <w:p>
+      <w:pPr>
+        <w:rPr>
+          <w:rFonts w:ascii="Times New Roman" w:hAnsi="Times New Roman" w:cs="Times New Roman"/>
+          <w:b/>
+          <w:bCs/>
+          <w:sz w:val="28"/>
+          <w:szCs w:val="28"/>
+          <w:lang w:val="en-GB"/>
+        </w:rPr>
+      </w:pPr>
+      <w:r>
+        <w:rPr>
+          <w:rFonts w:ascii="Times New Roman" w:hAnsi="Times New Roman" w:cs="Times New Roman"/>
+          <w:b/>
+          <w:bCs/>
+          <w:sz w:val="28"/>
+          <w:szCs w:val="28"/>
+          <w:lang w:val="en-GB"/>
+        </w:rPr>
+        <w:t>Slide 10: FSM</w:t>
+      </w:r>
+    </w:p>
+    <w:p>
+      <w:pPr>
+        <w:rPr>
+          <w:rFonts w:ascii="Times New Roman" w:hAnsi="Times New Roman" w:cs="Times New Roman"/>
+          <w:sz w:val="28"/>
+          <w:szCs w:val="28"/>
+          <w:lang w:val="en-GB"/>
+        </w:rPr>
+      </w:pPr>
+      <w:r>
+        <w:rPr>
+          <w:rFonts w:ascii="Times New Roman" w:hAnsi="Times New Roman" w:cs="Times New Roman"/>
+          <w:sz w:val="28"/>
+          <w:szCs w:val="28"/>
+          <w:lang w:val="en-GB"/>
+        </w:rPr>
+        <w:t>The automaton, named ADIA from Automatic Diagnostic, plays the crucial role of validating the identified faults and managing the error memory accordingly, all while setting up the MIL and the recovery lines.</w:t>
+      </w:r>
+    </w:p>
+    <w:p>
+      <w:pPr>
+        <w:rPr>
+          <w:rFonts w:ascii="Times New Roman" w:hAnsi="Times New Roman" w:cs="Times New Roman"/>
+          <w:sz w:val="28"/>
+          <w:szCs w:val="28"/>
+          <w:lang w:val="en-GB"/>
+        </w:rPr>
+      </w:pPr>
+      <w:r>
+        <w:rPr>
+          <w:rFonts w:ascii="Times New Roman" w:hAnsi="Times New Roman" w:cs="Times New Roman"/>
+          <w:sz w:val="28"/>
+          <w:szCs w:val="28"/>
+          <w:lang w:val="en-GB"/>
+        </w:rPr>
+        <w:t>Each fault has its own ADIA, which cycles through different states based on the received inputs and the user-defined calibrations.</w:t>
+      </w:r>
+    </w:p>
+    <w:p>
+      <w:pPr>
+        <w:rPr>
+          <w:rFonts w:ascii="Times New Roman" w:hAnsi="Times New Roman" w:cs="Times New Roman"/>
+          <w:sz w:val="28"/>
+          <w:szCs w:val="28"/>
+          <w:lang w:val="en-GB"/>
+        </w:rPr>
+      </w:pPr>
+      <w:r>
+        <w:rPr>
+          <w:rFonts w:ascii="Times New Roman" w:hAnsi="Times New Roman" w:cs="Times New Roman"/>
+          <w:sz w:val="28"/>
+          <w:szCs w:val="28"/>
+          <w:lang w:val="en-GB"/>
+        </w:rPr>
+        <w:lastRenderedPageBreak/>
+        <w:t>The original code was simplified, condensing the multiple types of ADIA into a single, standard-compliant automaton, as you can see from these images. Please note that the actual implementation was not through model-based software but with lower-level code, as reported in the thesis.</w:t>
+      </w:r>
+    </w:p>
+    <w:p>
+      <w:pPr>
+        <w:rPr>
+          <w:rFonts w:ascii="Times New Roman" w:hAnsi="Times New Roman" w:cs="Times New Roman"/>
+          <w:color w:val="FF0000"/>
+          <w:sz w:val="28"/>
+          <w:szCs w:val="28"/>
+          <w:lang w:val="en-GB"/>
+        </w:rPr>
+      </w:pPr>
+    </w:p>
+    <w:p>
+      <w:pPr>
+        <w:rPr>
+          <w:rFonts w:ascii="Times New Roman" w:hAnsi="Times New Roman" w:cs="Times New Roman"/>
+          <w:b/>
+          <w:bCs/>
+          <w:sz w:val="28"/>
+          <w:szCs w:val="28"/>
+          <w:lang w:val="en-GB"/>
+        </w:rPr>
+      </w:pPr>
+      <w:r>
+        <w:rPr>
+          <w:rFonts w:ascii="Times New Roman" w:hAnsi="Times New Roman" w:cs="Times New Roman"/>
+          <w:b/>
+          <w:bCs/>
+          <w:sz w:val="28"/>
+          <w:szCs w:val="28"/>
+          <w:lang w:val="en-GB"/>
+        </w:rPr>
+        <w:t>Slide 1</w:t>
+      </w:r>
+      <w:r>
+        <w:rPr>
+          <w:rFonts w:ascii="Times New Roman" w:hAnsi="Times New Roman" w:cs="Times New Roman"/>
+          <w:b/>
+          <w:bCs/>
+          <w:sz w:val="28"/>
+          <w:szCs w:val="28"/>
+          <w:lang w:val="en-GB"/>
+        </w:rPr>
+        <w:t>1</w:t>
+      </w:r>
+      <w:r>
+        <w:rPr>
+          <w:rFonts w:ascii="Times New Roman" w:hAnsi="Times New Roman" w:cs="Times New Roman"/>
+          <w:b/>
+          <w:bCs/>
+          <w:sz w:val="28"/>
+          <w:szCs w:val="28"/>
+          <w:lang w:val="en-GB"/>
+        </w:rPr>
+        <w:t>: Error Memory &amp; Freeze Frame</w:t>
+      </w:r>
+    </w:p>
+    <w:p>
+      <w:pPr>
+        <w:rPr>
+          <w:rFonts w:ascii="Times New Roman" w:hAnsi="Times New Roman" w:cs="Times New Roman"/>
+          <w:sz w:val="28"/>
+          <w:szCs w:val="28"/>
+          <w:lang w:val="en-GB"/>
+        </w:rPr>
+      </w:pPr>
+      <w:r>
+        <w:rPr>
+          <w:rFonts w:ascii="Times New Roman" w:hAnsi="Times New Roman" w:cs="Times New Roman"/>
+          <w:sz w:val="28"/>
+          <w:szCs w:val="28"/>
+          <w:lang w:val="en-GB"/>
+        </w:rPr>
+        <w:t xml:space="preserve">As said, the ADIA pilots the </w:t>
+      </w:r>
+      <w:r>
+        <w:rPr>
+          <w:rFonts w:ascii="Times New Roman" w:hAnsi="Times New Roman" w:cs="Times New Roman"/>
+          <w:sz w:val="28"/>
+          <w:szCs w:val="28"/>
+          <w:lang w:val="en-GB"/>
+        </w:rPr>
+        <w:t>Error Memory and Freeze Frame (a snapshot of the engine state at the moment of the fault)</w:t>
+      </w:r>
+      <w:r>
+        <w:rPr>
+          <w:rFonts w:ascii="Times New Roman" w:hAnsi="Times New Roman" w:cs="Times New Roman"/>
+          <w:sz w:val="28"/>
+          <w:szCs w:val="28"/>
+          <w:lang w:val="en-GB"/>
+        </w:rPr>
+        <w:t>, both</w:t>
+      </w:r>
+      <w:r>
+        <w:rPr>
+          <w:rFonts w:ascii="Times New Roman" w:hAnsi="Times New Roman" w:cs="Times New Roman"/>
+          <w:sz w:val="28"/>
+          <w:szCs w:val="28"/>
+          <w:lang w:val="en-GB"/>
+        </w:rPr>
+        <w:t xml:space="preserve"> vital components for the OBD, </w:t>
+      </w:r>
+      <w:r>
+        <w:rPr>
+          <w:rFonts w:ascii="Times New Roman" w:hAnsi="Times New Roman" w:cs="Times New Roman"/>
+          <w:sz w:val="28"/>
+          <w:szCs w:val="28"/>
+          <w:lang w:val="en-GB"/>
+        </w:rPr>
+        <w:t>whose</w:t>
+      </w:r>
+      <w:r>
+        <w:rPr>
+          <w:rFonts w:ascii="Times New Roman" w:hAnsi="Times New Roman" w:cs="Times New Roman"/>
+          <w:sz w:val="28"/>
+          <w:szCs w:val="28"/>
+          <w:lang w:val="en-GB"/>
+        </w:rPr>
+        <w:t xml:space="preserve"> behaviours are widely described in the standards.</w:t>
+      </w:r>
+    </w:p>
+    <w:p>
+      <w:pPr>
+        <w:rPr>
+          <w:rFonts w:ascii="Times New Roman" w:hAnsi="Times New Roman" w:cs="Times New Roman"/>
+          <w:sz w:val="28"/>
+          <w:szCs w:val="28"/>
+          <w:lang w:val="en-GB"/>
+        </w:rPr>
+      </w:pPr>
+      <w:r>
+        <w:rPr>
+          <w:rFonts w:ascii="Times New Roman" w:hAnsi="Times New Roman" w:cs="Times New Roman"/>
+          <w:sz w:val="28"/>
+          <w:szCs w:val="28"/>
+          <w:lang w:val="en-GB"/>
+        </w:rPr>
+        <w:t xml:space="preserve">Their contents are essential for the correct functioning of </w:t>
+      </w:r>
+      <w:r>
+        <w:rPr>
+          <w:rFonts w:ascii="Times New Roman" w:hAnsi="Times New Roman" w:cs="Times New Roman"/>
+          <w:sz w:val="28"/>
+          <w:szCs w:val="28"/>
+          <w:lang w:val="en-GB"/>
+        </w:rPr>
+        <w:t xml:space="preserve">the </w:t>
+      </w:r>
+      <w:r>
+        <w:rPr>
+          <w:rFonts w:ascii="Times New Roman" w:hAnsi="Times New Roman" w:cs="Times New Roman"/>
+          <w:sz w:val="28"/>
+          <w:szCs w:val="28"/>
+          <w:lang w:val="en-GB"/>
+        </w:rPr>
+        <w:t>system</w:t>
+      </w:r>
+      <w:r>
+        <w:rPr>
+          <w:rFonts w:ascii="Times New Roman" w:hAnsi="Times New Roman" w:cs="Times New Roman"/>
+          <w:sz w:val="28"/>
+          <w:szCs w:val="28"/>
+          <w:lang w:val="en-GB"/>
+        </w:rPr>
+        <w:t>.</w:t>
+      </w:r>
+    </w:p>
+    <w:p>
+      <w:pPr>
+        <w:rPr>
+          <w:rFonts w:ascii="Times New Roman" w:hAnsi="Times New Roman" w:cs="Times New Roman"/>
+          <w:sz w:val="28"/>
+          <w:szCs w:val="28"/>
+          <w:lang w:val="en-GB"/>
+        </w:rPr>
+      </w:pPr>
+      <w:r>
+        <w:rPr>
+          <w:rFonts w:ascii="Times New Roman" w:hAnsi="Times New Roman" w:cs="Times New Roman"/>
+          <w:sz w:val="28"/>
+          <w:szCs w:val="28"/>
+          <w:lang w:val="en-GB"/>
+        </w:rPr>
+        <w:t>For their implementation, we focused on minimising the data stored in non-volatile memory while ensuring that essential information is retained for effective diagnostics.</w:t>
+      </w:r>
+    </w:p>
+    <w:p>
+      <w:pPr>
+        <w:rPr>
+          <w:rFonts w:ascii="Times New Roman" w:hAnsi="Times New Roman" w:cs="Times New Roman"/>
+          <w:sz w:val="28"/>
+          <w:szCs w:val="28"/>
+          <w:lang w:val="en-GB"/>
+        </w:rPr>
+      </w:pPr>
+      <w:r>
+        <w:rPr>
+          <w:rFonts w:ascii="Times New Roman" w:hAnsi="Times New Roman" w:cs="Times New Roman"/>
+          <w:sz w:val="28"/>
+          <w:szCs w:val="28"/>
+          <w:lang w:val="en-GB"/>
+        </w:rPr>
+        <w:t>Here you can see the direct correlation between the structure for the faults in memory and the associated freeze frames.</w:t>
+      </w:r>
+    </w:p>
+    <w:p>
+      <w:pPr>
+        <w:rPr>
+          <w:rFonts w:ascii="Times New Roman" w:hAnsi="Times New Roman" w:cs="Times New Roman"/>
+          <w:sz w:val="28"/>
+          <w:szCs w:val="28"/>
+          <w:lang w:val="en-GB"/>
+        </w:rPr>
+      </w:pPr>
+      <w:r>
+        <w:rPr>
+          <w:rFonts w:ascii="Times New Roman" w:hAnsi="Times New Roman" w:cs="Times New Roman"/>
+          <w:sz w:val="28"/>
+          <w:szCs w:val="28"/>
+          <w:lang w:val="en-GB"/>
+        </w:rPr>
+        <w:t>The fields of the latter were obtained by combining and pruning the requests of both Euro-VI and China-VI.</w:t>
+      </w:r>
+    </w:p>
+    <w:p>
+      <w:pPr>
+        <w:rPr>
+          <w:rFonts w:ascii="Times New Roman" w:hAnsi="Times New Roman" w:cs="Times New Roman"/>
+          <w:sz w:val="28"/>
+          <w:szCs w:val="28"/>
+          <w:lang w:val="en-GB"/>
+        </w:rPr>
+      </w:pPr>
+    </w:p>
+    <w:p>
+      <w:pPr>
+        <w:rPr>
+          <w:rFonts w:ascii="Times New Roman" w:hAnsi="Times New Roman" w:cs="Times New Roman"/>
+          <w:b/>
+          <w:bCs/>
+          <w:sz w:val="28"/>
+          <w:szCs w:val="28"/>
+          <w:lang w:val="en-GB"/>
+        </w:rPr>
+      </w:pPr>
+      <w:r>
+        <w:rPr>
+          <w:rFonts w:ascii="Times New Roman" w:hAnsi="Times New Roman" w:cs="Times New Roman"/>
+          <w:b/>
+          <w:bCs/>
+          <w:sz w:val="28"/>
+          <w:szCs w:val="28"/>
+          <w:lang w:val="en-GB"/>
+        </w:rPr>
+        <w:t>Slide 1</w:t>
+      </w:r>
+      <w:r>
+        <w:rPr>
+          <w:rFonts w:ascii="Times New Roman" w:hAnsi="Times New Roman" w:cs="Times New Roman"/>
+          <w:b/>
+          <w:bCs/>
+          <w:sz w:val="28"/>
+          <w:szCs w:val="28"/>
+          <w:lang w:val="en-GB"/>
+        </w:rPr>
+        <w:t>2</w:t>
+      </w:r>
+      <w:r>
+        <w:rPr>
+          <w:rFonts w:ascii="Times New Roman" w:hAnsi="Times New Roman" w:cs="Times New Roman"/>
+          <w:b/>
+          <w:bCs/>
+          <w:sz w:val="28"/>
+          <w:szCs w:val="28"/>
+          <w:lang w:val="en-GB"/>
+        </w:rPr>
+        <w:t>: Interfaces</w:t>
+      </w:r>
+    </w:p>
+    <w:p>
+      <w:pPr>
+        <w:rPr>
+          <w:rFonts w:ascii="Times New Roman" w:hAnsi="Times New Roman" w:cs="Times New Roman"/>
+          <w:sz w:val="28"/>
+          <w:szCs w:val="28"/>
+          <w:lang w:val="en-GB"/>
+        </w:rPr>
+      </w:pPr>
+      <w:r>
+        <w:rPr>
+          <w:rFonts w:ascii="Times New Roman" w:hAnsi="Times New Roman" w:cs="Times New Roman"/>
+          <w:sz w:val="28"/>
+          <w:szCs w:val="28"/>
+          <w:lang w:val="en-GB"/>
+        </w:rPr>
+        <w:t xml:space="preserve">To facilitate model-based design, </w:t>
+      </w:r>
+      <w:r>
+        <w:rPr>
+          <w:rFonts w:ascii="Times New Roman" w:hAnsi="Times New Roman" w:cs="Times New Roman"/>
+          <w:sz w:val="28"/>
+          <w:szCs w:val="28"/>
+          <w:lang w:val="en-GB"/>
+        </w:rPr>
+        <w:t xml:space="preserve">besides </w:t>
+      </w:r>
+      <w:r>
+        <w:rPr>
+          <w:rFonts w:ascii="Times New Roman" w:hAnsi="Times New Roman" w:cs="Times New Roman"/>
+          <w:sz w:val="28"/>
+          <w:szCs w:val="28"/>
+          <w:lang w:val="en-GB"/>
+        </w:rPr>
+        <w:t>creat</w:t>
+      </w:r>
+      <w:r>
+        <w:rPr>
+          <w:rFonts w:ascii="Times New Roman" w:hAnsi="Times New Roman" w:cs="Times New Roman"/>
+          <w:sz w:val="28"/>
+          <w:szCs w:val="28"/>
+          <w:lang w:val="en-GB"/>
+        </w:rPr>
+        <w:t xml:space="preserve">ing </w:t>
+      </w:r>
+      <w:r>
+        <w:rPr>
+          <w:rFonts w:ascii="Times New Roman" w:hAnsi="Times New Roman" w:cs="Times New Roman"/>
+          <w:sz w:val="28"/>
+          <w:szCs w:val="28"/>
+          <w:lang w:val="en-GB"/>
+        </w:rPr>
+        <w:t>APIs that are now available as SIMULINK blocks in the company’s library, we developed user-friendly SIMULINK masks to simplify the setup process for the OBD strategy.</w:t>
+      </w:r>
+    </w:p>
+    <w:p>
+      <w:pPr>
+        <w:rPr>
+          <w:rFonts w:ascii="Times New Roman" w:hAnsi="Times New Roman" w:cs="Times New Roman"/>
+          <w:color w:val="FF0000"/>
+          <w:sz w:val="28"/>
+          <w:szCs w:val="28"/>
+          <w:lang w:val="en-GB"/>
+        </w:rPr>
+      </w:pPr>
+    </w:p>
+    <w:p>
+      <w:pPr>
+        <w:rPr>
+          <w:rFonts w:ascii="Times New Roman" w:hAnsi="Times New Roman" w:cs="Times New Roman"/>
+          <w:b/>
+          <w:bCs/>
+          <w:sz w:val="28"/>
+          <w:szCs w:val="28"/>
+          <w:lang w:val="en-GB"/>
+        </w:rPr>
+      </w:pPr>
+      <w:r>
+        <w:rPr>
+          <w:rFonts w:ascii="Times New Roman" w:hAnsi="Times New Roman" w:cs="Times New Roman"/>
+          <w:b/>
+          <w:bCs/>
+          <w:sz w:val="28"/>
+          <w:szCs w:val="28"/>
+          <w:lang w:val="en-GB"/>
+        </w:rPr>
+        <w:t>Slide 13: Video</w:t>
+      </w:r>
+    </w:p>
+    <w:p>
+      <w:pPr>
+        <w:rPr>
+          <w:rFonts w:ascii="Times New Roman" w:hAnsi="Times New Roman" w:cs="Times New Roman"/>
+          <w:sz w:val="28"/>
+          <w:szCs w:val="28"/>
+          <w:lang w:val="en-GB"/>
+        </w:rPr>
+      </w:pPr>
+      <w:r>
+        <w:rPr>
+          <w:rFonts w:ascii="Times New Roman" w:hAnsi="Times New Roman" w:cs="Times New Roman"/>
+          <w:sz w:val="28"/>
+          <w:szCs w:val="28"/>
+          <w:lang w:val="en-GB"/>
+        </w:rPr>
+        <w:t>Now, I would like to show you a short video of the execution of the demo application made to test the final version of the solution.</w:t>
+      </w:r>
+    </w:p>
+    <w:p>
+      <w:pPr>
+        <w:rPr>
+          <w:rFonts w:ascii="Times New Roman" w:hAnsi="Times New Roman" w:cs="Times New Roman"/>
+          <w:sz w:val="28"/>
+          <w:szCs w:val="28"/>
+          <w:lang w:val="en-GB"/>
+        </w:rPr>
+      </w:pPr>
+      <w:r>
+        <w:rPr>
+          <w:rFonts w:ascii="Times New Roman" w:hAnsi="Times New Roman" w:cs="Times New Roman"/>
+          <w:sz w:val="28"/>
+          <w:szCs w:val="28"/>
+          <w:lang w:val="en-GB"/>
+        </w:rPr>
+        <w:t>On the left, you can see the screen of CANape, an analysis tool used to communicate with the board and read and write data directly to it. Inside of this screen, two graphs show the behaviour of the MIL and the internal counter of the chosen fault's ADIA.</w:t>
+      </w:r>
+    </w:p>
+    <w:p>
+      <w:pPr>
+        <w:rPr>
+          <w:rFonts w:ascii="Times New Roman" w:hAnsi="Times New Roman" w:cs="Times New Roman"/>
+          <w:sz w:val="28"/>
+          <w:szCs w:val="28"/>
+          <w:lang w:val="en-GB"/>
+        </w:rPr>
+      </w:pPr>
+      <w:r>
+        <w:rPr>
+          <w:rFonts w:ascii="Times New Roman" w:hAnsi="Times New Roman" w:cs="Times New Roman"/>
+          <w:sz w:val="28"/>
+          <w:szCs w:val="28"/>
+          <w:lang w:val="en-GB"/>
+        </w:rPr>
+        <w:t>Next to the counter graph, you can see a visual representation of the fault-activated recovery lines.</w:t>
+      </w:r>
+    </w:p>
+    <w:p>
+      <w:pPr>
+        <w:rPr>
+          <w:rFonts w:ascii="Times New Roman" w:hAnsi="Times New Roman" w:cs="Times New Roman"/>
+          <w:sz w:val="28"/>
+          <w:szCs w:val="28"/>
+          <w:lang w:val="en-GB"/>
+        </w:rPr>
+      </w:pPr>
+      <w:r>
+        <w:rPr>
+          <w:rFonts w:ascii="Times New Roman" w:hAnsi="Times New Roman" w:cs="Times New Roman"/>
+          <w:sz w:val="28"/>
+          <w:szCs w:val="28"/>
+          <w:lang w:val="en-GB"/>
+        </w:rPr>
+        <w:t>On the right, instead, the breakout box of the board is used to show the MIL status with the red LED and the created fault with the blue one.</w:t>
+      </w:r>
+    </w:p>
+    <w:p>
+      <w:pPr>
+        <w:rPr>
+          <w:rFonts w:ascii="Times New Roman" w:hAnsi="Times New Roman" w:cs="Times New Roman"/>
+          <w:sz w:val="28"/>
+          <w:szCs w:val="28"/>
+          <w:lang w:val="en-GB"/>
+        </w:rPr>
+      </w:pPr>
+      <w:r>
+        <w:rPr>
+          <w:rFonts w:ascii="Times New Roman" w:hAnsi="Times New Roman" w:cs="Times New Roman"/>
+          <w:sz w:val="28"/>
+          <w:szCs w:val="28"/>
+          <w:lang w:val="en-GB"/>
+        </w:rPr>
+        <w:t>The open load fault is created by detaching a pin.</w:t>
+      </w:r>
+    </w:p>
+    <w:p>
+      <w:pPr>
+        <w:rPr>
+          <w:rFonts w:ascii="Times New Roman" w:hAnsi="Times New Roman" w:cs="Times New Roman"/>
+          <w:sz w:val="28"/>
+          <w:szCs w:val="28"/>
+          <w:lang w:val="en-GB"/>
+        </w:rPr>
+      </w:pPr>
+      <w:r>
+        <w:rPr>
+          <w:rFonts w:ascii="Times New Roman" w:hAnsi="Times New Roman" w:cs="Times New Roman"/>
+          <w:sz w:val="28"/>
+          <w:szCs w:val="28"/>
+          <w:lang w:val="en-GB"/>
+        </w:rPr>
+        <w:lastRenderedPageBreak/>
+        <w:t>As you can see, the LED turns off, and the ADIA counter immediately starts to raise as it receives the “open load” fault.</w:t>
+      </w:r>
+    </w:p>
+    <w:p>
+      <w:pPr>
+        <w:rPr>
+          <w:rFonts w:ascii="Times New Roman" w:hAnsi="Times New Roman" w:cs="Times New Roman"/>
+          <w:sz w:val="28"/>
+          <w:szCs w:val="28"/>
+          <w:lang w:val="en-GB"/>
+        </w:rPr>
+      </w:pPr>
+      <w:r>
+        <w:rPr>
+          <w:rFonts w:ascii="Times New Roman" w:hAnsi="Times New Roman" w:cs="Times New Roman"/>
+          <w:sz w:val="28"/>
+          <w:szCs w:val="28"/>
+          <w:lang w:val="en-GB"/>
+        </w:rPr>
+        <w:t>Once the counter reaches the threshold, it stabilises, and the recovery lines are activated. In this case, only the first line was selected.</w:t>
+      </w:r>
+    </w:p>
+    <w:p>
+      <w:pPr>
+        <w:rPr>
+          <w:rFonts w:ascii="Times New Roman" w:hAnsi="Times New Roman" w:cs="Times New Roman"/>
+          <w:sz w:val="28"/>
+          <w:szCs w:val="28"/>
+          <w:lang w:val="en-GB"/>
+        </w:rPr>
+      </w:pPr>
+      <w:r>
+        <w:rPr>
+          <w:rFonts w:ascii="Times New Roman" w:hAnsi="Times New Roman" w:cs="Times New Roman"/>
+          <w:sz w:val="28"/>
+          <w:szCs w:val="28"/>
+          <w:lang w:val="en-GB"/>
+        </w:rPr>
+        <w:t>As a fault is now present in memory, the MIL behaviour changes, showing three peaks rather than one every five seconds.</w:t>
+      </w:r>
+    </w:p>
+    <w:p>
+      <w:pPr>
+        <w:rPr>
+          <w:rFonts w:ascii="Times New Roman" w:hAnsi="Times New Roman" w:cs="Times New Roman"/>
+          <w:sz w:val="28"/>
+          <w:szCs w:val="28"/>
+          <w:lang w:val="en-GB"/>
+        </w:rPr>
+      </w:pPr>
+      <w:r>
+        <w:rPr>
+          <w:rFonts w:ascii="Times New Roman" w:hAnsi="Times New Roman" w:cs="Times New Roman"/>
+          <w:sz w:val="28"/>
+          <w:szCs w:val="28"/>
+          <w:lang w:val="en-GB"/>
+        </w:rPr>
+        <w:t>Once we heal the fault by reconnecting the pin, the ADIA counter begins to fall, and once it reaches zero, the fault is devalidated, the recovery line is turned off, and after a while the MIL behaviour returns to normal.</w:t>
+      </w:r>
+    </w:p>
+    <w:p>
+      <w:pPr>
+        <w:rPr>
+          <w:rFonts w:ascii="Times New Roman" w:hAnsi="Times New Roman" w:cs="Times New Roman"/>
+          <w:b/>
+          <w:bCs/>
+          <w:sz w:val="28"/>
+          <w:szCs w:val="28"/>
+          <w:lang w:val="en-GB"/>
+        </w:rPr>
+      </w:pPr>
+    </w:p>
+    <w:p>
+      <w:pPr>
+        <w:rPr>
+          <w:rFonts w:ascii="Times New Roman" w:hAnsi="Times New Roman" w:cs="Times New Roman"/>
+          <w:b/>
+          <w:bCs/>
+          <w:sz w:val="28"/>
+          <w:szCs w:val="28"/>
+          <w:lang w:val="en-GB"/>
+        </w:rPr>
+      </w:pPr>
+      <w:r>
+        <w:rPr>
+          <w:rFonts w:ascii="Times New Roman" w:hAnsi="Times New Roman" w:cs="Times New Roman"/>
+          <w:b/>
+          <w:bCs/>
+          <w:sz w:val="28"/>
+          <w:szCs w:val="28"/>
+          <w:lang w:val="en-GB"/>
+        </w:rPr>
+        <w:t>Slide 1</w:t>
+      </w:r>
+      <w:r>
+        <w:rPr>
+          <w:rFonts w:ascii="Times New Roman" w:hAnsi="Times New Roman" w:cs="Times New Roman"/>
+          <w:b/>
+          <w:bCs/>
+          <w:sz w:val="28"/>
+          <w:szCs w:val="28"/>
+          <w:lang w:val="en-GB"/>
+        </w:rPr>
+        <w:t>4</w:t>
+      </w:r>
+      <w:r>
+        <w:rPr>
+          <w:rFonts w:ascii="Times New Roman" w:hAnsi="Times New Roman" w:cs="Times New Roman"/>
+          <w:b/>
+          <w:bCs/>
+          <w:sz w:val="28"/>
+          <w:szCs w:val="28"/>
+          <w:lang w:val="en-GB"/>
+        </w:rPr>
+        <w:t>: Work Recap</w:t>
+      </w:r>
+    </w:p>
+    <w:p>
+      <w:pPr>
+        <w:rPr>
+          <w:rFonts w:ascii="Times New Roman" w:hAnsi="Times New Roman" w:cs="Times New Roman"/>
+          <w:sz w:val="28"/>
+          <w:szCs w:val="28"/>
+          <w:lang w:val="en-GB"/>
+        </w:rPr>
+      </w:pPr>
+      <w:r>
+        <w:rPr>
+          <w:rFonts w:ascii="Times New Roman" w:hAnsi="Times New Roman" w:cs="Times New Roman"/>
+          <w:sz w:val="28"/>
+          <w:szCs w:val="28"/>
+          <w:lang w:val="en-GB"/>
+        </w:rPr>
+        <w:t>Before concluding, here is a short summary o</w:t>
+      </w:r>
+      <w:r>
+        <w:rPr>
+          <w:rFonts w:ascii="Times New Roman" w:hAnsi="Times New Roman" w:cs="Times New Roman"/>
+          <w:sz w:val="28"/>
+          <w:szCs w:val="28"/>
+          <w:lang w:val="en-GB"/>
+        </w:rPr>
+        <w:t>f the work done for this thesis</w:t>
       </w:r>
       <w:r>
         <w:rPr>
@@ -763,415 +1980,193 @@
           <w:szCs w:val="28"/>
           <w:lang w:val="en-GB"/>
         </w:rPr>
-        <w:t>The results of our tests were promising. The second test ran for over four days, simulating 6000 ignition cycles and collecting more than 30,000 samples. We observed the expected behavio</w:t>
-      </w:r>
-      <w:r>
-        <w:rPr>
-          <w:rFonts w:ascii="Times New Roman" w:hAnsi="Times New Roman" w:cs="Times New Roman"/>
-          <w:sz w:val="28"/>
-          <w:szCs w:val="28"/>
-          <w:lang w:val="en-GB"/>
-        </w:rPr>
-        <w:t>u</w:t>
-      </w:r>
-      <w:r>
-        <w:rPr>
-          <w:rFonts w:ascii="Times New Roman" w:hAnsi="Times New Roman" w:cs="Times New Roman"/>
-          <w:sz w:val="28"/>
-          <w:szCs w:val="28"/>
-          <w:lang w:val="en-GB"/>
-        </w:rPr>
-        <w:t>r, confirming the integrity of the data stored in memory. The first test also demonstrated correct data retrieval and module selection.</w:t>
-      </w:r>
-    </w:p>
-    <w:p>
-      <w:pPr>
-        <w:rPr>
-          <w:rFonts w:ascii="Times New Roman" w:hAnsi="Times New Roman" w:cs="Times New Roman"/>
-          <w:sz w:val="28"/>
-          <w:szCs w:val="28"/>
-          <w:lang w:val="en-GB"/>
-        </w:rPr>
-      </w:pPr>
-    </w:p>
-    <w:p>
-      <w:pPr>
-        <w:rPr>
-          <w:rFonts w:ascii="Times New Roman" w:hAnsi="Times New Roman" w:cs="Times New Roman"/>
-          <w:sz w:val="28"/>
-          <w:szCs w:val="28"/>
-          <w:lang w:val="en-GB"/>
-        </w:rPr>
-      </w:pPr>
-    </w:p>
-    <w:p>
-      <w:pPr>
-        <w:rPr>
-          <w:rFonts w:ascii="Times New Roman" w:hAnsi="Times New Roman" w:cs="Times New Roman"/>
-          <w:b/>
-          <w:bCs/>
-          <w:sz w:val="28"/>
-          <w:szCs w:val="28"/>
-          <w:lang w:val="en-GB"/>
-        </w:rPr>
-      </w:pPr>
-      <w:r>
-        <w:rPr>
-          <w:rFonts w:ascii="Times New Roman" w:hAnsi="Times New Roman" w:cs="Times New Roman"/>
-          <w:b/>
-          <w:bCs/>
-          <w:sz w:val="28"/>
-          <w:szCs w:val="28"/>
-          <w:lang w:val="en-GB"/>
-        </w:rPr>
-        <w:lastRenderedPageBreak/>
-        <w:t xml:space="preserve">Slide 8: </w:t>
-      </w:r>
-      <w:r>
-        <w:rPr>
-          <w:rFonts w:ascii="Times New Roman" w:hAnsi="Times New Roman" w:cs="Times New Roman"/>
-          <w:b/>
-          <w:bCs/>
-          <w:sz w:val="28"/>
-          <w:szCs w:val="28"/>
-          <w:lang w:val="en-GB"/>
-        </w:rPr>
-        <w:t xml:space="preserve">Diagnostic Requirements </w:t>
-      </w:r>
-    </w:p>
-    <w:p>
-      <w:pPr>
-        <w:rPr>
-          <w:rFonts w:ascii="Times New Roman" w:hAnsi="Times New Roman" w:cs="Times New Roman"/>
-          <w:sz w:val="28"/>
-          <w:szCs w:val="28"/>
-          <w:lang w:val="en-GB"/>
-        </w:rPr>
-      </w:pPr>
-      <w:r>
-        <w:rPr>
-          <w:rFonts w:ascii="Times New Roman" w:hAnsi="Times New Roman" w:cs="Times New Roman"/>
-          <w:sz w:val="28"/>
-          <w:szCs w:val="28"/>
-          <w:lang w:val="en-GB"/>
-        </w:rPr>
-        <w:t>We'll now move on to the thesis' main goal, which is to restructure the on-board diagnostic system to meet the most recent requirements.</w:t>
-      </w:r>
-    </w:p>
-    <w:p>
-      <w:pPr>
-        <w:rPr>
-          <w:rFonts w:ascii="Times New Roman" w:hAnsi="Times New Roman" w:cs="Times New Roman"/>
-          <w:sz w:val="28"/>
-          <w:szCs w:val="28"/>
-          <w:lang w:val="en-GB"/>
-        </w:rPr>
-      </w:pPr>
-      <w:r>
-        <w:rPr>
-          <w:rFonts w:ascii="Times New Roman" w:hAnsi="Times New Roman" w:cs="Times New Roman"/>
-          <w:sz w:val="28"/>
-          <w:szCs w:val="28"/>
-          <w:lang w:val="en-GB"/>
-        </w:rPr>
-        <w:t>At the same time, it was also meant to decrease the system's and its interfaces' complexity for greater maintainability and ease-of-use by future customers. It may also serve as a starting point for future implementations.</w:t>
-      </w:r>
-    </w:p>
-    <w:p>
-      <w:pPr>
-        <w:rPr>
-          <w:rFonts w:ascii="Times New Roman" w:hAnsi="Times New Roman" w:cs="Times New Roman"/>
-          <w:sz w:val="28"/>
-          <w:szCs w:val="28"/>
-          <w:lang w:val="en-GB"/>
-        </w:rPr>
-      </w:pPr>
-      <w:r>
-        <w:rPr>
-          <w:rFonts w:ascii="Times New Roman" w:hAnsi="Times New Roman" w:cs="Times New Roman"/>
-          <w:sz w:val="28"/>
-          <w:szCs w:val="28"/>
-          <w:lang w:val="en-GB"/>
-        </w:rPr>
-        <w:t>The work started with the analysis of the top-of-the-line On-Board Diagnostic standards, like Euro-VI and China-VI, defining the system requirements to subsequently develop the architecture you see here.</w:t>
-      </w:r>
-    </w:p>
-    <w:p>
-      <w:pPr>
-        <w:rPr>
-          <w:rFonts w:ascii="Times New Roman" w:hAnsi="Times New Roman" w:cs="Times New Roman"/>
-          <w:sz w:val="28"/>
-          <w:szCs w:val="28"/>
-          <w:lang w:val="en-GB"/>
-        </w:rPr>
-      </w:pPr>
-    </w:p>
-    <w:p>
-      <w:pPr>
-        <w:rPr>
-          <w:rFonts w:ascii="Times New Roman" w:hAnsi="Times New Roman" w:cs="Times New Roman"/>
-          <w:b/>
-          <w:bCs/>
-          <w:sz w:val="28"/>
-          <w:szCs w:val="28"/>
-          <w:lang w:val="en-GB"/>
-        </w:rPr>
-      </w:pPr>
-      <w:r>
-        <w:rPr>
-          <w:rFonts w:ascii="Times New Roman" w:hAnsi="Times New Roman" w:cs="Times New Roman"/>
-          <w:b/>
-          <w:bCs/>
-          <w:sz w:val="28"/>
-          <w:szCs w:val="28"/>
-          <w:lang w:val="en-GB"/>
-        </w:rPr>
-        <w:t xml:space="preserve">Slide 9: </w:t>
-      </w:r>
-      <w:r>
-        <w:rPr>
-          <w:rFonts w:ascii="Times New Roman" w:hAnsi="Times New Roman" w:cs="Times New Roman"/>
-          <w:b/>
-          <w:bCs/>
-          <w:sz w:val="28"/>
-          <w:szCs w:val="28"/>
-          <w:lang w:val="en-GB"/>
-        </w:rPr>
-        <w:t>Diagnos</w:t>
-      </w:r>
-      <w:r>
-        <w:rPr>
-          <w:rFonts w:ascii="Times New Roman" w:hAnsi="Times New Roman" w:cs="Times New Roman"/>
-          <w:b/>
-          <w:bCs/>
-          <w:sz w:val="28"/>
-          <w:szCs w:val="28"/>
-          <w:lang w:val="en-GB"/>
-        </w:rPr>
-        <w:t>is</w:t>
-      </w:r>
-      <w:r>
-        <w:rPr>
-          <w:rFonts w:ascii="Times New Roman" w:hAnsi="Times New Roman" w:cs="Times New Roman"/>
-          <w:b/>
-          <w:bCs/>
-          <w:sz w:val="28"/>
-          <w:szCs w:val="28"/>
-          <w:lang w:val="en-GB"/>
-        </w:rPr>
-        <w:t xml:space="preserve"> Flow</w:t>
-      </w:r>
-    </w:p>
-    <w:p>
-      <w:pPr>
-        <w:rPr>
-          <w:rFonts w:ascii="Times New Roman" w:hAnsi="Times New Roman" w:cs="Times New Roman"/>
-          <w:sz w:val="28"/>
-          <w:szCs w:val="28"/>
-          <w:lang w:val="en-GB"/>
-        </w:rPr>
-      </w:pPr>
-      <w:r>
-        <w:rPr>
-          <w:rFonts w:ascii="Times New Roman" w:hAnsi="Times New Roman" w:cs="Times New Roman"/>
-          <w:sz w:val="28"/>
-          <w:szCs w:val="28"/>
-          <w:lang w:val="en-GB"/>
-        </w:rPr>
-        <w:t>The different components of the architecture correspond to the various phases of the diagnostic flow, that is, the sequence of actions intercurring between a fault detection thanks to the board’s sensors and its actual validation and eventual insertion in the error memory.</w:t>
-      </w:r>
-    </w:p>
-    <w:p>
-      <w:pPr>
-        <w:rPr>
-          <w:rFonts w:ascii="Times New Roman" w:hAnsi="Times New Roman" w:cs="Times New Roman"/>
-          <w:sz w:val="28"/>
-          <w:szCs w:val="28"/>
-          <w:lang w:val="en-GB"/>
-        </w:rPr>
-      </w:pPr>
-      <w:r>
-        <w:rPr>
-          <w:rFonts w:ascii="Times New Roman" w:hAnsi="Times New Roman" w:cs="Times New Roman"/>
-          <w:sz w:val="28"/>
-          <w:szCs w:val="28"/>
-          <w:lang w:val="en-GB"/>
-        </w:rPr>
-        <w:t>As it can be seen in this representation, we selected a modular approach to enhance maintainability.</w:t>
-      </w:r>
-    </w:p>
-    <w:p>
-      <w:pPr>
-        <w:rPr>
-          <w:rFonts w:ascii="Times New Roman" w:hAnsi="Times New Roman" w:cs="Times New Roman"/>
-          <w:sz w:val="28"/>
-          <w:szCs w:val="28"/>
-          <w:lang w:val="en-GB"/>
-        </w:rPr>
-      </w:pPr>
-      <w:r>
-        <w:rPr>
-          <w:rFonts w:ascii="Times New Roman" w:hAnsi="Times New Roman" w:cs="Times New Roman"/>
-          <w:sz w:val="28"/>
-          <w:szCs w:val="28"/>
-          <w:lang w:val="en-GB"/>
-        </w:rPr>
-        <w:t>Circled by a dotted line, you can see the parts that can be managed by the users. Any other component works “behind the scenes” and can only be accessed by a user through predefined APIs.</w:t>
-      </w:r>
-    </w:p>
-    <w:p>
-      <w:pPr>
-        <w:rPr>
-          <w:rFonts w:ascii="Times New Roman" w:hAnsi="Times New Roman" w:cs="Times New Roman"/>
-          <w:sz w:val="28"/>
-          <w:szCs w:val="28"/>
-          <w:lang w:val="en-GB"/>
-        </w:rPr>
-      </w:pPr>
-      <w:r>
-        <w:rPr>
-          <w:rFonts w:ascii="Times New Roman" w:hAnsi="Times New Roman" w:cs="Times New Roman"/>
-          <w:sz w:val="28"/>
-          <w:szCs w:val="28"/>
-          <w:lang w:val="en-GB"/>
-        </w:rPr>
-        <w:t>Of all these components, the most important is without a doubt the finite state machine, which, as you can see, pilots the three final components.</w:t>
-      </w:r>
-    </w:p>
-    <w:p>
-      <w:pPr>
-        <w:rPr>
-          <w:rFonts w:ascii="Times New Roman" w:hAnsi="Times New Roman" w:cs="Times New Roman"/>
-          <w:color w:val="FF0000"/>
-          <w:sz w:val="28"/>
-          <w:szCs w:val="28"/>
-          <w:lang w:val="en-GB"/>
-        </w:rPr>
-      </w:pPr>
-    </w:p>
-    <w:p>
-      <w:pPr>
-        <w:rPr>
-          <w:rFonts w:ascii="Times New Roman" w:hAnsi="Times New Roman" w:cs="Times New Roman"/>
-          <w:b/>
-          <w:bCs/>
-          <w:sz w:val="28"/>
-          <w:szCs w:val="28"/>
-          <w:lang w:val="en-GB"/>
-        </w:rPr>
-      </w:pPr>
-      <w:r>
-        <w:rPr>
-          <w:rFonts w:ascii="Times New Roman" w:hAnsi="Times New Roman" w:cs="Times New Roman"/>
-          <w:b/>
-          <w:bCs/>
-          <w:sz w:val="28"/>
-          <w:szCs w:val="28"/>
-          <w:lang w:val="en-GB"/>
-        </w:rPr>
-        <w:t>Slide 10: FSM</w:t>
-      </w:r>
-    </w:p>
-    <w:p>
-      <w:pPr>
-        <w:rPr>
-          <w:rFonts w:ascii="Times New Roman" w:hAnsi="Times New Roman" w:cs="Times New Roman"/>
-          <w:sz w:val="28"/>
-          <w:szCs w:val="28"/>
-          <w:lang w:val="en-GB"/>
-        </w:rPr>
-      </w:pPr>
-      <w:r>
-        <w:rPr>
-          <w:rFonts w:ascii="Times New Roman" w:hAnsi="Times New Roman" w:cs="Times New Roman"/>
-          <w:sz w:val="28"/>
-          <w:szCs w:val="28"/>
-          <w:lang w:val="en-GB"/>
-        </w:rPr>
-        <w:t>The automaton, named ADIA from Automatic Diagnostic, plays the crucial role of validating the identified faults and managing the error memory accordingly, all while setting up the MIL and the recovery lines.</w:t>
-      </w:r>
-    </w:p>
-    <w:p>
-      <w:pPr>
-        <w:rPr>
-          <w:rFonts w:ascii="Times New Roman" w:hAnsi="Times New Roman" w:cs="Times New Roman"/>
-          <w:sz w:val="28"/>
-          <w:szCs w:val="28"/>
-          <w:lang w:val="en-GB"/>
-        </w:rPr>
-      </w:pPr>
-      <w:r>
-        <w:rPr>
-          <w:rFonts w:ascii="Times New Roman" w:hAnsi="Times New Roman" w:cs="Times New Roman"/>
-          <w:sz w:val="28"/>
-          <w:szCs w:val="28"/>
-          <w:lang w:val="en-GB"/>
-        </w:rPr>
-        <w:t>Each fault has its own ADIA, which cycles through different states based on the received inputs and the user-defined calibrations.</w:t>
-      </w:r>
-    </w:p>
-    <w:p>
-      <w:pPr>
-        <w:rPr>
-          <w:rFonts w:ascii="Times New Roman" w:hAnsi="Times New Roman" w:cs="Times New Roman"/>
-          <w:sz w:val="28"/>
-          <w:szCs w:val="28"/>
-          <w:lang w:val="en-GB"/>
-        </w:rPr>
-      </w:pPr>
-      <w:r>
-        <w:rPr>
-          <w:rFonts w:ascii="Times New Roman" w:hAnsi="Times New Roman" w:cs="Times New Roman"/>
-          <w:sz w:val="28"/>
-          <w:szCs w:val="28"/>
-          <w:lang w:val="en-GB"/>
-        </w:rPr>
-        <w:t>The original code was simplified, condensing the multiple types of ADIA into a single, standard-compliant automaton, as you can see from these images. Please note that the actual implementation was not implemented through model-based software but with lower-level code, as reported in the thesis.</w:t>
-      </w:r>
-    </w:p>
-    <w:p>
-      <w:pPr>
-        <w:rPr>
-          <w:rFonts w:ascii="Times New Roman" w:hAnsi="Times New Roman" w:cs="Times New Roman"/>
-          <w:color w:val="FF0000"/>
-          <w:sz w:val="28"/>
-          <w:szCs w:val="28"/>
-          <w:lang w:val="en-GB"/>
-        </w:rPr>
-      </w:pPr>
-    </w:p>
-    <w:p>
-      <w:pPr>
-        <w:rPr>
-          <w:rFonts w:ascii="Times New Roman" w:hAnsi="Times New Roman" w:cs="Times New Roman"/>
-          <w:color w:val="FF0000"/>
-          <w:sz w:val="28"/>
-          <w:szCs w:val="28"/>
-          <w:lang w:val="en-GB"/>
-        </w:rPr>
-      </w:pPr>
-    </w:p>
-    <w:p>
-      <w:pPr>
-        <w:rPr>
-          <w:rFonts w:ascii="Times New Roman" w:hAnsi="Times New Roman" w:cs="Times New Roman"/>
-          <w:b/>
-          <w:bCs/>
-          <w:sz w:val="28"/>
-          <w:szCs w:val="28"/>
-          <w:lang w:val="en-GB"/>
-        </w:rPr>
-      </w:pPr>
-      <w:r>
-        <w:rPr>
-          <w:rFonts w:ascii="Times New Roman" w:hAnsi="Times New Roman" w:cs="Times New Roman"/>
-          <w:b/>
-          <w:bCs/>
-          <w:sz w:val="28"/>
-          <w:szCs w:val="28"/>
-          <w:lang w:val="en-GB"/>
-        </w:rPr>
-        <w:lastRenderedPageBreak/>
+        <w:t xml:space="preserve">First, </w:t>
+      </w:r>
+      <w:r>
+        <w:rPr>
+          <w:rFonts w:ascii="Times New Roman" w:hAnsi="Times New Roman" w:cs="Times New Roman"/>
+          <w:sz w:val="28"/>
+          <w:szCs w:val="28"/>
+          <w:lang w:val="en-GB"/>
+        </w:rPr>
+        <w:t>we</w:t>
+      </w:r>
+      <w:r>
+        <w:rPr>
+          <w:rFonts w:ascii="Times New Roman" w:hAnsi="Times New Roman" w:cs="Times New Roman"/>
+          <w:sz w:val="28"/>
+          <w:szCs w:val="28"/>
+          <w:lang w:val="en-GB"/>
+        </w:rPr>
+        <w:t xml:space="preserve"> </w:t>
+      </w:r>
+      <w:r>
+        <w:rPr>
+          <w:rFonts w:ascii="Times New Roman" w:hAnsi="Times New Roman" w:cs="Times New Roman"/>
+          <w:sz w:val="28"/>
+          <w:szCs w:val="28"/>
+          <w:lang w:val="en-GB"/>
+        </w:rPr>
+        <w:t>analysed</w:t>
+      </w:r>
+      <w:r>
+        <w:rPr>
+          <w:rFonts w:ascii="Times New Roman" w:hAnsi="Times New Roman" w:cs="Times New Roman"/>
+          <w:sz w:val="28"/>
+          <w:szCs w:val="28"/>
+          <w:lang w:val="en-GB"/>
+        </w:rPr>
+        <w:t xml:space="preserve"> pre-existing code and implemented a new strategy, </w:t>
+      </w:r>
+      <w:r>
+        <w:rPr>
+          <w:rFonts w:ascii="Times New Roman" w:hAnsi="Times New Roman" w:cs="Times New Roman"/>
+          <w:sz w:val="28"/>
+          <w:szCs w:val="28"/>
+          <w:lang w:val="en-GB"/>
+        </w:rPr>
+        <w:t xml:space="preserve">using HIL testing to </w:t>
+      </w:r>
+      <w:r>
+        <w:rPr>
+          <w:rFonts w:ascii="Times New Roman" w:hAnsi="Times New Roman" w:cs="Times New Roman"/>
+          <w:sz w:val="28"/>
+          <w:szCs w:val="28"/>
+          <w:lang w:val="en-GB"/>
+        </w:rPr>
+        <w:t>tune the designed solution</w:t>
+      </w:r>
+      <w:r>
+        <w:rPr>
+          <w:rFonts w:ascii="Times New Roman" w:hAnsi="Times New Roman" w:cs="Times New Roman"/>
+          <w:sz w:val="28"/>
+          <w:szCs w:val="28"/>
+          <w:lang w:val="en-GB"/>
+        </w:rPr>
+        <w:t xml:space="preserve">. </w:t>
+      </w:r>
+    </w:p>
+    <w:p>
+      <w:pPr>
+        <w:rPr>
+          <w:rFonts w:ascii="Times New Roman" w:hAnsi="Times New Roman" w:cs="Times New Roman"/>
+          <w:sz w:val="28"/>
+          <w:szCs w:val="28"/>
+          <w:lang w:val="en-GB"/>
+        </w:rPr>
+      </w:pPr>
+      <w:r>
+        <w:rPr>
+          <w:rFonts w:ascii="Times New Roman" w:hAnsi="Times New Roman" w:cs="Times New Roman"/>
+          <w:sz w:val="28"/>
+          <w:szCs w:val="28"/>
+          <w:lang w:val="en-GB"/>
+        </w:rPr>
+        <w:t>In the s</w:t>
+      </w:r>
+      <w:r>
+        <w:rPr>
+          <w:rFonts w:ascii="Times New Roman" w:hAnsi="Times New Roman" w:cs="Times New Roman"/>
+          <w:sz w:val="28"/>
+          <w:szCs w:val="28"/>
+          <w:lang w:val="en-GB"/>
+        </w:rPr>
+        <w:t>econd</w:t>
+      </w:r>
+      <w:r>
+        <w:rPr>
+          <w:rFonts w:ascii="Times New Roman" w:hAnsi="Times New Roman" w:cs="Times New Roman"/>
+          <w:sz w:val="28"/>
+          <w:szCs w:val="28"/>
+          <w:lang w:val="en-GB"/>
+        </w:rPr>
+        <w:t xml:space="preserve"> part</w:t>
+      </w:r>
+      <w:r>
+        <w:rPr>
+          <w:rFonts w:ascii="Times New Roman" w:hAnsi="Times New Roman" w:cs="Times New Roman"/>
+          <w:sz w:val="28"/>
+          <w:szCs w:val="28"/>
+          <w:lang w:val="en-GB"/>
+        </w:rPr>
+        <w:t xml:space="preserve">, </w:t>
+      </w:r>
+      <w:r>
+        <w:rPr>
+          <w:rFonts w:ascii="Times New Roman" w:hAnsi="Times New Roman" w:cs="Times New Roman"/>
+          <w:sz w:val="28"/>
+          <w:szCs w:val="28"/>
+          <w:lang w:val="en-GB"/>
+        </w:rPr>
+        <w:t>we</w:t>
+      </w:r>
+      <w:r>
+        <w:rPr>
+          <w:rFonts w:ascii="Times New Roman" w:hAnsi="Times New Roman" w:cs="Times New Roman"/>
+          <w:sz w:val="28"/>
+          <w:szCs w:val="28"/>
+          <w:lang w:val="en-GB"/>
+        </w:rPr>
+        <w:t xml:space="preserve"> </w:t>
+      </w:r>
+      <w:r>
+        <w:rPr>
+          <w:rFonts w:ascii="Times New Roman" w:hAnsi="Times New Roman" w:cs="Times New Roman"/>
+          <w:sz w:val="28"/>
+          <w:szCs w:val="28"/>
+          <w:lang w:val="en-GB"/>
+        </w:rPr>
+        <w:t xml:space="preserve">started with the analysis of </w:t>
+      </w:r>
+      <w:r>
+        <w:rPr>
+          <w:rFonts w:ascii="Times New Roman" w:hAnsi="Times New Roman" w:cs="Times New Roman"/>
+          <w:sz w:val="28"/>
+          <w:szCs w:val="28"/>
+          <w:lang w:val="en-GB"/>
+        </w:rPr>
+        <w:t xml:space="preserve">the current standards to design and implement each component of a new OBD strategy, </w:t>
+      </w:r>
+      <w:r>
+        <w:rPr>
+          <w:rFonts w:ascii="Times New Roman" w:hAnsi="Times New Roman" w:cs="Times New Roman"/>
+          <w:sz w:val="28"/>
+          <w:szCs w:val="28"/>
+          <w:lang w:val="en-GB"/>
+        </w:rPr>
+        <w:t>performing both integration and system testing, and producing useful interfaces for the users to interact with the system.</w:t>
+      </w:r>
+    </w:p>
+    <w:p>
+      <w:pPr>
+        <w:rPr>
+          <w:rFonts w:ascii="Times New Roman" w:hAnsi="Times New Roman" w:cs="Times New Roman"/>
+          <w:sz w:val="28"/>
+          <w:szCs w:val="28"/>
+          <w:lang w:val="en-GB"/>
+        </w:rPr>
+      </w:pPr>
+    </w:p>
+    <w:p>
+      <w:pPr>
+        <w:rPr>
+          <w:rFonts w:ascii="Times New Roman" w:hAnsi="Times New Roman" w:cs="Times New Roman"/>
+          <w:b/>
+          <w:bCs/>
+          <w:sz w:val="28"/>
+          <w:szCs w:val="28"/>
+          <w:lang w:val="en-GB"/>
+        </w:rPr>
+      </w:pPr>
+      <w:r>
+        <w:rPr>
+          <w:rFonts w:ascii="Times New Roman" w:hAnsi="Times New Roman" w:cs="Times New Roman"/>
+          <w:b/>
+          <w:bCs/>
+          <w:sz w:val="28"/>
+          <w:szCs w:val="28"/>
+          <w:lang w:val="en-GB"/>
+        </w:rPr>
         <w:t>Slide 1</w:t>
       </w:r>
       <w:r>
@@ -1183,768 +2178,6 @@
           <w:szCs w:val="28"/>
           <w:lang w:val="en-GB"/>
         </w:rPr>
-        <w:t>1</w:t>
-      </w:r>
-      <w:r>
-        <w:rPr>
-          <w:rFonts w:ascii="Times New Roman" w:hAnsi="Times New Roman" w:cs="Times New Roman"/>
-          <w:b/>
-          <w:bCs/>
-          <w:sz w:val="28"/>
-          <w:szCs w:val="28"/>
-          <w:lang w:val="en-GB"/>
-        </w:rPr>
-        <w:t>: Error Memory &amp; Freeze Frame</w:t>
-      </w:r>
-    </w:p>
-    <w:p>
-      <w:pPr>
-        <w:rPr>
-          <w:rFonts w:ascii="Times New Roman" w:hAnsi="Times New Roman" w:cs="Times New Roman"/>
-          <w:sz w:val="28"/>
-          <w:szCs w:val="28"/>
-          <w:lang w:val="en-GB"/>
-        </w:rPr>
-      </w:pPr>
-      <w:r>
-        <w:rPr>
-          <w:rFonts w:ascii="Times New Roman" w:hAnsi="Times New Roman" w:cs="Times New Roman"/>
-          <w:sz w:val="28"/>
-          <w:szCs w:val="28"/>
-          <w:lang w:val="en-GB"/>
-        </w:rPr>
-        <w:t xml:space="preserve">As said, the ADIA pilots the </w:t>
-      </w:r>
-      <w:r>
-        <w:rPr>
-          <w:rFonts w:ascii="Times New Roman" w:hAnsi="Times New Roman" w:cs="Times New Roman"/>
-          <w:sz w:val="28"/>
-          <w:szCs w:val="28"/>
-          <w:lang w:val="en-GB"/>
-        </w:rPr>
-        <w:t xml:space="preserve">Error Memory and Freeze Frame (a snapshot of the engine state </w:t>
-      </w:r>
-      <w:proofErr w:type="gramStart"/>
-      <w:r>
-        <w:rPr>
-          <w:rFonts w:ascii="Times New Roman" w:hAnsi="Times New Roman" w:cs="Times New Roman"/>
-          <w:sz w:val="28"/>
-          <w:szCs w:val="28"/>
-          <w:lang w:val="en-GB"/>
-        </w:rPr>
-        <w:t>at the moment</w:t>
-      </w:r>
-      <w:proofErr w:type="gramEnd"/>
-      <w:r>
-        <w:rPr>
-          <w:rFonts w:ascii="Times New Roman" w:hAnsi="Times New Roman" w:cs="Times New Roman"/>
-          <w:sz w:val="28"/>
-          <w:szCs w:val="28"/>
-          <w:lang w:val="en-GB"/>
-        </w:rPr>
-        <w:t xml:space="preserve"> of the fault)</w:t>
-      </w:r>
-      <w:r>
-        <w:rPr>
-          <w:rFonts w:ascii="Times New Roman" w:hAnsi="Times New Roman" w:cs="Times New Roman"/>
-          <w:sz w:val="28"/>
-          <w:szCs w:val="28"/>
-          <w:lang w:val="en-GB"/>
-        </w:rPr>
-        <w:t>, both</w:t>
-      </w:r>
-      <w:r>
-        <w:rPr>
-          <w:rFonts w:ascii="Times New Roman" w:hAnsi="Times New Roman" w:cs="Times New Roman"/>
-          <w:sz w:val="28"/>
-          <w:szCs w:val="28"/>
-          <w:lang w:val="en-GB"/>
-        </w:rPr>
-        <w:t xml:space="preserve"> vital components for the OBD, </w:t>
-      </w:r>
-      <w:r>
-        <w:rPr>
-          <w:rFonts w:ascii="Times New Roman" w:hAnsi="Times New Roman" w:cs="Times New Roman"/>
-          <w:sz w:val="28"/>
-          <w:szCs w:val="28"/>
-          <w:lang w:val="en-GB"/>
-        </w:rPr>
-        <w:t>whose</w:t>
-      </w:r>
-      <w:r>
-        <w:rPr>
-          <w:rFonts w:ascii="Times New Roman" w:hAnsi="Times New Roman" w:cs="Times New Roman"/>
-          <w:sz w:val="28"/>
-          <w:szCs w:val="28"/>
-          <w:lang w:val="en-GB"/>
-        </w:rPr>
-        <w:t xml:space="preserve"> behaviours are widely described in the standards.</w:t>
-      </w:r>
-    </w:p>
-    <w:p>
-      <w:pPr>
-        <w:rPr>
-          <w:rFonts w:ascii="Times New Roman" w:hAnsi="Times New Roman" w:cs="Times New Roman"/>
-          <w:sz w:val="28"/>
-          <w:szCs w:val="28"/>
-          <w:lang w:val="en-GB"/>
-        </w:rPr>
-      </w:pPr>
-      <w:r>
-        <w:rPr>
-          <w:rFonts w:ascii="Times New Roman" w:hAnsi="Times New Roman" w:cs="Times New Roman"/>
-          <w:sz w:val="28"/>
-          <w:szCs w:val="28"/>
-          <w:lang w:val="en-GB"/>
-        </w:rPr>
-        <w:t>Their contents are essential for the correct functioning of the MIL and other components.</w:t>
-      </w:r>
-    </w:p>
-    <w:p>
-      <w:pPr>
-        <w:rPr>
-          <w:rFonts w:ascii="Times New Roman" w:hAnsi="Times New Roman" w:cs="Times New Roman"/>
-          <w:sz w:val="28"/>
-          <w:szCs w:val="28"/>
-          <w:lang w:val="en-GB"/>
-        </w:rPr>
-      </w:pPr>
-      <w:r>
-        <w:rPr>
-          <w:rFonts w:ascii="Times New Roman" w:hAnsi="Times New Roman" w:cs="Times New Roman"/>
-          <w:sz w:val="28"/>
-          <w:szCs w:val="28"/>
-          <w:lang w:val="en-GB"/>
-        </w:rPr>
-        <w:t>For their implementation, we focused on minimising the data stored in non-volatile memory while ensuring that essential information is retained for effective diagnostics.</w:t>
-      </w:r>
-    </w:p>
-    <w:p>
-      <w:pPr>
-        <w:rPr>
-          <w:rFonts w:ascii="Times New Roman" w:hAnsi="Times New Roman" w:cs="Times New Roman"/>
-          <w:sz w:val="28"/>
-          <w:szCs w:val="28"/>
-          <w:lang w:val="en-GB"/>
-        </w:rPr>
-      </w:pPr>
-      <w:r>
-        <w:rPr>
-          <w:rFonts w:ascii="Times New Roman" w:hAnsi="Times New Roman" w:cs="Times New Roman"/>
-          <w:sz w:val="28"/>
-          <w:szCs w:val="28"/>
-          <w:lang w:val="en-GB"/>
-        </w:rPr>
-        <w:t>Here you can see the direct correlation between the structure for the faults in memory and the associated freeze frames.</w:t>
-      </w:r>
-    </w:p>
-    <w:p>
-      <w:pPr>
-        <w:rPr>
-          <w:rFonts w:ascii="Times New Roman" w:hAnsi="Times New Roman" w:cs="Times New Roman"/>
-          <w:sz w:val="28"/>
-          <w:szCs w:val="28"/>
-          <w:lang w:val="en-GB"/>
-        </w:rPr>
-      </w:pPr>
-      <w:r>
-        <w:rPr>
-          <w:rFonts w:ascii="Times New Roman" w:hAnsi="Times New Roman" w:cs="Times New Roman"/>
-          <w:sz w:val="28"/>
-          <w:szCs w:val="28"/>
-          <w:lang w:val="en-GB"/>
-        </w:rPr>
-        <w:t>The fields of the latter were obtained by combining and pruning the requests of both Euro-VI and China-VI.</w:t>
-      </w:r>
-    </w:p>
-    <w:p>
-      <w:pPr>
-        <w:rPr>
-          <w:rFonts w:ascii="Times New Roman" w:hAnsi="Times New Roman" w:cs="Times New Roman"/>
-          <w:sz w:val="28"/>
-          <w:szCs w:val="28"/>
-          <w:lang w:val="en-GB"/>
-        </w:rPr>
-      </w:pPr>
-    </w:p>
-    <w:p>
-      <w:pPr>
-        <w:rPr>
-          <w:rFonts w:ascii="Times New Roman" w:hAnsi="Times New Roman" w:cs="Times New Roman"/>
-          <w:b/>
-          <w:bCs/>
-          <w:sz w:val="28"/>
-          <w:szCs w:val="28"/>
-          <w:lang w:val="en-GB"/>
-        </w:rPr>
-      </w:pPr>
-      <w:r>
-        <w:rPr>
-          <w:rFonts w:ascii="Times New Roman" w:hAnsi="Times New Roman" w:cs="Times New Roman"/>
-          <w:b/>
-          <w:bCs/>
-          <w:sz w:val="28"/>
-          <w:szCs w:val="28"/>
-          <w:lang w:val="en-GB"/>
-        </w:rPr>
-        <w:t>Slide 1</w:t>
-      </w:r>
-      <w:r>
-        <w:rPr>
-          <w:rFonts w:ascii="Times New Roman" w:hAnsi="Times New Roman" w:cs="Times New Roman"/>
-          <w:b/>
-          <w:bCs/>
-          <w:sz w:val="28"/>
-          <w:szCs w:val="28"/>
-          <w:lang w:val="en-GB"/>
-        </w:rPr>
-        <w:t>2</w:t>
-      </w:r>
-      <w:r>
-        <w:rPr>
-          <w:rFonts w:ascii="Times New Roman" w:hAnsi="Times New Roman" w:cs="Times New Roman"/>
-          <w:b/>
-          <w:bCs/>
-          <w:sz w:val="28"/>
-          <w:szCs w:val="28"/>
-          <w:lang w:val="en-GB"/>
-        </w:rPr>
-        <w:t>: Interfaces</w:t>
-      </w:r>
-    </w:p>
-    <w:p>
-      <w:pPr>
-        <w:rPr>
-          <w:rFonts w:ascii="Times New Roman" w:hAnsi="Times New Roman" w:cs="Times New Roman"/>
-          <w:sz w:val="28"/>
-          <w:szCs w:val="28"/>
-          <w:lang w:val="en-GB"/>
-        </w:rPr>
-      </w:pPr>
-      <w:r>
-        <w:rPr>
-          <w:rFonts w:ascii="Times New Roman" w:hAnsi="Times New Roman" w:cs="Times New Roman"/>
-          <w:sz w:val="28"/>
-          <w:szCs w:val="28"/>
-          <w:lang w:val="en-GB"/>
-        </w:rPr>
-        <w:t>To facilitate model-based design, we created APIs that are now available as SIMULINK blocks in the company’s library. Additionally, we developed user-friendly SIMULINK masks to simplify the setup process for the OBD strategy.</w:t>
-      </w:r>
-    </w:p>
-    <w:p>
-      <w:pPr>
-        <w:rPr>
-          <w:rFonts w:ascii="Times New Roman" w:hAnsi="Times New Roman" w:cs="Times New Roman"/>
-          <w:color w:val="FF0000"/>
-          <w:sz w:val="28"/>
-          <w:szCs w:val="28"/>
-          <w:lang w:val="en-GB"/>
-        </w:rPr>
-      </w:pPr>
-    </w:p>
-    <w:p>
-      <w:pPr>
-        <w:rPr>
-          <w:rFonts w:ascii="Times New Roman" w:hAnsi="Times New Roman" w:cs="Times New Roman"/>
-          <w:b/>
-          <w:bCs/>
-          <w:sz w:val="28"/>
-          <w:szCs w:val="28"/>
-          <w:lang w:val="en-GB"/>
-        </w:rPr>
-      </w:pPr>
-      <w:r>
-        <w:rPr>
-          <w:rFonts w:ascii="Times New Roman" w:hAnsi="Times New Roman" w:cs="Times New Roman"/>
-          <w:b/>
-          <w:bCs/>
-          <w:sz w:val="28"/>
-          <w:szCs w:val="28"/>
-          <w:lang w:val="en-GB"/>
-        </w:rPr>
-        <w:t>Slide 13: Video</w:t>
-      </w:r>
-    </w:p>
-    <w:p>
-      <w:pPr>
-        <w:rPr>
-          <w:rFonts w:ascii="Times New Roman" w:hAnsi="Times New Roman" w:cs="Times New Roman"/>
-          <w:sz w:val="28"/>
-          <w:szCs w:val="28"/>
-          <w:lang w:val="en-GB"/>
-        </w:rPr>
-      </w:pPr>
-      <w:r>
-        <w:rPr>
-          <w:rFonts w:ascii="Times New Roman" w:hAnsi="Times New Roman" w:cs="Times New Roman"/>
-          <w:sz w:val="28"/>
-          <w:szCs w:val="28"/>
-          <w:lang w:val="en-GB"/>
-        </w:rPr>
-        <w:t>Now, I would like to show you a short video of the execution of the demo application made to test the final version of the solution.</w:t>
-      </w:r>
-    </w:p>
-    <w:p>
-      <w:pPr>
-        <w:rPr>
-          <w:rFonts w:ascii="Times New Roman" w:hAnsi="Times New Roman" w:cs="Times New Roman"/>
-          <w:sz w:val="28"/>
-          <w:szCs w:val="28"/>
-          <w:lang w:val="en-GB"/>
-        </w:rPr>
-      </w:pPr>
-      <w:r>
-        <w:rPr>
-          <w:rFonts w:ascii="Times New Roman" w:hAnsi="Times New Roman" w:cs="Times New Roman"/>
-          <w:sz w:val="28"/>
-          <w:szCs w:val="28"/>
-          <w:lang w:val="en-GB"/>
-        </w:rPr>
-        <w:t>On the left, you can see the screen of CANape, an analysis tool used to communicate with the board and read and write data directly to it. Inside of this screen, two graphs show the behaviour of the MIL and the internal counter of the chosen fault's ADIA.</w:t>
-      </w:r>
-    </w:p>
-    <w:p>
-      <w:pPr>
-        <w:rPr>
-          <w:rFonts w:ascii="Times New Roman" w:hAnsi="Times New Roman" w:cs="Times New Roman"/>
-          <w:sz w:val="28"/>
-          <w:szCs w:val="28"/>
-          <w:lang w:val="en-GB"/>
-        </w:rPr>
-      </w:pPr>
-      <w:r>
-        <w:rPr>
-          <w:rFonts w:ascii="Times New Roman" w:hAnsi="Times New Roman" w:cs="Times New Roman"/>
-          <w:sz w:val="28"/>
-          <w:szCs w:val="28"/>
-          <w:lang w:val="en-GB"/>
-        </w:rPr>
-        <w:t>Next to the counter graph, you can see a visual representation of the fault-activated recovery lines.</w:t>
-      </w:r>
-    </w:p>
-    <w:p>
-      <w:pPr>
-        <w:rPr>
-          <w:rFonts w:ascii="Times New Roman" w:hAnsi="Times New Roman" w:cs="Times New Roman"/>
-          <w:sz w:val="28"/>
-          <w:szCs w:val="28"/>
-          <w:lang w:val="en-GB"/>
-        </w:rPr>
-      </w:pPr>
-      <w:r>
-        <w:rPr>
-          <w:rFonts w:ascii="Times New Roman" w:hAnsi="Times New Roman" w:cs="Times New Roman"/>
-          <w:sz w:val="28"/>
-          <w:szCs w:val="28"/>
-          <w:lang w:val="en-GB"/>
-        </w:rPr>
-        <w:t>On the right, instead, the breakout box of the board is used to show the MIL status with the red LED and the created fault with the blue one.</w:t>
-      </w:r>
-    </w:p>
-    <w:p>
-      <w:pPr>
-        <w:rPr>
-          <w:rFonts w:ascii="Times New Roman" w:hAnsi="Times New Roman" w:cs="Times New Roman"/>
-          <w:sz w:val="28"/>
-          <w:szCs w:val="28"/>
-          <w:lang w:val="en-GB"/>
-        </w:rPr>
-      </w:pPr>
-      <w:r>
-        <w:rPr>
-          <w:rFonts w:ascii="Times New Roman" w:hAnsi="Times New Roman" w:cs="Times New Roman"/>
-          <w:sz w:val="28"/>
-          <w:szCs w:val="28"/>
-          <w:lang w:val="en-GB"/>
-        </w:rPr>
-        <w:t>The open load fault is created by detaching a pin.</w:t>
-      </w:r>
-    </w:p>
-    <w:p>
-      <w:pPr>
-        <w:rPr>
-          <w:rFonts w:ascii="Times New Roman" w:hAnsi="Times New Roman" w:cs="Times New Roman"/>
-          <w:sz w:val="28"/>
-          <w:szCs w:val="28"/>
-          <w:lang w:val="en-GB"/>
-        </w:rPr>
-      </w:pPr>
-      <w:r>
-        <w:rPr>
-          <w:rFonts w:ascii="Times New Roman" w:hAnsi="Times New Roman" w:cs="Times New Roman"/>
-          <w:sz w:val="28"/>
-          <w:szCs w:val="28"/>
-          <w:lang w:val="en-GB"/>
-        </w:rPr>
-        <w:t>As you can see, the LED turns off, and the ADIA counter immediately starts to raise as it receives the “open load” fault.</w:t>
-      </w:r>
-    </w:p>
-    <w:p>
-      <w:pPr>
-        <w:rPr>
-          <w:rFonts w:ascii="Times New Roman" w:hAnsi="Times New Roman" w:cs="Times New Roman"/>
-          <w:sz w:val="28"/>
-          <w:szCs w:val="28"/>
-          <w:lang w:val="en-GB"/>
-        </w:rPr>
-      </w:pPr>
-      <w:r>
-        <w:rPr>
-          <w:rFonts w:ascii="Times New Roman" w:hAnsi="Times New Roman" w:cs="Times New Roman"/>
-          <w:sz w:val="28"/>
-          <w:szCs w:val="28"/>
-          <w:lang w:val="en-GB"/>
-        </w:rPr>
-        <w:t>Once the counter reaches the threshold, it stabilises, and the recovery lines are activated. In this case, only the first line was selected.</w:t>
-      </w:r>
-    </w:p>
-    <w:p>
-      <w:pPr>
-        <w:rPr>
-          <w:rFonts w:ascii="Times New Roman" w:hAnsi="Times New Roman" w:cs="Times New Roman"/>
-          <w:sz w:val="28"/>
-          <w:szCs w:val="28"/>
-          <w:lang w:val="en-GB"/>
-        </w:rPr>
-      </w:pPr>
-      <w:r>
-        <w:rPr>
-          <w:rFonts w:ascii="Times New Roman" w:hAnsi="Times New Roman" w:cs="Times New Roman"/>
-          <w:sz w:val="28"/>
-          <w:szCs w:val="28"/>
-          <w:lang w:val="en-GB"/>
-        </w:rPr>
-        <w:lastRenderedPageBreak/>
-        <w:t>As a fault is now present in memory, the MIL behaviour changes, showing three peaks rather than one every five seconds.</w:t>
-      </w:r>
-    </w:p>
-    <w:p>
-      <w:pPr>
-        <w:rPr>
-          <w:rFonts w:ascii="Times New Roman" w:hAnsi="Times New Roman" w:cs="Times New Roman"/>
-          <w:sz w:val="28"/>
-          <w:szCs w:val="28"/>
-          <w:lang w:val="en-GB"/>
-        </w:rPr>
-      </w:pPr>
-      <w:r>
-        <w:rPr>
-          <w:rFonts w:ascii="Times New Roman" w:hAnsi="Times New Roman" w:cs="Times New Roman"/>
-          <w:sz w:val="28"/>
-          <w:szCs w:val="28"/>
-          <w:lang w:val="en-GB"/>
-        </w:rPr>
-        <w:t>Once we heal the fault by reconnecting the pin, the ADIA counter begins to fall, and once it reaches zero, the fault is devalidated, the recovery line is turned off, and after a while the MIL behaviour returns to normal.</w:t>
-      </w:r>
-    </w:p>
-    <w:p>
-      <w:pPr>
-        <w:rPr>
-          <w:rFonts w:ascii="Times New Roman" w:hAnsi="Times New Roman" w:cs="Times New Roman"/>
-          <w:b/>
-          <w:bCs/>
-          <w:sz w:val="28"/>
-          <w:szCs w:val="28"/>
-          <w:lang w:val="en-GB"/>
-        </w:rPr>
-      </w:pPr>
-    </w:p>
-    <w:p>
-      <w:pPr>
-        <w:rPr>
-          <w:rFonts w:ascii="Times New Roman" w:hAnsi="Times New Roman" w:cs="Times New Roman"/>
-          <w:b/>
-          <w:bCs/>
-          <w:sz w:val="28"/>
-          <w:szCs w:val="28"/>
-          <w:lang w:val="en-GB"/>
-        </w:rPr>
-      </w:pPr>
-      <w:r>
-        <w:rPr>
-          <w:rFonts w:ascii="Times New Roman" w:hAnsi="Times New Roman" w:cs="Times New Roman"/>
-          <w:b/>
-          <w:bCs/>
-          <w:sz w:val="28"/>
-          <w:szCs w:val="28"/>
-          <w:lang w:val="en-GB"/>
-        </w:rPr>
-        <w:t>Slide 1</w:t>
-      </w:r>
-      <w:r>
-        <w:rPr>
-          <w:rFonts w:ascii="Times New Roman" w:hAnsi="Times New Roman" w:cs="Times New Roman"/>
-          <w:b/>
-          <w:bCs/>
-          <w:sz w:val="28"/>
-          <w:szCs w:val="28"/>
-          <w:lang w:val="en-GB"/>
-        </w:rPr>
-        <w:t>4</w:t>
-      </w:r>
-      <w:r>
-        <w:rPr>
-          <w:rFonts w:ascii="Times New Roman" w:hAnsi="Times New Roman" w:cs="Times New Roman"/>
-          <w:b/>
-          <w:bCs/>
-          <w:sz w:val="28"/>
-          <w:szCs w:val="28"/>
-          <w:lang w:val="en-GB"/>
-        </w:rPr>
-        <w:t>: Work Recap</w:t>
-      </w:r>
-    </w:p>
-    <w:p>
-      <w:pPr>
-        <w:rPr>
-          <w:rFonts w:ascii="Times New Roman" w:hAnsi="Times New Roman" w:cs="Times New Roman"/>
-          <w:sz w:val="28"/>
-          <w:szCs w:val="28"/>
-          <w:lang w:val="en-GB"/>
-        </w:rPr>
-      </w:pPr>
-      <w:r>
-        <w:rPr>
-          <w:rFonts w:ascii="Times New Roman" w:hAnsi="Times New Roman" w:cs="Times New Roman"/>
-          <w:sz w:val="28"/>
-          <w:szCs w:val="28"/>
-          <w:lang w:val="en-GB"/>
-        </w:rPr>
-        <w:t>Before concluding, here is a short summary o</w:t>
-      </w:r>
-      <w:r>
-        <w:rPr>
-          <w:rFonts w:ascii="Times New Roman" w:hAnsi="Times New Roman" w:cs="Times New Roman"/>
-          <w:sz w:val="28"/>
-          <w:szCs w:val="28"/>
-          <w:lang w:val="en-GB"/>
-        </w:rPr>
-        <w:t>f the work done for this thesis</w:t>
-      </w:r>
-      <w:r>
-        <w:rPr>
-          <w:rFonts w:ascii="Times New Roman" w:hAnsi="Times New Roman" w:cs="Times New Roman"/>
-          <w:sz w:val="28"/>
-          <w:szCs w:val="28"/>
-          <w:lang w:val="en-GB"/>
-        </w:rPr>
-        <w:t xml:space="preserve">. </w:t>
-      </w:r>
-    </w:p>
-    <w:p>
-      <w:pPr>
-        <w:rPr>
-          <w:rFonts w:ascii="Times New Roman" w:hAnsi="Times New Roman" w:cs="Times New Roman"/>
-          <w:sz w:val="28"/>
-          <w:szCs w:val="28"/>
-          <w:lang w:val="en-GB"/>
-        </w:rPr>
-      </w:pPr>
-      <w:r>
-        <w:rPr>
-          <w:rFonts w:ascii="Times New Roman" w:hAnsi="Times New Roman" w:cs="Times New Roman"/>
-          <w:sz w:val="28"/>
-          <w:szCs w:val="28"/>
-          <w:lang w:val="en-GB"/>
-        </w:rPr>
-        <w:t xml:space="preserve">First, </w:t>
-      </w:r>
-      <w:r>
-        <w:rPr>
-          <w:rFonts w:ascii="Times New Roman" w:hAnsi="Times New Roman" w:cs="Times New Roman"/>
-          <w:sz w:val="28"/>
-          <w:szCs w:val="28"/>
-          <w:lang w:val="en-GB"/>
-        </w:rPr>
-        <w:t>we</w:t>
-      </w:r>
-      <w:r>
-        <w:rPr>
-          <w:rFonts w:ascii="Times New Roman" w:hAnsi="Times New Roman" w:cs="Times New Roman"/>
-          <w:sz w:val="28"/>
-          <w:szCs w:val="28"/>
-          <w:lang w:val="en-GB"/>
-        </w:rPr>
-        <w:t xml:space="preserve"> </w:t>
-      </w:r>
-      <w:r>
-        <w:rPr>
-          <w:rFonts w:ascii="Times New Roman" w:hAnsi="Times New Roman" w:cs="Times New Roman"/>
-          <w:sz w:val="28"/>
-          <w:szCs w:val="28"/>
-          <w:lang w:val="en-GB"/>
-        </w:rPr>
-        <w:t>analysed</w:t>
-      </w:r>
-      <w:r>
-        <w:rPr>
-          <w:rFonts w:ascii="Times New Roman" w:hAnsi="Times New Roman" w:cs="Times New Roman"/>
-          <w:sz w:val="28"/>
-          <w:szCs w:val="28"/>
-          <w:lang w:val="en-GB"/>
-        </w:rPr>
-        <w:t xml:space="preserve"> pre-existing code and implemented a new strategy, </w:t>
-      </w:r>
-      <w:r>
-        <w:rPr>
-          <w:rFonts w:ascii="Times New Roman" w:hAnsi="Times New Roman" w:cs="Times New Roman"/>
-          <w:sz w:val="28"/>
-          <w:szCs w:val="28"/>
-          <w:lang w:val="en-GB"/>
-        </w:rPr>
-        <w:t xml:space="preserve">using HIL testing to </w:t>
-      </w:r>
-      <w:r>
-        <w:rPr>
-          <w:rFonts w:ascii="Times New Roman" w:hAnsi="Times New Roman" w:cs="Times New Roman"/>
-          <w:sz w:val="28"/>
-          <w:szCs w:val="28"/>
-          <w:lang w:val="en-GB"/>
-        </w:rPr>
-        <w:t>tune the designed solution</w:t>
-      </w:r>
-      <w:r>
-        <w:rPr>
-          <w:rFonts w:ascii="Times New Roman" w:hAnsi="Times New Roman" w:cs="Times New Roman"/>
-          <w:sz w:val="28"/>
-          <w:szCs w:val="28"/>
-          <w:lang w:val="en-GB"/>
-        </w:rPr>
-        <w:t xml:space="preserve">. </w:t>
-      </w:r>
-    </w:p>
-    <w:p>
-      <w:pPr>
-        <w:rPr>
-          <w:rFonts w:ascii="Times New Roman" w:hAnsi="Times New Roman" w:cs="Times New Roman"/>
-          <w:sz w:val="28"/>
-          <w:szCs w:val="28"/>
-          <w:lang w:val="en-GB"/>
-        </w:rPr>
-      </w:pPr>
-      <w:r>
-        <w:rPr>
-          <w:rFonts w:ascii="Times New Roman" w:hAnsi="Times New Roman" w:cs="Times New Roman"/>
-          <w:sz w:val="28"/>
-          <w:szCs w:val="28"/>
-          <w:lang w:val="en-GB"/>
-        </w:rPr>
-        <w:t>In the s</w:t>
-      </w:r>
-      <w:r>
-        <w:rPr>
-          <w:rFonts w:ascii="Times New Roman" w:hAnsi="Times New Roman" w:cs="Times New Roman"/>
-          <w:sz w:val="28"/>
-          <w:szCs w:val="28"/>
-          <w:lang w:val="en-GB"/>
-        </w:rPr>
-        <w:t>econd</w:t>
-      </w:r>
-      <w:r>
-        <w:rPr>
-          <w:rFonts w:ascii="Times New Roman" w:hAnsi="Times New Roman" w:cs="Times New Roman"/>
-          <w:sz w:val="28"/>
-          <w:szCs w:val="28"/>
-          <w:lang w:val="en-GB"/>
-        </w:rPr>
-        <w:t xml:space="preserve"> part</w:t>
-      </w:r>
-      <w:r>
-        <w:rPr>
-          <w:rFonts w:ascii="Times New Roman" w:hAnsi="Times New Roman" w:cs="Times New Roman"/>
-          <w:sz w:val="28"/>
-          <w:szCs w:val="28"/>
-          <w:lang w:val="en-GB"/>
-        </w:rPr>
-        <w:t xml:space="preserve">, </w:t>
-      </w:r>
-      <w:r>
-        <w:rPr>
-          <w:rFonts w:ascii="Times New Roman" w:hAnsi="Times New Roman" w:cs="Times New Roman"/>
-          <w:sz w:val="28"/>
-          <w:szCs w:val="28"/>
-          <w:lang w:val="en-GB"/>
-        </w:rPr>
-        <w:t>we</w:t>
-      </w:r>
-      <w:r>
-        <w:rPr>
-          <w:rFonts w:ascii="Times New Roman" w:hAnsi="Times New Roman" w:cs="Times New Roman"/>
-          <w:sz w:val="28"/>
-          <w:szCs w:val="28"/>
-          <w:lang w:val="en-GB"/>
-        </w:rPr>
-        <w:t xml:space="preserve"> </w:t>
-      </w:r>
-      <w:r>
-        <w:rPr>
-          <w:rFonts w:ascii="Times New Roman" w:hAnsi="Times New Roman" w:cs="Times New Roman"/>
-          <w:sz w:val="28"/>
-          <w:szCs w:val="28"/>
-          <w:lang w:val="en-GB"/>
-        </w:rPr>
-        <w:t xml:space="preserve">started with the analysis of </w:t>
-      </w:r>
-      <w:r>
-        <w:rPr>
-          <w:rFonts w:ascii="Times New Roman" w:hAnsi="Times New Roman" w:cs="Times New Roman"/>
-          <w:sz w:val="28"/>
-          <w:szCs w:val="28"/>
-          <w:lang w:val="en-GB"/>
-        </w:rPr>
-        <w:t xml:space="preserve">the current standards to design and implement each component of a new OBD strategy, </w:t>
-      </w:r>
-      <w:r>
-        <w:rPr>
-          <w:rFonts w:ascii="Times New Roman" w:hAnsi="Times New Roman" w:cs="Times New Roman"/>
-          <w:sz w:val="28"/>
-          <w:szCs w:val="28"/>
-          <w:lang w:val="en-GB"/>
-        </w:rPr>
-        <w:t>performing both integration and system testing, and producing useful interfaces for the users to interact with the system.</w:t>
-      </w:r>
-    </w:p>
-    <w:p>
-      <w:pPr>
-        <w:rPr>
-          <w:rFonts w:ascii="Times New Roman" w:hAnsi="Times New Roman" w:cs="Times New Roman"/>
-          <w:sz w:val="28"/>
-          <w:szCs w:val="28"/>
-          <w:lang w:val="en-GB"/>
-        </w:rPr>
-      </w:pPr>
-    </w:p>
-    <w:p>
-      <w:pPr>
-        <w:rPr>
-          <w:rFonts w:ascii="Times New Roman" w:hAnsi="Times New Roman" w:cs="Times New Roman"/>
-          <w:b/>
-          <w:bCs/>
-          <w:sz w:val="28"/>
-          <w:szCs w:val="28"/>
-          <w:lang w:val="en-GB"/>
-        </w:rPr>
-      </w:pPr>
-      <w:r>
-        <w:rPr>
-          <w:rFonts w:ascii="Times New Roman" w:hAnsi="Times New Roman" w:cs="Times New Roman"/>
-          <w:b/>
-          <w:bCs/>
-          <w:sz w:val="28"/>
-          <w:szCs w:val="28"/>
-          <w:lang w:val="en-GB"/>
-        </w:rPr>
-        <w:t>Slide 1</w:t>
-      </w:r>
-      <w:r>
-        <w:rPr>
-          <w:rFonts w:ascii="Times New Roman" w:hAnsi="Times New Roman" w:cs="Times New Roman"/>
-          <w:b/>
-          <w:bCs/>
-          <w:sz w:val="28"/>
-          <w:szCs w:val="28"/>
-          <w:lang w:val="en-GB"/>
-        </w:rPr>
         <w:t>5</w:t>
       </w:r>
       <w:r>
@@ -1984,27 +2217,7 @@
           <w:szCs w:val="28"/>
           <w:lang w:val="en-GB"/>
         </w:rPr>
-        <w:t xml:space="preserve">, thus </w:t>
-      </w:r>
-      <w:proofErr w:type="gramStart"/>
-      <w:r>
-        <w:rPr>
-          <w:rFonts w:ascii="Times New Roman" w:hAnsi="Times New Roman" w:cs="Times New Roman"/>
-          <w:sz w:val="28"/>
-          <w:szCs w:val="28"/>
-          <w:lang w:val="en-GB"/>
-        </w:rPr>
-        <w:t>increasing</w:t>
-      </w:r>
-      <w:proofErr w:type="gramEnd"/>
-      <w:r>
-        <w:rPr>
-          <w:rFonts w:ascii="Times New Roman" w:hAnsi="Times New Roman" w:cs="Times New Roman"/>
-          <w:sz w:val="28"/>
-          <w:szCs w:val="28"/>
-          <w:lang w:val="en-GB"/>
-        </w:rPr>
-        <w:t xml:space="preserve"> maintainability and reducing the error points. We also</w:t>
+        <w:t>, thus increasing maintainability and reducing the error points. We also</w:t>
       </w:r>
       <w:r>
         <w:rPr>
@@ -3304,6 +3517,23 @@
       <w:spacing w:val="5"/>
     </w:rPr>
   </w:style>
+  <w:style w:type="paragraph" w:styleId="NormaleWeb">
+    <w:name w:val="Normal (Web)"/>
+    <w:basedOn w:val="Normale"/>
+    <w:uiPriority w:val="99"/>
+    <w:semiHidden/>
+    <w:unhideWhenUsed/>
+    <w:rsid w:val="008E5403"/>
+    <w:pPr>
+      <w:spacing w:before="100" w:beforeAutospacing="1" w:after="100" w:afterAutospacing="1" w:line="240" w:lineRule="auto"/>
+    </w:pPr>
+    <w:rPr>
+      <w:rFonts w:ascii="Times New Roman" w:eastAsia="Times New Roman" w:hAnsi="Times New Roman" w:cs="Times New Roman"/>
+      <w:kern w:val="0"/>
+      <w:lang w:val="en-GB" w:eastAsia="en-GB"/>
+      <w14:ligatures w14:val="none"/>
+    </w:rPr>
+  </w:style>
 </w:styles>
 </file>
 

</xml_diff>

<commit_message>
Working on the presentation.
Now the slides have the video rather than a picture
</commit_message>
<xml_diff>
--- a/Presentazione.docx
+++ b/Presentazione.docx
@@ -41,20 +41,8 @@
           <w:sz w:val="28"/>
           <w:szCs w:val="28"/>
         </w:rPr>
-        <w:t xml:space="preserve">Slide 1: </w:t>
-      </w:r>
-      <w:proofErr w:type="spellStart"/>
-      <w:r>
-        <w:rPr>
-          <w:rFonts w:ascii="Times New Roman" w:hAnsi="Times New Roman" w:cs="Times New Roman"/>
-          <w:b/>
-          <w:bCs/>
-          <w:sz w:val="28"/>
-          <w:szCs w:val="28"/>
-        </w:rPr>
-        <w:t>Introduction</w:t>
-      </w:r>
-      <w:proofErr w:type="spellEnd"/>
+        <w:t>Slide 1: Introduction</w:t>
+      </w:r>
     </w:p>
     <w:p>
       <w:pPr>
@@ -388,7 +376,7 @@
           <w:szCs w:val="28"/>
           <w:lang w:val="en-GB"/>
         </w:rPr>
-        <w:t>The idea for this thesis came from the need to overcome the current complexity of SW in order to cut down on errors and time, as well as the desire to provide the customers with easy-to-use interfaces for model-based development.</w:t>
+        <w:t>The idea for this thesis came from the need to overcome the current complexity of to cut down on errors and time, as well as the desire to provide the customers with easy-to-use interfaces for model-based development.</w:t>
       </w:r>
     </w:p>
     <w:p>
@@ -477,7 +465,52 @@
           <w:szCs w:val="28"/>
           <w:lang w:val="en-GB"/>
         </w:rPr>
-        <w:t>continues the path of standardisation and revision of the interface level of the Metatron platforms and does so while focussing on the On-Board diagnostic.</w:t>
+        <w:t xml:space="preserve">continues the path of standardisation and revision of </w:t>
+      </w:r>
+      <w:r>
+        <w:rPr>
+          <w:rFonts w:ascii="Times New Roman" w:hAnsi="Times New Roman" w:cs="Times New Roman"/>
+          <w:sz w:val="28"/>
+          <w:szCs w:val="28"/>
+          <w:lang w:val="en-GB"/>
+        </w:rPr>
+        <w:t>the</w:t>
+      </w:r>
+      <w:r>
+        <w:rPr>
+          <w:rFonts w:ascii="Times New Roman" w:hAnsi="Times New Roman" w:cs="Times New Roman"/>
+          <w:sz w:val="28"/>
+          <w:szCs w:val="28"/>
+          <w:lang w:val="en-GB"/>
+        </w:rPr>
+        <w:t xml:space="preserve"> Metatron </w:t>
+      </w:r>
+      <w:r>
+        <w:rPr>
+          <w:rFonts w:ascii="Times New Roman" w:hAnsi="Times New Roman" w:cs="Times New Roman"/>
+          <w:sz w:val="28"/>
+          <w:szCs w:val="28"/>
+          <w:lang w:val="en-GB"/>
+        </w:rPr>
+        <w:t>software and libraries</w:t>
+      </w:r>
+      <w:r>
+        <w:rPr>
+          <w:rFonts w:ascii="Times New Roman" w:hAnsi="Times New Roman" w:cs="Times New Roman"/>
+          <w:sz w:val="28"/>
+          <w:szCs w:val="28"/>
+          <w:lang w:val="en-GB"/>
+        </w:rPr>
+        <w:t xml:space="preserve"> started a couple years ago and</w:t>
+      </w:r>
+      <w:r>
+        <w:rPr>
+          <w:rFonts w:ascii="Times New Roman" w:hAnsi="Times New Roman" w:cs="Times New Roman"/>
+          <w:sz w:val="28"/>
+          <w:szCs w:val="28"/>
+          <w:lang w:val="en-GB"/>
+        </w:rPr>
+        <w:t xml:space="preserve"> does so while focussing on the On-Board diagnostic.</w:t>
       </w:r>
     </w:p>
     <w:p>
@@ -573,7 +606,43 @@
           <w:szCs w:val="28"/>
           <w:lang w:val="en-GB"/>
         </w:rPr>
-        <w:t>Last but not least, the plan included the development of one or more demo applications to validate the implemented solutions.</w:t>
+        <w:t xml:space="preserve">Last but not least, the plan included the development of </w:t>
+      </w:r>
+      <w:r>
+        <w:rPr>
+          <w:rFonts w:ascii="Times New Roman" w:hAnsi="Times New Roman" w:cs="Times New Roman"/>
+          <w:sz w:val="28"/>
+          <w:szCs w:val="28"/>
+          <w:lang w:val="en-GB"/>
+        </w:rPr>
+        <w:t xml:space="preserve">various </w:t>
+      </w:r>
+      <w:r>
+        <w:rPr>
+          <w:rFonts w:ascii="Times New Roman" w:hAnsi="Times New Roman" w:cs="Times New Roman"/>
+          <w:sz w:val="28"/>
+          <w:szCs w:val="28"/>
+          <w:lang w:val="en-GB"/>
+        </w:rPr>
+        <w:t xml:space="preserve">demo applications to validate the </w:t>
+      </w:r>
+      <w:r>
+        <w:rPr>
+          <w:rFonts w:ascii="Times New Roman" w:hAnsi="Times New Roman" w:cs="Times New Roman"/>
+          <w:sz w:val="28"/>
+          <w:szCs w:val="28"/>
+          <w:lang w:val="en-GB"/>
+        </w:rPr>
+        <w:t xml:space="preserve">chosen </w:t>
+      </w:r>
+      <w:r>
+        <w:rPr>
+          <w:rFonts w:ascii="Times New Roman" w:hAnsi="Times New Roman" w:cs="Times New Roman"/>
+          <w:sz w:val="28"/>
+          <w:szCs w:val="28"/>
+          <w:lang w:val="en-GB"/>
+        </w:rPr>
+        <w:t>solutions.</w:t>
       </w:r>
     </w:p>
     <w:p>
@@ -625,7 +694,7 @@
           <w:szCs w:val="28"/>
           <w:lang w:val="en-GB"/>
         </w:rPr>
-        <w:t>Here you can see the software architecture of the HDS9 board we used as a base, with a well-defined separation of concerns like AUTOSAR’s.</w:t>
+        <w:t>Here you can see the software architecture of the HDS9 board we used as a base for this work, with an AUTOSAR-like, well-defined separation of concerns.</w:t>
       </w:r>
     </w:p>
     <w:p>
@@ -682,45 +751,26 @@
           <w:szCs w:val="28"/>
           <w:lang w:val="en-GB"/>
         </w:rPr>
-        <w:t>We needed it to be general purpose, both as a good principle per se and mainly because at this moment we still had no idea of how the on-board diagnostic system would be implemented.</w:t>
-      </w:r>
-    </w:p>
-    <w:p>
-      <w:pPr>
-        <w:rPr>
-          <w:rFonts w:ascii="Times New Roman" w:hAnsi="Times New Roman" w:cs="Times New Roman"/>
-          <w:sz w:val="28"/>
-          <w:szCs w:val="28"/>
-          <w:lang w:val="en-GB"/>
-        </w:rPr>
-      </w:pPr>
-      <w:r>
-        <w:rPr>
-          <w:rFonts w:ascii="Times New Roman" w:hAnsi="Times New Roman" w:cs="Times New Roman"/>
-          <w:sz w:val="28"/>
-          <w:szCs w:val="28"/>
-          <w:lang w:val="en-GB"/>
-        </w:rPr>
-        <w:t>We designed the strategy to ensure flexibility as we navigated the complexities of the OBD system.</w:t>
-      </w:r>
-    </w:p>
-    <w:p>
-      <w:pPr>
-        <w:rPr>
-          <w:rFonts w:ascii="Times New Roman" w:hAnsi="Times New Roman" w:cs="Times New Roman"/>
-          <w:sz w:val="28"/>
-          <w:szCs w:val="28"/>
-          <w:lang w:val="en-GB"/>
-        </w:rPr>
-      </w:pPr>
-      <w:r>
-        <w:rPr>
-          <w:rFonts w:ascii="Times New Roman" w:hAnsi="Times New Roman" w:cs="Times New Roman"/>
-          <w:sz w:val="28"/>
-          <w:szCs w:val="28"/>
-          <w:lang w:val="en-GB"/>
-        </w:rPr>
-        <w:t>We made use of the NVRAM modules of the board in combination with the designed strategy to obtain data redundancy and reliability.</w:t>
+        <w:t>We needed it to be general purpose as a good principle per se, but mainly because at this moment we still had no idea of the form that the OBD system would have taken.</w:t>
+      </w:r>
+    </w:p>
+    <w:p>
+      <w:pPr>
+        <w:rPr>
+          <w:rFonts w:ascii="Times New Roman" w:hAnsi="Times New Roman" w:cs="Times New Roman"/>
+          <w:sz w:val="28"/>
+          <w:szCs w:val="28"/>
+          <w:lang w:val="en-GB"/>
+        </w:rPr>
+      </w:pPr>
+      <w:r>
+        <w:rPr>
+          <w:rFonts w:ascii="Times New Roman" w:hAnsi="Times New Roman" w:cs="Times New Roman"/>
+          <w:sz w:val="28"/>
+          <w:szCs w:val="28"/>
+          <w:lang w:val="en-GB"/>
+        </w:rPr>
+        <w:t>We designed this strategy to ensure flexibility, using it in combination with the NVRAM modules of the board to obtain both data redundancy and reliability.</w:t>
       </w:r>
     </w:p>
     <w:p>
@@ -772,7 +822,61 @@
           <w:szCs w:val="28"/>
           <w:lang w:val="en-GB"/>
         </w:rPr>
-        <w:t>To validate our memory management system under continuous working conditions (powering on, reading, writing, and powering off) and to ensure the correct functioning of the strategy, we conducted Hardware-in-the-Loop (HIL) testing.</w:t>
+        <w:t>To validate our memory management system under continuous working conditions (</w:t>
+      </w:r>
+      <w:r>
+        <w:rPr>
+          <w:rFonts w:ascii="Times New Roman" w:hAnsi="Times New Roman" w:cs="Times New Roman"/>
+          <w:sz w:val="28"/>
+          <w:szCs w:val="28"/>
+          <w:lang w:val="en-GB"/>
+        </w:rPr>
+        <w:t>ignition cycles</w:t>
+      </w:r>
+      <w:r>
+        <w:rPr>
+          <w:rFonts w:ascii="Times New Roman" w:hAnsi="Times New Roman" w:cs="Times New Roman"/>
+          <w:sz w:val="28"/>
+          <w:szCs w:val="28"/>
+          <w:lang w:val="en-GB"/>
+        </w:rPr>
+        <w:t>, reading</w:t>
+      </w:r>
+      <w:r>
+        <w:rPr>
+          <w:rFonts w:ascii="Times New Roman" w:hAnsi="Times New Roman" w:cs="Times New Roman"/>
+          <w:sz w:val="28"/>
+          <w:szCs w:val="28"/>
+          <w:lang w:val="en-GB"/>
+        </w:rPr>
+        <w:t>/write operations</w:t>
+      </w:r>
+      <w:r>
+        <w:rPr>
+          <w:rFonts w:ascii="Times New Roman" w:hAnsi="Times New Roman" w:cs="Times New Roman"/>
+          <w:sz w:val="28"/>
+          <w:szCs w:val="28"/>
+          <w:lang w:val="en-GB"/>
+        </w:rPr>
+        <w:t xml:space="preserve">) and to ensure the </w:t>
+      </w:r>
+      <w:r>
+        <w:rPr>
+          <w:rFonts w:ascii="Times New Roman" w:hAnsi="Times New Roman" w:cs="Times New Roman"/>
+          <w:sz w:val="28"/>
+          <w:szCs w:val="28"/>
+          <w:lang w:val="en-GB"/>
+        </w:rPr>
+        <w:t>correctness</w:t>
+      </w:r>
+      <w:r>
+        <w:rPr>
+          <w:rFonts w:ascii="Times New Roman" w:hAnsi="Times New Roman" w:cs="Times New Roman"/>
+          <w:sz w:val="28"/>
+          <w:szCs w:val="28"/>
+          <w:lang w:val="en-GB"/>
+        </w:rPr>
+        <w:t xml:space="preserve"> of the strategy, we conducted Hardware-in-the-Loop (HIL) testing.</w:t>
       </w:r>
     </w:p>
     <w:p>
@@ -871,88 +975,104 @@
           <w:szCs w:val="28"/>
           <w:lang w:val="en-GB"/>
         </w:rPr>
-        <w:t>The data collected were then compared to the expected results (the values calculated by the board were all defined by mathematical formulas that can be found in the thesis).</w:t>
-      </w:r>
-    </w:p>
-    <w:p>
-      <w:pPr>
-        <w:rPr>
-          <w:rFonts w:ascii="Times New Roman" w:hAnsi="Times New Roman" w:cs="Times New Roman"/>
-          <w:sz w:val="28"/>
-          <w:szCs w:val="28"/>
-          <w:lang w:val="en-GB"/>
-        </w:rPr>
-      </w:pPr>
-    </w:p>
-    <w:p>
-      <w:pPr>
-        <w:rPr>
-          <w:rFonts w:ascii="Times New Roman" w:hAnsi="Times New Roman" w:cs="Times New Roman"/>
-          <w:sz w:val="28"/>
-          <w:szCs w:val="28"/>
-          <w:lang w:val="en-GB"/>
-        </w:rPr>
-      </w:pPr>
-      <w:r>
-        <w:rPr>
-          <w:rFonts w:ascii="Times New Roman" w:hAnsi="Times New Roman" w:cs="Times New Roman"/>
+        <w:t xml:space="preserve">The data collected were then compared to the expected results </w:t>
+      </w:r>
+      <w:r>
+        <w:rPr>
+          <w:rFonts w:ascii="Times New Roman" w:hAnsi="Times New Roman" w:cs="Times New Roman"/>
+          <w:sz w:val="28"/>
+          <w:szCs w:val="28"/>
+          <w:lang w:val="en-GB"/>
+        </w:rPr>
+        <w:t>calculated with the same mathematical formulas used on the boards.</w:t>
+      </w:r>
+    </w:p>
+    <w:p>
+      <w:pPr>
+        <w:rPr>
+          <w:rFonts w:ascii="Times New Roman" w:hAnsi="Times New Roman" w:cs="Times New Roman"/>
+          <w:sz w:val="28"/>
+          <w:szCs w:val="28"/>
+          <w:lang w:val="en-GB"/>
+        </w:rPr>
+      </w:pPr>
+      <w:r>
+        <w:rPr>
+          <w:rFonts w:ascii="Times New Roman" w:hAnsi="Times New Roman" w:cs="Times New Roman"/>
+          <w:sz w:val="28"/>
+          <w:szCs w:val="28"/>
+          <w:lang w:val="en-GB"/>
+        </w:rPr>
+        <w:t>The results of our tests were promising. The first test demonstrated correct data retrieval and module selection, while the second ran for over four days simulating 6,000 ignition</w:t>
+      </w:r>
+      <w:r>
+        <w:rPr>
+          <w:rFonts w:ascii="Times New Roman" w:hAnsi="Times New Roman" w:cs="Times New Roman"/>
+          <w:sz w:val="28"/>
+          <w:szCs w:val="28"/>
+          <w:lang w:val="en-GB"/>
+        </w:rPr>
+        <w:t>s</w:t>
+      </w:r>
+      <w:r>
+        <w:rPr>
+          <w:rFonts w:ascii="Times New Roman" w:hAnsi="Times New Roman" w:cs="Times New Roman"/>
+          <w:sz w:val="28"/>
+          <w:szCs w:val="28"/>
+          <w:lang w:val="en-GB"/>
+        </w:rPr>
+        <w:t>, well over the expected amount for a</w:t>
+      </w:r>
+      <w:r>
+        <w:rPr>
+          <w:rFonts w:ascii="Times New Roman" w:hAnsi="Times New Roman" w:cs="Times New Roman"/>
+          <w:sz w:val="28"/>
+          <w:szCs w:val="28"/>
+          <w:lang w:val="en-GB"/>
+        </w:rPr>
+        <w:t>n average ECU.</w:t>
+      </w:r>
+    </w:p>
+    <w:p>
+      <w:pPr>
+        <w:rPr>
+          <w:rFonts w:ascii="Times New Roman" w:hAnsi="Times New Roman" w:cs="Times New Roman"/>
+          <w:sz w:val="28"/>
+          <w:szCs w:val="28"/>
+          <w:lang w:val="en-GB"/>
+        </w:rPr>
+      </w:pPr>
+      <w:r>
+        <w:rPr>
+          <w:rFonts w:ascii="Times New Roman" w:hAnsi="Times New Roman" w:cs="Times New Roman"/>
+          <w:sz w:val="28"/>
+          <w:szCs w:val="28"/>
+          <w:lang w:val="en-GB"/>
+        </w:rPr>
+        <w:t>We observed the expected behaviour, confirming the integrity of the data stored in memory. </w:t>
+      </w:r>
+    </w:p>
+    <w:p>
+      <w:pPr>
+        <w:rPr>
+          <w:rFonts w:ascii="Times New Roman" w:hAnsi="Times New Roman" w:cs="Times New Roman"/>
+          <w:b/>
+          <w:bCs/>
+          <w:sz w:val="28"/>
+          <w:szCs w:val="28"/>
+          <w:lang w:val="en-GB"/>
+        </w:rPr>
+      </w:pPr>
+      <w:r>
+        <w:rPr>
+          <w:rFonts w:ascii="Times New Roman" w:hAnsi="Times New Roman" w:cs="Times New Roman"/>
+          <w:b/>
+          <w:bCs/>
           <w:sz w:val="28"/>
           <w:szCs w:val="28"/>
           <w:lang w:val="en-GB"/>
         </w:rPr>
         <w:lastRenderedPageBreak/>
-        <w:t xml:space="preserve">The results of our tests were promising. The first test demonstrated correct data retrieval and module selection, while the second ran for over four days, simulating 6,000 ignition cycles and collecting more than 30,000 samples. </w:t>
-      </w:r>
-    </w:p>
-    <w:p>
-      <w:pPr>
-        <w:rPr>
-          <w:rFonts w:ascii="Times New Roman" w:hAnsi="Times New Roman" w:cs="Times New Roman"/>
-          <w:sz w:val="28"/>
-          <w:szCs w:val="28"/>
-          <w:lang w:val="en-GB"/>
-        </w:rPr>
-      </w:pPr>
-      <w:r>
-        <w:rPr>
-          <w:rFonts w:ascii="Times New Roman" w:hAnsi="Times New Roman" w:cs="Times New Roman"/>
-          <w:sz w:val="28"/>
-          <w:szCs w:val="28"/>
-          <w:lang w:val="en-GB"/>
-        </w:rPr>
-        <w:t>We observed the expected behaviour, confirming the integrity of the data stored in memory. </w:t>
-      </w:r>
-    </w:p>
-    <w:p>
-      <w:pPr>
-        <w:rPr>
-          <w:rFonts w:ascii="Times New Roman" w:hAnsi="Times New Roman" w:cs="Times New Roman"/>
-          <w:sz w:val="28"/>
-          <w:szCs w:val="28"/>
-          <w:lang w:val="en-GB"/>
-        </w:rPr>
-      </w:pPr>
-    </w:p>
-    <w:p>
-      <w:pPr>
-        <w:rPr>
-          <w:rFonts w:ascii="Times New Roman" w:hAnsi="Times New Roman" w:cs="Times New Roman"/>
-          <w:b/>
-          <w:bCs/>
-          <w:sz w:val="28"/>
-          <w:szCs w:val="28"/>
-          <w:lang w:val="en-GB"/>
-        </w:rPr>
-      </w:pPr>
-      <w:r>
-        <w:rPr>
-          <w:rFonts w:ascii="Times New Roman" w:hAnsi="Times New Roman" w:cs="Times New Roman"/>
-          <w:b/>
-          <w:bCs/>
-          <w:sz w:val="28"/>
-          <w:szCs w:val="28"/>
-          <w:lang w:val="en-GB"/>
-        </w:rPr>
         <w:t xml:space="preserve">Slide 8: </w:t>
       </w:r>
       <w:r>
@@ -983,45 +1103,80 @@
           <w:szCs w:val="28"/>
           <w:lang w:val="en-GB"/>
         </w:rPr>
-        <w:t>We'll now move on to the thesis' main goal, which is to restructure the on-board diagnostic system to meet the most recent requirements.</w:t>
-      </w:r>
-    </w:p>
-    <w:p>
-      <w:pPr>
-        <w:rPr>
-          <w:rFonts w:ascii="Times New Roman" w:hAnsi="Times New Roman" w:cs="Times New Roman"/>
-          <w:sz w:val="28"/>
-          <w:szCs w:val="28"/>
-          <w:lang w:val="en-GB"/>
-        </w:rPr>
-      </w:pPr>
-      <w:r>
-        <w:rPr>
-          <w:rFonts w:ascii="Times New Roman" w:hAnsi="Times New Roman" w:cs="Times New Roman"/>
-          <w:sz w:val="28"/>
-          <w:szCs w:val="28"/>
-          <w:lang w:val="en-GB"/>
-        </w:rPr>
-        <w:t xml:space="preserve">At the same time, it was also meant to decrease the system's and its interfaces' complexity for greater maintainability and ease-of-use by future customers. </w:t>
-      </w:r>
-    </w:p>
-    <w:p>
-      <w:pPr>
-        <w:rPr>
-          <w:rFonts w:ascii="Times New Roman" w:hAnsi="Times New Roman" w:cs="Times New Roman"/>
-          <w:sz w:val="28"/>
-          <w:szCs w:val="28"/>
-          <w:lang w:val="en-GB"/>
-        </w:rPr>
-      </w:pPr>
-      <w:r>
-        <w:rPr>
-          <w:rFonts w:ascii="Times New Roman" w:hAnsi="Times New Roman" w:cs="Times New Roman"/>
-          <w:sz w:val="28"/>
-          <w:szCs w:val="28"/>
-          <w:lang w:val="en-GB"/>
-        </w:rPr>
-        <w:t>It may also serve as a starting point for future implementations.</w:t>
+        <w:t xml:space="preserve">We'll now move on to the thesis' main goal, which </w:t>
+      </w:r>
+      <w:r>
+        <w:rPr>
+          <w:rFonts w:ascii="Times New Roman" w:hAnsi="Times New Roman" w:cs="Times New Roman"/>
+          <w:sz w:val="28"/>
+          <w:szCs w:val="28"/>
+          <w:lang w:val="en-GB"/>
+        </w:rPr>
+        <w:t>is the redesign</w:t>
+      </w:r>
+      <w:r>
+        <w:rPr>
+          <w:rFonts w:ascii="Times New Roman" w:hAnsi="Times New Roman" w:cs="Times New Roman"/>
+          <w:sz w:val="28"/>
+          <w:szCs w:val="28"/>
+          <w:lang w:val="en-GB"/>
+        </w:rPr>
+        <w:t xml:space="preserve"> </w:t>
+      </w:r>
+      <w:r>
+        <w:rPr>
+          <w:rFonts w:ascii="Times New Roman" w:hAnsi="Times New Roman" w:cs="Times New Roman"/>
+          <w:sz w:val="28"/>
+          <w:szCs w:val="28"/>
+          <w:lang w:val="en-GB"/>
+        </w:rPr>
+        <w:t xml:space="preserve">of </w:t>
+      </w:r>
+      <w:r>
+        <w:rPr>
+          <w:rFonts w:ascii="Times New Roman" w:hAnsi="Times New Roman" w:cs="Times New Roman"/>
+          <w:sz w:val="28"/>
+          <w:szCs w:val="28"/>
+          <w:lang w:val="en-GB"/>
+        </w:rPr>
+        <w:t>the on-board diagnostic system to meet the most recent requirements.</w:t>
+      </w:r>
+    </w:p>
+    <w:p>
+      <w:pPr>
+        <w:rPr>
+          <w:rFonts w:ascii="Times New Roman" w:hAnsi="Times New Roman" w:cs="Times New Roman"/>
+          <w:sz w:val="28"/>
+          <w:szCs w:val="28"/>
+          <w:lang w:val="en-GB"/>
+        </w:rPr>
+      </w:pPr>
+      <w:r>
+        <w:rPr>
+          <w:rFonts w:ascii="Times New Roman" w:hAnsi="Times New Roman" w:cs="Times New Roman"/>
+          <w:sz w:val="28"/>
+          <w:szCs w:val="28"/>
+          <w:lang w:val="en-GB"/>
+        </w:rPr>
+        <w:t>At the same time, it was also meant to decrease the system's and its interfaces' complexity for greater maintainability and ease-of-use by future customers</w:t>
+      </w:r>
+      <w:r>
+        <w:rPr>
+          <w:rFonts w:ascii="Times New Roman" w:hAnsi="Times New Roman" w:cs="Times New Roman"/>
+          <w:sz w:val="28"/>
+          <w:szCs w:val="28"/>
+          <w:lang w:val="en-GB"/>
+        </w:rPr>
+        <w:t xml:space="preserve">, to be used </w:t>
+      </w:r>
+      <w:r>
+        <w:rPr>
+          <w:rFonts w:ascii="Times New Roman" w:hAnsi="Times New Roman" w:cs="Times New Roman"/>
+          <w:sz w:val="28"/>
+          <w:szCs w:val="28"/>
+          <w:lang w:val="en-GB"/>
+        </w:rPr>
+        <w:t>as a starting point for future implementations.</w:t>
       </w:r>
     </w:p>
     <w:p>
@@ -1289,7 +1444,25 @@
           <w:szCs w:val="28"/>
           <w:lang w:val="en-GB"/>
         </w:rPr>
-        <w:t>The automaton, named ADIA from Automatic Diagnostic, plays the crucial role of validating the identified faults and managing the error memory accordingly, all while setting up the MIL and the recovery lines.</w:t>
+        <w:t xml:space="preserve">The automaton, named ADIA from Automatic Diagnostic, plays the crucial role of validating the identified faults and managing the error memory accordingly, all while setting up the </w:t>
+      </w:r>
+      <w:r>
+        <w:rPr>
+          <w:rFonts w:ascii="Times New Roman" w:hAnsi="Times New Roman" w:cs="Times New Roman"/>
+          <w:sz w:val="28"/>
+          <w:szCs w:val="28"/>
+          <w:lang w:val="en-GB"/>
+        </w:rPr>
+        <w:t>remaining components of the flow</w:t>
+      </w:r>
+      <w:r>
+        <w:rPr>
+          <w:rFonts w:ascii="Times New Roman" w:hAnsi="Times New Roman" w:cs="Times New Roman"/>
+          <w:sz w:val="28"/>
+          <w:szCs w:val="28"/>
+          <w:lang w:val="en-GB"/>
+        </w:rPr>
+        <w:t>.</w:t>
       </w:r>
     </w:p>
     <w:p>
@@ -1327,8 +1500,342 @@
           <w:szCs w:val="28"/>
           <w:lang w:val="en-GB"/>
         </w:rPr>
+        <w:t xml:space="preserve">The original code was simplified, condensing the multiple types of ADIA into a single, standard-compliant automaton, as you can see from these images. Please note that </w:t>
+      </w:r>
+      <w:r>
+        <w:rPr>
+          <w:rFonts w:ascii="Times New Roman" w:hAnsi="Times New Roman" w:cs="Times New Roman"/>
+          <w:sz w:val="28"/>
+          <w:szCs w:val="28"/>
+          <w:lang w:val="en-GB"/>
+        </w:rPr>
+        <w:t xml:space="preserve">this is just a graphical representation of the actual </w:t>
+      </w:r>
+      <w:r>
+        <w:rPr>
+          <w:rFonts w:ascii="Times New Roman" w:hAnsi="Times New Roman" w:cs="Times New Roman"/>
+          <w:sz w:val="28"/>
+          <w:szCs w:val="28"/>
+          <w:lang w:val="en-GB"/>
+        </w:rPr>
+        <w:t>low-level coded machine.</w:t>
+      </w:r>
+    </w:p>
+    <w:p>
+      <w:pPr>
+        <w:rPr>
+          <w:rFonts w:ascii="Times New Roman" w:hAnsi="Times New Roman" w:cs="Times New Roman"/>
+          <w:color w:val="FF0000"/>
+          <w:sz w:val="28"/>
+          <w:szCs w:val="28"/>
+          <w:lang w:val="en-GB"/>
+        </w:rPr>
+      </w:pPr>
+    </w:p>
+    <w:p>
+      <w:pPr>
+        <w:rPr>
+          <w:rFonts w:ascii="Times New Roman" w:hAnsi="Times New Roman" w:cs="Times New Roman"/>
+          <w:color w:val="FF0000"/>
+          <w:sz w:val="28"/>
+          <w:szCs w:val="28"/>
+          <w:lang w:val="en-GB"/>
+        </w:rPr>
+      </w:pPr>
+    </w:p>
+    <w:p>
+      <w:pPr>
+        <w:rPr>
+          <w:rFonts w:ascii="Times New Roman" w:hAnsi="Times New Roman" w:cs="Times New Roman"/>
+          <w:b/>
+          <w:bCs/>
+          <w:sz w:val="28"/>
+          <w:szCs w:val="28"/>
+          <w:lang w:val="en-GB"/>
+        </w:rPr>
+      </w:pPr>
+      <w:r>
+        <w:rPr>
+          <w:rFonts w:ascii="Times New Roman" w:hAnsi="Times New Roman" w:cs="Times New Roman"/>
+          <w:b/>
+          <w:bCs/>
+          <w:sz w:val="28"/>
+          <w:szCs w:val="28"/>
+          <w:lang w:val="en-GB"/>
+        </w:rPr>
         <w:lastRenderedPageBreak/>
-        <w:t>The original code was simplified, condensing the multiple types of ADIA into a single, standard-compliant automaton, as you can see from these images. Please note that the actual implementation was not through model-based software but with lower-level code, as reported in the thesis.</w:t>
+        <w:t>Slide 1</w:t>
+      </w:r>
+      <w:r>
+        <w:rPr>
+          <w:rFonts w:ascii="Times New Roman" w:hAnsi="Times New Roman" w:cs="Times New Roman"/>
+          <w:b/>
+          <w:bCs/>
+          <w:sz w:val="28"/>
+          <w:szCs w:val="28"/>
+          <w:lang w:val="en-GB"/>
+        </w:rPr>
+        <w:t>1</w:t>
+      </w:r>
+      <w:r>
+        <w:rPr>
+          <w:rFonts w:ascii="Times New Roman" w:hAnsi="Times New Roman" w:cs="Times New Roman"/>
+          <w:b/>
+          <w:bCs/>
+          <w:sz w:val="28"/>
+          <w:szCs w:val="28"/>
+          <w:lang w:val="en-GB"/>
+        </w:rPr>
+        <w:t>: Error Memory &amp; Freeze Frame</w:t>
+      </w:r>
+    </w:p>
+    <w:p>
+      <w:pPr>
+        <w:rPr>
+          <w:rFonts w:ascii="Times New Roman" w:hAnsi="Times New Roman" w:cs="Times New Roman"/>
+          <w:sz w:val="28"/>
+          <w:szCs w:val="28"/>
+          <w:lang w:val="en-GB"/>
+        </w:rPr>
+      </w:pPr>
+      <w:r>
+        <w:rPr>
+          <w:rFonts w:ascii="Times New Roman" w:hAnsi="Times New Roman" w:cs="Times New Roman"/>
+          <w:sz w:val="28"/>
+          <w:szCs w:val="28"/>
+          <w:lang w:val="en-GB"/>
+        </w:rPr>
+        <w:t xml:space="preserve">As said, the ADIA </w:t>
+      </w:r>
+      <w:r>
+        <w:rPr>
+          <w:rFonts w:ascii="Times New Roman" w:hAnsi="Times New Roman" w:cs="Times New Roman"/>
+          <w:sz w:val="28"/>
+          <w:szCs w:val="28"/>
+          <w:lang w:val="en-GB"/>
+        </w:rPr>
+        <w:t xml:space="preserve">also </w:t>
+      </w:r>
+      <w:r>
+        <w:rPr>
+          <w:rFonts w:ascii="Times New Roman" w:hAnsi="Times New Roman" w:cs="Times New Roman"/>
+          <w:sz w:val="28"/>
+          <w:szCs w:val="28"/>
+          <w:lang w:val="en-GB"/>
+        </w:rPr>
+        <w:t xml:space="preserve">pilots the </w:t>
+      </w:r>
+      <w:r>
+        <w:rPr>
+          <w:rFonts w:ascii="Times New Roman" w:hAnsi="Times New Roman" w:cs="Times New Roman"/>
+          <w:sz w:val="28"/>
+          <w:szCs w:val="28"/>
+          <w:lang w:val="en-GB"/>
+        </w:rPr>
+        <w:t>Error Memory and Freeze Frame (a snapshot of the engine state at the moment of the fault)</w:t>
+      </w:r>
+      <w:r>
+        <w:rPr>
+          <w:rFonts w:ascii="Times New Roman" w:hAnsi="Times New Roman" w:cs="Times New Roman"/>
+          <w:sz w:val="28"/>
+          <w:szCs w:val="28"/>
+          <w:lang w:val="en-GB"/>
+        </w:rPr>
+        <w:t>, both</w:t>
+      </w:r>
+      <w:r>
+        <w:rPr>
+          <w:rFonts w:ascii="Times New Roman" w:hAnsi="Times New Roman" w:cs="Times New Roman"/>
+          <w:sz w:val="28"/>
+          <w:szCs w:val="28"/>
+          <w:lang w:val="en-GB"/>
+        </w:rPr>
+        <w:t xml:space="preserve"> vital components for the OBD, </w:t>
+      </w:r>
+      <w:r>
+        <w:rPr>
+          <w:rFonts w:ascii="Times New Roman" w:hAnsi="Times New Roman" w:cs="Times New Roman"/>
+          <w:sz w:val="28"/>
+          <w:szCs w:val="28"/>
+          <w:lang w:val="en-GB"/>
+        </w:rPr>
+        <w:t>whose</w:t>
+      </w:r>
+      <w:r>
+        <w:rPr>
+          <w:rFonts w:ascii="Times New Roman" w:hAnsi="Times New Roman" w:cs="Times New Roman"/>
+          <w:sz w:val="28"/>
+          <w:szCs w:val="28"/>
+          <w:lang w:val="en-GB"/>
+        </w:rPr>
+        <w:t xml:space="preserve"> behaviours are widely described in the standards.</w:t>
+      </w:r>
+    </w:p>
+    <w:p>
+      <w:pPr>
+        <w:rPr>
+          <w:rFonts w:ascii="Times New Roman" w:hAnsi="Times New Roman" w:cs="Times New Roman"/>
+          <w:sz w:val="28"/>
+          <w:szCs w:val="28"/>
+          <w:lang w:val="en-GB"/>
+        </w:rPr>
+      </w:pPr>
+      <w:r>
+        <w:rPr>
+          <w:rFonts w:ascii="Times New Roman" w:hAnsi="Times New Roman" w:cs="Times New Roman"/>
+          <w:sz w:val="28"/>
+          <w:szCs w:val="28"/>
+          <w:lang w:val="en-GB"/>
+        </w:rPr>
+        <w:t>For their implementation, we focused on minimising the data stored in non-volatile memory while ensuring that essential information is retained for effective diagnostics.</w:t>
+      </w:r>
+    </w:p>
+    <w:p>
+      <w:pPr>
+        <w:rPr>
+          <w:rFonts w:ascii="Times New Roman" w:hAnsi="Times New Roman" w:cs="Times New Roman"/>
+          <w:sz w:val="28"/>
+          <w:szCs w:val="28"/>
+          <w:lang w:val="en-GB"/>
+        </w:rPr>
+      </w:pPr>
+      <w:r>
+        <w:rPr>
+          <w:rFonts w:ascii="Times New Roman" w:hAnsi="Times New Roman" w:cs="Times New Roman"/>
+          <w:sz w:val="28"/>
+          <w:szCs w:val="28"/>
+          <w:lang w:val="en-GB"/>
+        </w:rPr>
+        <w:t>Here you can see the direct correlation between the structure for the faults in memory and the associated freeze frames.</w:t>
+      </w:r>
+    </w:p>
+    <w:p>
+      <w:pPr>
+        <w:rPr>
+          <w:rFonts w:ascii="Times New Roman" w:hAnsi="Times New Roman" w:cs="Times New Roman"/>
+          <w:sz w:val="28"/>
+          <w:szCs w:val="28"/>
+          <w:lang w:val="en-GB"/>
+        </w:rPr>
+      </w:pPr>
+      <w:r>
+        <w:rPr>
+          <w:rFonts w:ascii="Times New Roman" w:hAnsi="Times New Roman" w:cs="Times New Roman"/>
+          <w:sz w:val="28"/>
+          <w:szCs w:val="28"/>
+          <w:lang w:val="en-GB"/>
+        </w:rPr>
+        <w:t>The fields of the latter were obtained by combining and pruning the requests of both Euro-VI and China-VI.</w:t>
+      </w:r>
+    </w:p>
+    <w:p>
+      <w:pPr>
+        <w:rPr>
+          <w:rFonts w:ascii="Times New Roman" w:hAnsi="Times New Roman" w:cs="Times New Roman"/>
+          <w:sz w:val="28"/>
+          <w:szCs w:val="28"/>
+          <w:lang w:val="en-GB"/>
+        </w:rPr>
+      </w:pPr>
+    </w:p>
+    <w:p>
+      <w:pPr>
+        <w:rPr>
+          <w:rFonts w:ascii="Times New Roman" w:hAnsi="Times New Roman" w:cs="Times New Roman"/>
+          <w:b/>
+          <w:bCs/>
+          <w:sz w:val="28"/>
+          <w:szCs w:val="28"/>
+          <w:lang w:val="en-GB"/>
+        </w:rPr>
+      </w:pPr>
+      <w:r>
+        <w:rPr>
+          <w:rFonts w:ascii="Times New Roman" w:hAnsi="Times New Roman" w:cs="Times New Roman"/>
+          <w:b/>
+          <w:bCs/>
+          <w:sz w:val="28"/>
+          <w:szCs w:val="28"/>
+          <w:lang w:val="en-GB"/>
+        </w:rPr>
+        <w:t>Slide 1</w:t>
+      </w:r>
+      <w:r>
+        <w:rPr>
+          <w:rFonts w:ascii="Times New Roman" w:hAnsi="Times New Roman" w:cs="Times New Roman"/>
+          <w:b/>
+          <w:bCs/>
+          <w:sz w:val="28"/>
+          <w:szCs w:val="28"/>
+          <w:lang w:val="en-GB"/>
+        </w:rPr>
+        <w:t>2</w:t>
+      </w:r>
+      <w:r>
+        <w:rPr>
+          <w:rFonts w:ascii="Times New Roman" w:hAnsi="Times New Roman" w:cs="Times New Roman"/>
+          <w:b/>
+          <w:bCs/>
+          <w:sz w:val="28"/>
+          <w:szCs w:val="28"/>
+          <w:lang w:val="en-GB"/>
+        </w:rPr>
+        <w:t>: Interfaces</w:t>
+      </w:r>
+    </w:p>
+    <w:p>
+      <w:pPr>
+        <w:rPr>
+          <w:rFonts w:ascii="Times New Roman" w:hAnsi="Times New Roman" w:cs="Times New Roman"/>
+          <w:sz w:val="28"/>
+          <w:szCs w:val="28"/>
+          <w:lang w:val="en-GB"/>
+        </w:rPr>
+      </w:pPr>
+      <w:r>
+        <w:rPr>
+          <w:rFonts w:ascii="Times New Roman" w:hAnsi="Times New Roman" w:cs="Times New Roman"/>
+          <w:sz w:val="28"/>
+          <w:szCs w:val="28"/>
+          <w:lang w:val="en-GB"/>
+        </w:rPr>
+        <w:t xml:space="preserve">To facilitate model-based design, </w:t>
+      </w:r>
+      <w:r>
+        <w:rPr>
+          <w:rFonts w:ascii="Times New Roman" w:hAnsi="Times New Roman" w:cs="Times New Roman"/>
+          <w:sz w:val="28"/>
+          <w:szCs w:val="28"/>
+          <w:lang w:val="en-GB"/>
+        </w:rPr>
+        <w:t xml:space="preserve">besides </w:t>
+      </w:r>
+      <w:r>
+        <w:rPr>
+          <w:rFonts w:ascii="Times New Roman" w:hAnsi="Times New Roman" w:cs="Times New Roman"/>
+          <w:sz w:val="28"/>
+          <w:szCs w:val="28"/>
+          <w:lang w:val="en-GB"/>
+        </w:rPr>
+        <w:t>creat</w:t>
+      </w:r>
+      <w:r>
+        <w:rPr>
+          <w:rFonts w:ascii="Times New Roman" w:hAnsi="Times New Roman" w:cs="Times New Roman"/>
+          <w:sz w:val="28"/>
+          <w:szCs w:val="28"/>
+          <w:lang w:val="en-GB"/>
+        </w:rPr>
+        <w:t xml:space="preserve">ing </w:t>
+      </w:r>
+      <w:r>
+        <w:rPr>
+          <w:rFonts w:ascii="Times New Roman" w:hAnsi="Times New Roman" w:cs="Times New Roman"/>
+          <w:sz w:val="28"/>
+          <w:szCs w:val="28"/>
+          <w:lang w:val="en-GB"/>
+        </w:rPr>
+        <w:t>APIs that are now available as SIMULINK blocks in the company’s library, we developed user-friendly SIMULINK masks to simplify the setup process for the OBD strategy.</w:t>
       </w:r>
     </w:p>
     <w:p>
@@ -1362,130 +1869,35 @@
           <w:szCs w:val="28"/>
           <w:lang w:val="en-GB"/>
         </w:rPr>
-        <w:t>Slide 1</w:t>
-      </w:r>
-      <w:r>
-        <w:rPr>
-          <w:rFonts w:ascii="Times New Roman" w:hAnsi="Times New Roman" w:cs="Times New Roman"/>
-          <w:b/>
-          <w:bCs/>
-          <w:sz w:val="28"/>
-          <w:szCs w:val="28"/>
-          <w:lang w:val="en-GB"/>
-        </w:rPr>
-        <w:t>1</w:t>
-      </w:r>
-      <w:r>
-        <w:rPr>
-          <w:rFonts w:ascii="Times New Roman" w:hAnsi="Times New Roman" w:cs="Times New Roman"/>
-          <w:b/>
-          <w:bCs/>
-          <w:sz w:val="28"/>
-          <w:szCs w:val="28"/>
-          <w:lang w:val="en-GB"/>
-        </w:rPr>
-        <w:t>: Error Memory &amp; Freeze Frame</w:t>
-      </w:r>
-    </w:p>
-    <w:p>
-      <w:pPr>
-        <w:rPr>
-          <w:rFonts w:ascii="Times New Roman" w:hAnsi="Times New Roman" w:cs="Times New Roman"/>
-          <w:sz w:val="28"/>
-          <w:szCs w:val="28"/>
-          <w:lang w:val="en-GB"/>
-        </w:rPr>
-      </w:pPr>
-      <w:r>
-        <w:rPr>
-          <w:rFonts w:ascii="Times New Roman" w:hAnsi="Times New Roman" w:cs="Times New Roman"/>
-          <w:sz w:val="28"/>
-          <w:szCs w:val="28"/>
-          <w:lang w:val="en-GB"/>
-        </w:rPr>
-        <w:t xml:space="preserve">As said, the ADIA pilots the </w:t>
-      </w:r>
-      <w:r>
-        <w:rPr>
-          <w:rFonts w:ascii="Times New Roman" w:hAnsi="Times New Roman" w:cs="Times New Roman"/>
-          <w:sz w:val="28"/>
-          <w:szCs w:val="28"/>
-          <w:lang w:val="en-GB"/>
-        </w:rPr>
-        <w:t>Error Memory and Freeze Frame (a snapshot of the engine state at the moment of the fault)</w:t>
-      </w:r>
-      <w:r>
-        <w:rPr>
-          <w:rFonts w:ascii="Times New Roman" w:hAnsi="Times New Roman" w:cs="Times New Roman"/>
-          <w:sz w:val="28"/>
-          <w:szCs w:val="28"/>
-          <w:lang w:val="en-GB"/>
-        </w:rPr>
-        <w:t>, both</w:t>
-      </w:r>
-      <w:r>
-        <w:rPr>
-          <w:rFonts w:ascii="Times New Roman" w:hAnsi="Times New Roman" w:cs="Times New Roman"/>
-          <w:sz w:val="28"/>
-          <w:szCs w:val="28"/>
-          <w:lang w:val="en-GB"/>
-        </w:rPr>
-        <w:t xml:space="preserve"> vital components for the OBD, </w:t>
-      </w:r>
-      <w:r>
-        <w:rPr>
-          <w:rFonts w:ascii="Times New Roman" w:hAnsi="Times New Roman" w:cs="Times New Roman"/>
-          <w:sz w:val="28"/>
-          <w:szCs w:val="28"/>
-          <w:lang w:val="en-GB"/>
-        </w:rPr>
-        <w:t>whose</w:t>
-      </w:r>
-      <w:r>
-        <w:rPr>
-          <w:rFonts w:ascii="Times New Roman" w:hAnsi="Times New Roman" w:cs="Times New Roman"/>
-          <w:sz w:val="28"/>
-          <w:szCs w:val="28"/>
-          <w:lang w:val="en-GB"/>
-        </w:rPr>
-        <w:t xml:space="preserve"> behaviours are widely described in the standards.</w:t>
-      </w:r>
-    </w:p>
-    <w:p>
-      <w:pPr>
-        <w:rPr>
-          <w:rFonts w:ascii="Times New Roman" w:hAnsi="Times New Roman" w:cs="Times New Roman"/>
-          <w:sz w:val="28"/>
-          <w:szCs w:val="28"/>
-          <w:lang w:val="en-GB"/>
-        </w:rPr>
-      </w:pPr>
-      <w:r>
-        <w:rPr>
-          <w:rFonts w:ascii="Times New Roman" w:hAnsi="Times New Roman" w:cs="Times New Roman"/>
-          <w:sz w:val="28"/>
-          <w:szCs w:val="28"/>
-          <w:lang w:val="en-GB"/>
-        </w:rPr>
-        <w:t xml:space="preserve">Their contents are essential for the correct functioning of </w:t>
-      </w:r>
-      <w:r>
-        <w:rPr>
-          <w:rFonts w:ascii="Times New Roman" w:hAnsi="Times New Roman" w:cs="Times New Roman"/>
-          <w:sz w:val="28"/>
-          <w:szCs w:val="28"/>
-          <w:lang w:val="en-GB"/>
-        </w:rPr>
-        <w:t xml:space="preserve">the </w:t>
-      </w:r>
-      <w:r>
-        <w:rPr>
-          <w:rFonts w:ascii="Times New Roman" w:hAnsi="Times New Roman" w:cs="Times New Roman"/>
-          <w:sz w:val="28"/>
-          <w:szCs w:val="28"/>
-          <w:lang w:val="en-GB"/>
-        </w:rPr>
-        <w:t>system</w:t>
+        <w:t>Slide 13: Video</w:t>
+      </w:r>
+    </w:p>
+    <w:p>
+      <w:pPr>
+        <w:rPr>
+          <w:rFonts w:ascii="Times New Roman" w:hAnsi="Times New Roman" w:cs="Times New Roman"/>
+          <w:sz w:val="28"/>
+          <w:szCs w:val="28"/>
+          <w:lang w:val="en-GB"/>
+        </w:rPr>
+      </w:pPr>
+      <w:r>
+        <w:rPr>
+          <w:rFonts w:ascii="Times New Roman" w:hAnsi="Times New Roman" w:cs="Times New Roman"/>
+          <w:sz w:val="28"/>
+          <w:szCs w:val="28"/>
+          <w:lang w:val="en-GB"/>
+        </w:rPr>
+        <w:t>Now, I would like to show you a short video of the execution of the demo application made to test the</w:t>
+      </w:r>
+      <w:r>
+        <w:rPr>
+          <w:rFonts w:ascii="Times New Roman" w:hAnsi="Times New Roman" w:cs="Times New Roman"/>
+          <w:sz w:val="28"/>
+          <w:szCs w:val="28"/>
+          <w:lang w:val="en-GB"/>
+        </w:rPr>
+        <w:t xml:space="preserve"> final solution</w:t>
       </w:r>
       <w:r>
         <w:rPr>
@@ -1513,226 +1925,6 @@
           <w:szCs w:val="28"/>
           <w:lang w:val="en-GB"/>
         </w:rPr>
-        <w:t>For their implementation, we focused on minimising the data stored in non-volatile memory while ensuring that essential information is retained for effective diagnostics.</w:t>
-      </w:r>
-    </w:p>
-    <w:p>
-      <w:pPr>
-        <w:rPr>
-          <w:rFonts w:ascii="Times New Roman" w:hAnsi="Times New Roman" w:cs="Times New Roman"/>
-          <w:sz w:val="28"/>
-          <w:szCs w:val="28"/>
-          <w:lang w:val="en-GB"/>
-        </w:rPr>
-      </w:pPr>
-      <w:r>
-        <w:rPr>
-          <w:rFonts w:ascii="Times New Roman" w:hAnsi="Times New Roman" w:cs="Times New Roman"/>
-          <w:sz w:val="28"/>
-          <w:szCs w:val="28"/>
-          <w:lang w:val="en-GB"/>
-        </w:rPr>
-        <w:t>Here you can see the direct correlation between the structure for the faults in memory and the associated freeze frames.</w:t>
-      </w:r>
-    </w:p>
-    <w:p>
-      <w:pPr>
-        <w:rPr>
-          <w:rFonts w:ascii="Times New Roman" w:hAnsi="Times New Roman" w:cs="Times New Roman"/>
-          <w:sz w:val="28"/>
-          <w:szCs w:val="28"/>
-          <w:lang w:val="en-GB"/>
-        </w:rPr>
-      </w:pPr>
-      <w:r>
-        <w:rPr>
-          <w:rFonts w:ascii="Times New Roman" w:hAnsi="Times New Roman" w:cs="Times New Roman"/>
-          <w:sz w:val="28"/>
-          <w:szCs w:val="28"/>
-          <w:lang w:val="en-GB"/>
-        </w:rPr>
-        <w:t>The fields of the latter were obtained by combining and pruning the requests of both Euro-VI and China-VI.</w:t>
-      </w:r>
-    </w:p>
-    <w:p>
-      <w:pPr>
-        <w:rPr>
-          <w:rFonts w:ascii="Times New Roman" w:hAnsi="Times New Roman" w:cs="Times New Roman"/>
-          <w:sz w:val="28"/>
-          <w:szCs w:val="28"/>
-          <w:lang w:val="en-GB"/>
-        </w:rPr>
-      </w:pPr>
-    </w:p>
-    <w:p>
-      <w:pPr>
-        <w:rPr>
-          <w:rFonts w:ascii="Times New Roman" w:hAnsi="Times New Roman" w:cs="Times New Roman"/>
-          <w:b/>
-          <w:bCs/>
-          <w:sz w:val="28"/>
-          <w:szCs w:val="28"/>
-          <w:lang w:val="en-GB"/>
-        </w:rPr>
-      </w:pPr>
-      <w:r>
-        <w:rPr>
-          <w:rFonts w:ascii="Times New Roman" w:hAnsi="Times New Roman" w:cs="Times New Roman"/>
-          <w:b/>
-          <w:bCs/>
-          <w:sz w:val="28"/>
-          <w:szCs w:val="28"/>
-          <w:lang w:val="en-GB"/>
-        </w:rPr>
-        <w:t>Slide 1</w:t>
-      </w:r>
-      <w:r>
-        <w:rPr>
-          <w:rFonts w:ascii="Times New Roman" w:hAnsi="Times New Roman" w:cs="Times New Roman"/>
-          <w:b/>
-          <w:bCs/>
-          <w:sz w:val="28"/>
-          <w:szCs w:val="28"/>
-          <w:lang w:val="en-GB"/>
-        </w:rPr>
-        <w:t>2</w:t>
-      </w:r>
-      <w:r>
-        <w:rPr>
-          <w:rFonts w:ascii="Times New Roman" w:hAnsi="Times New Roman" w:cs="Times New Roman"/>
-          <w:b/>
-          <w:bCs/>
-          <w:sz w:val="28"/>
-          <w:szCs w:val="28"/>
-          <w:lang w:val="en-GB"/>
-        </w:rPr>
-        <w:t>: Interfaces</w:t>
-      </w:r>
-    </w:p>
-    <w:p>
-      <w:pPr>
-        <w:rPr>
-          <w:rFonts w:ascii="Times New Roman" w:hAnsi="Times New Roman" w:cs="Times New Roman"/>
-          <w:sz w:val="28"/>
-          <w:szCs w:val="28"/>
-          <w:lang w:val="en-GB"/>
-        </w:rPr>
-      </w:pPr>
-      <w:r>
-        <w:rPr>
-          <w:rFonts w:ascii="Times New Roman" w:hAnsi="Times New Roman" w:cs="Times New Roman"/>
-          <w:sz w:val="28"/>
-          <w:szCs w:val="28"/>
-          <w:lang w:val="en-GB"/>
-        </w:rPr>
-        <w:t xml:space="preserve">To facilitate model-based design, </w:t>
-      </w:r>
-      <w:r>
-        <w:rPr>
-          <w:rFonts w:ascii="Times New Roman" w:hAnsi="Times New Roman" w:cs="Times New Roman"/>
-          <w:sz w:val="28"/>
-          <w:szCs w:val="28"/>
-          <w:lang w:val="en-GB"/>
-        </w:rPr>
-        <w:t xml:space="preserve">besides </w:t>
-      </w:r>
-      <w:r>
-        <w:rPr>
-          <w:rFonts w:ascii="Times New Roman" w:hAnsi="Times New Roman" w:cs="Times New Roman"/>
-          <w:sz w:val="28"/>
-          <w:szCs w:val="28"/>
-          <w:lang w:val="en-GB"/>
-        </w:rPr>
-        <w:t>creat</w:t>
-      </w:r>
-      <w:r>
-        <w:rPr>
-          <w:rFonts w:ascii="Times New Roman" w:hAnsi="Times New Roman" w:cs="Times New Roman"/>
-          <w:sz w:val="28"/>
-          <w:szCs w:val="28"/>
-          <w:lang w:val="en-GB"/>
-        </w:rPr>
-        <w:t xml:space="preserve">ing </w:t>
-      </w:r>
-      <w:r>
-        <w:rPr>
-          <w:rFonts w:ascii="Times New Roman" w:hAnsi="Times New Roman" w:cs="Times New Roman"/>
-          <w:sz w:val="28"/>
-          <w:szCs w:val="28"/>
-          <w:lang w:val="en-GB"/>
-        </w:rPr>
-        <w:t>APIs that are now available as SIMULINK blocks in the company’s library, we developed user-friendly SIMULINK masks to simplify the setup process for the OBD strategy.</w:t>
-      </w:r>
-    </w:p>
-    <w:p>
-      <w:pPr>
-        <w:rPr>
-          <w:rFonts w:ascii="Times New Roman" w:hAnsi="Times New Roman" w:cs="Times New Roman"/>
-          <w:color w:val="FF0000"/>
-          <w:sz w:val="28"/>
-          <w:szCs w:val="28"/>
-          <w:lang w:val="en-GB"/>
-        </w:rPr>
-      </w:pPr>
-    </w:p>
-    <w:p>
-      <w:pPr>
-        <w:rPr>
-          <w:rFonts w:ascii="Times New Roman" w:hAnsi="Times New Roman" w:cs="Times New Roman"/>
-          <w:b/>
-          <w:bCs/>
-          <w:sz w:val="28"/>
-          <w:szCs w:val="28"/>
-          <w:lang w:val="en-GB"/>
-        </w:rPr>
-      </w:pPr>
-      <w:r>
-        <w:rPr>
-          <w:rFonts w:ascii="Times New Roman" w:hAnsi="Times New Roman" w:cs="Times New Roman"/>
-          <w:b/>
-          <w:bCs/>
-          <w:sz w:val="28"/>
-          <w:szCs w:val="28"/>
-          <w:lang w:val="en-GB"/>
-        </w:rPr>
-        <w:t>Slide 13: Video</w:t>
-      </w:r>
-    </w:p>
-    <w:p>
-      <w:pPr>
-        <w:rPr>
-          <w:rFonts w:ascii="Times New Roman" w:hAnsi="Times New Roman" w:cs="Times New Roman"/>
-          <w:sz w:val="28"/>
-          <w:szCs w:val="28"/>
-          <w:lang w:val="en-GB"/>
-        </w:rPr>
-      </w:pPr>
-      <w:r>
-        <w:rPr>
-          <w:rFonts w:ascii="Times New Roman" w:hAnsi="Times New Roman" w:cs="Times New Roman"/>
-          <w:sz w:val="28"/>
-          <w:szCs w:val="28"/>
-          <w:lang w:val="en-GB"/>
-        </w:rPr>
-        <w:t>Now, I would like to show you a short video of the execution of the demo application made to test the final version of the solution.</w:t>
-      </w:r>
-    </w:p>
-    <w:p>
-      <w:pPr>
-        <w:rPr>
-          <w:rFonts w:ascii="Times New Roman" w:hAnsi="Times New Roman" w:cs="Times New Roman"/>
-          <w:sz w:val="28"/>
-          <w:szCs w:val="28"/>
-          <w:lang w:val="en-GB"/>
-        </w:rPr>
-      </w:pPr>
-      <w:r>
-        <w:rPr>
-          <w:rFonts w:ascii="Times New Roman" w:hAnsi="Times New Roman" w:cs="Times New Roman"/>
-          <w:sz w:val="28"/>
-          <w:szCs w:val="28"/>
-          <w:lang w:val="en-GB"/>
-        </w:rPr>
         <w:t>On the left, you can see the screen of CANape, an analysis tool used to communicate with the board and read and write data directly to it. Inside of this screen, two graphs show the behaviour of the MIL and the internal counter of the chosen fault's ADIA.</w:t>
       </w:r>
     </w:p>
@@ -1809,64 +2001,64 @@
           <w:szCs w:val="28"/>
           <w:lang w:val="en-GB"/>
         </w:rPr>
+        <w:t>As you can see, the LED turns off, and the ADIA counter immediately starts to raise as it receives the “open load” fault.</w:t>
+      </w:r>
+    </w:p>
+    <w:p>
+      <w:pPr>
+        <w:rPr>
+          <w:rFonts w:ascii="Times New Roman" w:hAnsi="Times New Roman" w:cs="Times New Roman"/>
+          <w:sz w:val="28"/>
+          <w:szCs w:val="28"/>
+          <w:lang w:val="en-GB"/>
+        </w:rPr>
+      </w:pPr>
+      <w:r>
+        <w:rPr>
+          <w:rFonts w:ascii="Times New Roman" w:hAnsi="Times New Roman" w:cs="Times New Roman"/>
+          <w:sz w:val="28"/>
+          <w:szCs w:val="28"/>
+          <w:lang w:val="en-GB"/>
+        </w:rPr>
+        <w:t>Once the counter reaches the threshold, it stabilises, and the recovery lines are activated. In this case, only the first line was selected.</w:t>
+      </w:r>
+    </w:p>
+    <w:p>
+      <w:pPr>
+        <w:rPr>
+          <w:rFonts w:ascii="Times New Roman" w:hAnsi="Times New Roman" w:cs="Times New Roman"/>
+          <w:sz w:val="28"/>
+          <w:szCs w:val="28"/>
+          <w:lang w:val="en-GB"/>
+        </w:rPr>
+      </w:pPr>
+      <w:r>
+        <w:rPr>
+          <w:rFonts w:ascii="Times New Roman" w:hAnsi="Times New Roman" w:cs="Times New Roman"/>
+          <w:sz w:val="28"/>
+          <w:szCs w:val="28"/>
+          <w:lang w:val="en-GB"/>
+        </w:rPr>
+        <w:t>As a fault is now present in memory, the MIL behaviour changes, showing three peaks rather than one every five seconds.</w:t>
+      </w:r>
+    </w:p>
+    <w:p>
+      <w:pPr>
+        <w:rPr>
+          <w:rFonts w:ascii="Times New Roman" w:hAnsi="Times New Roman" w:cs="Times New Roman"/>
+          <w:sz w:val="28"/>
+          <w:szCs w:val="28"/>
+          <w:lang w:val="en-GB"/>
+        </w:rPr>
+      </w:pPr>
+      <w:r>
+        <w:rPr>
+          <w:rFonts w:ascii="Times New Roman" w:hAnsi="Times New Roman" w:cs="Times New Roman"/>
+          <w:sz w:val="28"/>
+          <w:szCs w:val="28"/>
+          <w:lang w:val="en-GB"/>
+        </w:rPr>
         <w:lastRenderedPageBreak/>
-        <w:t>As you can see, the LED turns off, and the ADIA counter immediately starts to raise as it receives the “open load” fault.</w:t>
-      </w:r>
-    </w:p>
-    <w:p>
-      <w:pPr>
-        <w:rPr>
-          <w:rFonts w:ascii="Times New Roman" w:hAnsi="Times New Roman" w:cs="Times New Roman"/>
-          <w:sz w:val="28"/>
-          <w:szCs w:val="28"/>
-          <w:lang w:val="en-GB"/>
-        </w:rPr>
-      </w:pPr>
-      <w:r>
-        <w:rPr>
-          <w:rFonts w:ascii="Times New Roman" w:hAnsi="Times New Roman" w:cs="Times New Roman"/>
-          <w:sz w:val="28"/>
-          <w:szCs w:val="28"/>
-          <w:lang w:val="en-GB"/>
-        </w:rPr>
-        <w:t>Once the counter reaches the threshold, it stabilises, and the recovery lines are activated. In this case, only the first line was selected.</w:t>
-      </w:r>
-    </w:p>
-    <w:p>
-      <w:pPr>
-        <w:rPr>
-          <w:rFonts w:ascii="Times New Roman" w:hAnsi="Times New Roman" w:cs="Times New Roman"/>
-          <w:sz w:val="28"/>
-          <w:szCs w:val="28"/>
-          <w:lang w:val="en-GB"/>
-        </w:rPr>
-      </w:pPr>
-      <w:r>
-        <w:rPr>
-          <w:rFonts w:ascii="Times New Roman" w:hAnsi="Times New Roman" w:cs="Times New Roman"/>
-          <w:sz w:val="28"/>
-          <w:szCs w:val="28"/>
-          <w:lang w:val="en-GB"/>
-        </w:rPr>
-        <w:t>As a fault is now present in memory, the MIL behaviour changes, showing three peaks rather than one every five seconds.</w:t>
-      </w:r>
-    </w:p>
-    <w:p>
-      <w:pPr>
-        <w:rPr>
-          <w:rFonts w:ascii="Times New Roman" w:hAnsi="Times New Roman" w:cs="Times New Roman"/>
-          <w:sz w:val="28"/>
-          <w:szCs w:val="28"/>
-          <w:lang w:val="en-GB"/>
-        </w:rPr>
-      </w:pPr>
-      <w:r>
-        <w:rPr>
-          <w:rFonts w:ascii="Times New Roman" w:hAnsi="Times New Roman" w:cs="Times New Roman"/>
-          <w:sz w:val="28"/>
-          <w:szCs w:val="28"/>
-          <w:lang w:val="en-GB"/>
-        </w:rPr>
         <w:t>Once we heal the fault by reconnecting the pin, the ADIA counter begins to fall, and once it reaches zero, the fault is devalidated, the recovery line is turned off, and after a while the MIL behaviour returns to normal.</w:t>
       </w:r>
     </w:p>

</xml_diff>